<commit_message>
Learned how to save models, the idea behind gradient descent parsing and One Hot Encoding
</commit_message>
<xml_diff>
--- a/machine_learning_how_to.docx
+++ b/machine_learning_how_to.docx
@@ -5,17 +5,2075 @@
     <w:p>
       <w:pPr>
         <w:jc w:val="center"/>
-      </w:pPr>
-      <w:r>
+        <w:rPr>
+          <w:sz w:val="28"/>
+          <w:szCs w:val="28"/>
+        </w:rPr>
+      </w:pPr>
+      <w:r>
+        <w:rPr>
+          <w:sz w:val="28"/>
+          <w:szCs w:val="28"/>
+        </w:rPr>
         <w:t xml:space="preserve">Machine Learning </w:t>
       </w:r>
     </w:p>
     <w:p>
       <w:pPr>
+        <w:rPr>
+          <w:b/>
+          <w:bCs/>
+        </w:rPr>
+      </w:pPr>
+      <w:r>
+        <w:rPr>
+          <w:b/>
+          <w:bCs/>
+        </w:rPr>
+        <w:t>Lecture 0: Why Machine Learning?</w:t>
+      </w:r>
+    </w:p>
+    <w:p>
+      <w:pPr>
+        <w:pStyle w:val="ListParagraph"/>
+        <w:numPr>
+          <w:ilvl w:val="0"/>
+          <w:numId w:val="4"/>
+        </w:numPr>
+      </w:pPr>
+      <w:r>
+        <w:t>ML is a type of AI that allows software applications to become more accurate by predicting future outcomes using some dataset</w:t>
+      </w:r>
+    </w:p>
+    <w:p>
+      <w:pPr>
+        <w:pStyle w:val="ListParagraph"/>
+        <w:numPr>
+          <w:ilvl w:val="0"/>
+          <w:numId w:val="4"/>
+        </w:numPr>
+      </w:pPr>
+      <w:r>
+        <w:t>Use case: reccomnedation engines, fraud dectection, spam filtering, malware threat detection etc</w:t>
+      </w:r>
+    </w:p>
+    <w:p>
+      <w:pPr>
+        <w:pStyle w:val="ListParagraph"/>
+        <w:numPr>
+          <w:ilvl w:val="0"/>
+          <w:numId w:val="4"/>
+        </w:numPr>
+      </w:pPr>
+      <w:r>
+        <w:t>Why is it important?</w:t>
+      </w:r>
+    </w:p>
+    <w:p>
+      <w:pPr>
+        <w:pStyle w:val="ListParagraph"/>
+        <w:numPr>
+          <w:ilvl w:val="1"/>
+          <w:numId w:val="4"/>
+        </w:numPr>
+      </w:pPr>
+      <w:r>
+        <w:t xml:space="preserve">Gives idea of user trends in customer behaviour and business operation patterns </w:t>
+      </w:r>
+    </w:p>
+    <w:p>
+      <w:pPr>
+        <w:pStyle w:val="ListParagraph"/>
+        <w:numPr>
+          <w:ilvl w:val="1"/>
+          <w:numId w:val="4"/>
+        </w:numPr>
+      </w:pPr>
+      <w:r>
+        <w:t>Supports development of new products</w:t>
+      </w:r>
+    </w:p>
+    <w:p>
+      <w:pPr>
+        <w:pStyle w:val="ListParagraph"/>
+        <w:numPr>
+          <w:ilvl w:val="0"/>
+          <w:numId w:val="4"/>
+        </w:numPr>
+      </w:pPr>
+      <w:r>
+        <w:t>4 basic approaches:</w:t>
+      </w:r>
+    </w:p>
+    <w:p>
+      <w:pPr>
+        <w:pStyle w:val="ListParagraph"/>
+        <w:numPr>
+          <w:ilvl w:val="1"/>
+          <w:numId w:val="4"/>
+        </w:numPr>
+      </w:pPr>
+      <w:r>
+        <w:t>Supervised learning</w:t>
+      </w:r>
+    </w:p>
+    <w:p>
+      <w:pPr>
+        <w:pStyle w:val="ListParagraph"/>
+        <w:numPr>
+          <w:ilvl w:val="1"/>
+          <w:numId w:val="4"/>
+        </w:numPr>
+      </w:pPr>
+      <w:r>
+        <w:t>Unsupervised learning</w:t>
+      </w:r>
+    </w:p>
+    <w:p>
+      <w:pPr>
+        <w:pStyle w:val="ListParagraph"/>
+        <w:numPr>
+          <w:ilvl w:val="1"/>
+          <w:numId w:val="4"/>
+        </w:numPr>
+      </w:pPr>
+      <w:r>
+        <w:t>Semi-supervised learning</w:t>
+      </w:r>
+    </w:p>
+    <w:p>
+      <w:pPr>
+        <w:pStyle w:val="ListParagraph"/>
+        <w:numPr>
+          <w:ilvl w:val="1"/>
+          <w:numId w:val="4"/>
+        </w:numPr>
+      </w:pPr>
+      <w:r>
+        <w:t>Reinforment learning</w:t>
+      </w:r>
+    </w:p>
+    <w:p>
+      <w:pPr>
+        <w:pStyle w:val="ListParagraph"/>
+        <w:numPr>
+          <w:ilvl w:val="0"/>
+          <w:numId w:val="4"/>
+        </w:numPr>
+      </w:pPr>
+      <w:r>
+        <w:t>Supervised learning</w:t>
+      </w:r>
+    </w:p>
+    <w:p>
+      <w:pPr>
+        <w:pStyle w:val="ListParagraph"/>
+        <w:numPr>
+          <w:ilvl w:val="1"/>
+          <w:numId w:val="4"/>
+        </w:numPr>
+      </w:pPr>
+      <w:r>
+        <w:t>Data scientists supply algorithms with labeled training data</w:t>
+      </w:r>
+    </w:p>
+    <w:p>
+      <w:pPr>
+        <w:pStyle w:val="ListParagraph"/>
+        <w:numPr>
+          <w:ilvl w:val="1"/>
+          <w:numId w:val="4"/>
+        </w:numPr>
+      </w:pPr>
+      <w:r>
+        <w:t>Input and output of algorithm is specified</w:t>
+      </w:r>
+    </w:p>
+    <w:p>
+      <w:pPr>
+        <w:pStyle w:val="ListParagraph"/>
+        <w:numPr>
+          <w:ilvl w:val="1"/>
+          <w:numId w:val="4"/>
+        </w:numPr>
+      </w:pPr>
+      <w:r>
+        <w:t xml:space="preserve">Ex. regression modeling, binary classification, ensembling </w:t>
+      </w:r>
+    </w:p>
+    <w:p>
+      <w:pPr>
+        <w:pStyle w:val="ListParagraph"/>
+        <w:numPr>
+          <w:ilvl w:val="0"/>
+          <w:numId w:val="4"/>
+        </w:numPr>
+      </w:pPr>
+      <w:r>
+        <w:t>Unsupervised learning</w:t>
+      </w:r>
+    </w:p>
+    <w:p>
+      <w:pPr>
+        <w:pStyle w:val="ListParagraph"/>
+        <w:numPr>
+          <w:ilvl w:val="1"/>
+          <w:numId w:val="4"/>
+        </w:numPr>
+      </w:pPr>
+      <w:r>
+        <w:t>Do not require data to be labeled</w:t>
+      </w:r>
+    </w:p>
+    <w:p>
+      <w:pPr>
+        <w:pStyle w:val="ListParagraph"/>
+        <w:numPr>
+          <w:ilvl w:val="1"/>
+          <w:numId w:val="4"/>
+        </w:numPr>
+      </w:pPr>
+      <w:r>
+        <w:t>Machine sifts through unlabeled data to look for patterns</w:t>
+      </w:r>
+    </w:p>
+    <w:p>
+      <w:pPr>
+        <w:pStyle w:val="ListParagraph"/>
+        <w:numPr>
+          <w:ilvl w:val="1"/>
+          <w:numId w:val="4"/>
+        </w:numPr>
+      </w:pPr>
+      <w:r>
+        <w:t xml:space="preserve">Ex. deep learning, </w:t>
+      </w:r>
+      <w:r>
+        <w:t>clustering</w:t>
+      </w:r>
+    </w:p>
+    <w:p>
+      <w:pPr>
+        <w:pStyle w:val="ListParagraph"/>
+        <w:numPr>
+          <w:ilvl w:val="0"/>
+          <w:numId w:val="4"/>
+        </w:numPr>
+      </w:pPr>
+      <w:r>
+        <w:t>Reinforcment learning</w:t>
+      </w:r>
+    </w:p>
+    <w:p>
+      <w:pPr>
+        <w:pStyle w:val="ListParagraph"/>
+        <w:numPr>
+          <w:ilvl w:val="1"/>
+          <w:numId w:val="4"/>
+        </w:numPr>
+      </w:pPr>
+      <w:r>
+        <w:t xml:space="preserve"> </w:t>
+      </w:r>
+    </w:p>
+    <w:p>
+      <w:pPr>
         <w:jc w:val="center"/>
       </w:pPr>
     </w:p>
+    <w:p>
+      <w:pPr>
+        <w:rPr>
+          <w:b/>
+          <w:bCs/>
+        </w:rPr>
+      </w:pPr>
+      <w:r>
+        <w:rPr>
+          <w:b/>
+          <w:bCs/>
+        </w:rPr>
+        <w:t xml:space="preserve">Lecture 1: </w:t>
+      </w:r>
+      <w:r>
+        <w:rPr>
+          <w:b/>
+          <w:bCs/>
+        </w:rPr>
+        <w:t>Linear Regression Single Variable</w:t>
+      </w:r>
+    </w:p>
+    <w:p>
+      <w:pPr>
+        <w:rPr>
+          <w:b/>
+          <w:bCs/>
+        </w:rPr>
+      </w:pPr>
+    </w:p>
+    <w:p>
+      <w:pPr>
+        <w:pStyle w:val="ListParagraph"/>
+        <w:numPr>
+          <w:ilvl w:val="0"/>
+          <w:numId w:val="2"/>
+        </w:numPr>
+      </w:pPr>
+      <w:r>
+        <w:t>Linear regression model uses equation: y=mx+b</w:t>
+      </w:r>
+    </w:p>
+    <w:p>
+      <w:pPr>
+        <w:pStyle w:val="ListParagraph"/>
+        <w:numPr>
+          <w:ilvl w:val="0"/>
+          <w:numId w:val="2"/>
+        </w:numPr>
+      </w:pPr>
+      <w:r>
+        <w:t>Python code:</w:t>
+      </w:r>
+    </w:p>
+    <w:p>
+      <w:pPr>
+        <w:pStyle w:val="ListParagraph"/>
+        <w:numPr>
+          <w:ilvl w:val="1"/>
+          <w:numId w:val="2"/>
+        </w:numPr>
+        <w:rPr>
+          <w:i/>
+          <w:iCs/>
+        </w:rPr>
+      </w:pPr>
+      <w:r>
+        <w:t xml:space="preserve">Create data frame using csv file </w:t>
+      </w:r>
+      <w:r>
+        <w:rPr>
+          <w:i/>
+          <w:iCs/>
+        </w:rPr>
+        <w:t>(df = pd.read_csv(‘test_csv.csv’))</w:t>
+      </w:r>
+    </w:p>
+    <w:p>
+      <w:pPr>
+        <w:pStyle w:val="ListParagraph"/>
+        <w:numPr>
+          <w:ilvl w:val="1"/>
+          <w:numId w:val="2"/>
+        </w:numPr>
+        <w:rPr>
+          <w:i/>
+          <w:iCs/>
+        </w:rPr>
+      </w:pPr>
+      <w:r>
+        <w:t xml:space="preserve">Import linear model from sklearn </w:t>
+      </w:r>
+      <w:r>
+        <w:rPr>
+          <w:i/>
+          <w:iCs/>
+        </w:rPr>
+        <w:t>(from sklearn import linear_model)</w:t>
+      </w:r>
+    </w:p>
+    <w:p>
+      <w:pPr>
+        <w:pStyle w:val="ListParagraph"/>
+        <w:numPr>
+          <w:ilvl w:val="1"/>
+          <w:numId w:val="2"/>
+        </w:numPr>
+      </w:pPr>
+      <w:r>
+        <w:t>Create linear model (reg = linear_model.LinearRegression())</w:t>
+      </w:r>
+    </w:p>
+    <w:p>
+      <w:pPr>
+        <w:pStyle w:val="ListParagraph"/>
+        <w:numPr>
+          <w:ilvl w:val="1"/>
+          <w:numId w:val="2"/>
+        </w:numPr>
+      </w:pPr>
+      <w:r>
+        <w:t>Create line of best fit (reg.fit(</w:t>
+      </w:r>
+      <w:r>
+        <w:t>df[[‘area’]], df[.price]</w:t>
+      </w:r>
+      <w:r>
+        <w:t>))</w:t>
+      </w:r>
+    </w:p>
+    <w:p>
+      <w:pPr>
+        <w:pStyle w:val="ListParagraph"/>
+        <w:numPr>
+          <w:ilvl w:val="1"/>
+          <w:numId w:val="2"/>
+        </w:numPr>
+      </w:pPr>
+      <w:r>
+        <w:t>Predict future values (reg.predict(3300))</w:t>
+      </w:r>
+    </w:p>
     <w:p/>
+    <w:p>
+      <w:pPr>
+        <w:rPr>
+          <w:b/>
+          <w:bCs/>
+        </w:rPr>
+      </w:pPr>
+      <w:r>
+        <w:rPr>
+          <w:b/>
+          <w:bCs/>
+        </w:rPr>
+        <w:t xml:space="preserve">Lecture </w:t>
+      </w:r>
+      <w:r>
+        <w:rPr>
+          <w:b/>
+          <w:bCs/>
+        </w:rPr>
+        <w:t>2</w:t>
+      </w:r>
+      <w:r>
+        <w:rPr>
+          <w:b/>
+          <w:bCs/>
+        </w:rPr>
+        <w:t xml:space="preserve">: </w:t>
+      </w:r>
+      <w:r>
+        <w:rPr>
+          <w:b/>
+          <w:bCs/>
+        </w:rPr>
+        <w:t xml:space="preserve">Linear Regression </w:t>
+      </w:r>
+      <w:r>
+        <w:rPr>
+          <w:b/>
+          <w:bCs/>
+        </w:rPr>
+        <w:t>Multiple</w:t>
+      </w:r>
+      <w:r>
+        <w:rPr>
+          <w:b/>
+          <w:bCs/>
+        </w:rPr>
+        <w:t xml:space="preserve"> Variable</w:t>
+      </w:r>
+      <w:r>
+        <w:rPr>
+          <w:b/>
+          <w:bCs/>
+        </w:rPr>
+        <w:t>s</w:t>
+      </w:r>
+    </w:p>
+    <w:p>
+      <w:pPr>
+        <w:rPr>
+          <w:b/>
+          <w:bCs/>
+        </w:rPr>
+      </w:pPr>
+    </w:p>
+    <w:p>
+      <w:pPr>
+        <w:pStyle w:val="ListParagraph"/>
+        <w:numPr>
+          <w:ilvl w:val="0"/>
+          <w:numId w:val="3"/>
+        </w:numPr>
+      </w:pPr>
+      <w:r>
+        <w:t>1 dependent variable is determined by many (2 or more) independent variables</w:t>
+      </w:r>
+    </w:p>
+    <w:p>
+      <w:pPr>
+        <w:pStyle w:val="ListParagraph"/>
+        <w:numPr>
+          <w:ilvl w:val="0"/>
+          <w:numId w:val="3"/>
+        </w:numPr>
+      </w:pPr>
+      <w:r>
+        <w:t xml:space="preserve"> Ex. </w:t>
+      </w:r>
+    </w:p>
+    <w:p>
+      <w:pPr>
+        <w:pStyle w:val="ListParagraph"/>
+        <w:numPr>
+          <w:ilvl w:val="1"/>
+          <w:numId w:val="3"/>
+        </w:numPr>
+      </w:pPr>
+      <w:r>
+        <w:t>Price = m1 * area + m2 * bedrooms + m3 * age + b</w:t>
+      </w:r>
+    </w:p>
+    <w:p>
+      <w:pPr>
+        <w:pStyle w:val="ListParagraph"/>
+        <w:numPr>
+          <w:ilvl w:val="0"/>
+          <w:numId w:val="3"/>
+        </w:numPr>
+      </w:pPr>
+      <w:r>
+        <w:t xml:space="preserve">Independent variables are also called </w:t>
+      </w:r>
+      <w:r>
+        <w:rPr>
+          <w:u w:val="single"/>
+        </w:rPr>
+        <w:t>features</w:t>
+      </w:r>
+    </w:p>
+    <w:p>
+      <w:pPr>
+        <w:pStyle w:val="ListParagraph"/>
+        <w:numPr>
+          <w:ilvl w:val="0"/>
+          <w:numId w:val="3"/>
+        </w:numPr>
+      </w:pPr>
+      <w:r>
+        <w:t>m1, m2, m3 are al</w:t>
+      </w:r>
+      <w:r>
+        <w:t>so</w:t>
+      </w:r>
+      <w:r>
+        <w:t xml:space="preserve"> called </w:t>
+      </w:r>
+      <w:r>
+        <w:rPr>
+          <w:u w:val="single"/>
+        </w:rPr>
+        <w:t>coeffi</w:t>
+      </w:r>
+      <w:r>
+        <w:rPr>
+          <w:u w:val="single"/>
+        </w:rPr>
+        <w:t xml:space="preserve">cients </w:t>
+      </w:r>
+    </w:p>
+    <w:p>
+      <w:pPr>
+        <w:pStyle w:val="ListParagraph"/>
+        <w:numPr>
+          <w:ilvl w:val="0"/>
+          <w:numId w:val="3"/>
+        </w:numPr>
+      </w:pPr>
+      <w:r>
+        <w:t>Data preprocessing: Handling NA values</w:t>
+      </w:r>
+    </w:p>
+    <w:p>
+      <w:pPr>
+        <w:pStyle w:val="ListParagraph"/>
+        <w:numPr>
+          <w:ilvl w:val="1"/>
+          <w:numId w:val="3"/>
+        </w:numPr>
+      </w:pPr>
+      <w:r>
+        <w:lastRenderedPageBreak/>
+        <w:t>Figure out what you want to change NA values too</w:t>
+      </w:r>
+    </w:p>
+    <w:p>
+      <w:pPr>
+        <w:pStyle w:val="ListParagraph"/>
+        <w:numPr>
+          <w:ilvl w:val="1"/>
+          <w:numId w:val="3"/>
+        </w:numPr>
+      </w:pPr>
+      <w:r>
+        <w:t>Ex. If one of the bedroom number values is NA, one approach is to find the median of all the bedroom values and sub it into all the NA values</w:t>
+      </w:r>
+    </w:p>
+    <w:p>
+      <w:pPr>
+        <w:pStyle w:val="ListParagraph"/>
+        <w:numPr>
+          <w:ilvl w:val="1"/>
+          <w:numId w:val="3"/>
+        </w:numPr>
+      </w:pPr>
+      <w:r>
+        <w:t xml:space="preserve">In python use: (df.column.fillna(0)) </w:t>
+      </w:r>
+    </w:p>
+    <w:p>
+      <w:pPr>
+        <w:pStyle w:val="ListParagraph"/>
+        <w:numPr>
+          <w:ilvl w:val="0"/>
+          <w:numId w:val="3"/>
+        </w:numPr>
+      </w:pPr>
+      <w:r>
+        <w:t>Create line of best fit</w:t>
+      </w:r>
+    </w:p>
+    <w:p>
+      <w:pPr>
+        <w:pStyle w:val="ListParagraph"/>
+        <w:numPr>
+          <w:ilvl w:val="1"/>
+          <w:numId w:val="3"/>
+        </w:numPr>
+      </w:pPr>
+      <w:r>
+        <w:t xml:space="preserve">Use sklearn function </w:t>
+      </w:r>
+      <w:r>
+        <w:rPr>
+          <w:i/>
+          <w:iCs/>
+        </w:rPr>
+        <w:t>reg.fit</w:t>
+      </w:r>
+    </w:p>
+    <w:p>
+      <w:pPr>
+        <w:pStyle w:val="ListParagraph"/>
+        <w:numPr>
+          <w:ilvl w:val="1"/>
+          <w:numId w:val="3"/>
+        </w:numPr>
+      </w:pPr>
+      <w:r>
+        <w:t>reg.fit =&gt; (independent variables, dependent variables)</w:t>
+      </w:r>
+    </w:p>
+    <w:p>
+      <w:pPr>
+        <w:pStyle w:val="ListParagraph"/>
+        <w:numPr>
+          <w:ilvl w:val="1"/>
+          <w:numId w:val="3"/>
+        </w:numPr>
+      </w:pPr>
+      <w:r>
+        <w:t xml:space="preserve">Python code: </w:t>
+      </w:r>
+      <w:r>
+        <w:rPr>
+          <w:i/>
+          <w:iCs/>
+        </w:rPr>
+        <w:t>reg.fit(df[[‘rooms, age, area’]], df.price)</w:t>
+      </w:r>
+    </w:p>
+    <w:p>
+      <w:pPr>
+        <w:pStyle w:val="ListParagraph"/>
+        <w:numPr>
+          <w:ilvl w:val="0"/>
+          <w:numId w:val="3"/>
+        </w:numPr>
+      </w:pPr>
+      <w:r>
+        <w:t>Look at coeffiencents and intercept</w:t>
+      </w:r>
+    </w:p>
+    <w:p>
+      <w:pPr>
+        <w:pStyle w:val="ListParagraph"/>
+        <w:numPr>
+          <w:ilvl w:val="1"/>
+          <w:numId w:val="3"/>
+        </w:numPr>
+      </w:pPr>
+      <w:r>
+        <w:t xml:space="preserve">Python code: </w:t>
+      </w:r>
+      <w:r>
+        <w:rPr>
+          <w:i/>
+          <w:iCs/>
+        </w:rPr>
+        <w:t>reg.coef_ , reg.intercept_</w:t>
+      </w:r>
+    </w:p>
+    <w:p>
+      <w:pPr>
+        <w:pStyle w:val="ListParagraph"/>
+        <w:numPr>
+          <w:ilvl w:val="0"/>
+          <w:numId w:val="3"/>
+        </w:numPr>
+      </w:pPr>
+      <w:r>
+        <w:t>Predict futre values</w:t>
+      </w:r>
+    </w:p>
+    <w:p>
+      <w:pPr>
+        <w:pStyle w:val="ListParagraph"/>
+        <w:numPr>
+          <w:ilvl w:val="1"/>
+          <w:numId w:val="3"/>
+        </w:numPr>
+      </w:pPr>
+      <w:r>
+        <w:t xml:space="preserve">Python code: </w:t>
+      </w:r>
+      <w:r>
+        <w:rPr>
+          <w:i/>
+          <w:iCs/>
+        </w:rPr>
+        <w:t>reg.predict[[2000, 3, 2]]</w:t>
+      </w:r>
+    </w:p>
+    <w:p/>
+    <w:p>
+      <w:pPr>
+        <w:rPr>
+          <w:b/>
+          <w:bCs/>
+        </w:rPr>
+      </w:pPr>
+      <w:r>
+        <w:rPr>
+          <w:b/>
+          <w:bCs/>
+        </w:rPr>
+        <w:t xml:space="preserve">Lecture </w:t>
+      </w:r>
+      <w:r>
+        <w:rPr>
+          <w:b/>
+          <w:bCs/>
+        </w:rPr>
+        <w:t>3</w:t>
+      </w:r>
+      <w:r>
+        <w:rPr>
+          <w:b/>
+          <w:bCs/>
+        </w:rPr>
+        <w:t xml:space="preserve">: </w:t>
+      </w:r>
+      <w:r>
+        <w:rPr>
+          <w:b/>
+          <w:bCs/>
+        </w:rPr>
+        <w:t>Gradient Descent and Cost function</w:t>
+      </w:r>
+    </w:p>
+    <w:p/>
+    <w:p>
+      <w:pPr>
+        <w:pStyle w:val="ListParagraph"/>
+        <w:numPr>
+          <w:ilvl w:val="0"/>
+          <w:numId w:val="5"/>
+        </w:numPr>
+        <w:rPr>
+          <w:noProof/>
+        </w:rPr>
+      </w:pPr>
+      <w:r>
+        <w:rPr>
+          <w:noProof/>
+        </w:rPr>
+        <w:t>Gradient Descent is an algorithm that finds the best line fit for given training data set</w:t>
+      </w:r>
+    </w:p>
+    <w:p>
+      <w:pPr>
+        <w:pStyle w:val="ListParagraph"/>
+        <w:numPr>
+          <w:ilvl w:val="0"/>
+          <w:numId w:val="5"/>
+        </w:numPr>
+        <w:rPr>
+          <w:noProof/>
+        </w:rPr>
+      </w:pPr>
+      <w:r>
+        <w:rPr>
+          <w:b/>
+          <w:bCs/>
+          <w:noProof/>
+        </w:rPr>
+        <w:drawing>
+          <wp:anchor distT="0" distB="0" distL="114300" distR="114300" simplePos="0" relativeHeight="251658240" behindDoc="1" locked="0" layoutInCell="1" allowOverlap="1" wp14:anchorId="0B6D2B70" wp14:editId="01E8C002">
+            <wp:simplePos x="0" y="0"/>
+            <wp:positionH relativeFrom="column">
+              <wp:posOffset>436880</wp:posOffset>
+            </wp:positionH>
+            <wp:positionV relativeFrom="paragraph">
+              <wp:posOffset>430530</wp:posOffset>
+            </wp:positionV>
+            <wp:extent cx="4920615" cy="1384300"/>
+            <wp:effectExtent l="12700" t="12700" r="6985" b="12700"/>
+            <wp:wrapTight wrapText="bothSides">
+              <wp:wrapPolygon edited="0">
+                <wp:start x="-56" y="-198"/>
+                <wp:lineTo x="-56" y="21600"/>
+                <wp:lineTo x="21575" y="21600"/>
+                <wp:lineTo x="21575" y="-198"/>
+                <wp:lineTo x="-56" y="-198"/>
+              </wp:wrapPolygon>
+            </wp:wrapTight>
+            <wp:docPr id="1" name="Picture 1" descr="A picture containing text, clock, gauge&#10;&#10;Description automatically generated"/>
+            <wp:cNvGraphicFramePr>
+              <a:graphicFrameLocks xmlns:a="http://schemas.openxmlformats.org/drawingml/2006/main" noChangeAspect="1"/>
+            </wp:cNvGraphicFramePr>
+            <a:graphic xmlns:a="http://schemas.openxmlformats.org/drawingml/2006/main">
+              <a:graphicData uri="http://schemas.openxmlformats.org/drawingml/2006/picture">
+                <pic:pic xmlns:pic="http://schemas.openxmlformats.org/drawingml/2006/picture">
+                  <pic:nvPicPr>
+                    <pic:cNvPr id="1" name="Picture 1" descr="A picture containing text, clock, gauge&#10;&#10;Description automatically generated"/>
+                    <pic:cNvPicPr/>
+                  </pic:nvPicPr>
+                  <pic:blipFill>
+                    <a:blip r:embed="rId5" cstate="print">
+                      <a:extLst>
+                        <a:ext uri="{28A0092B-C50C-407E-A947-70E740481C1C}">
+                          <a14:useLocalDpi xmlns:a14="http://schemas.microsoft.com/office/drawing/2010/main" val="0"/>
+                        </a:ext>
+                      </a:extLst>
+                    </a:blip>
+                    <a:stretch>
+                      <a:fillRect/>
+                    </a:stretch>
+                  </pic:blipFill>
+                  <pic:spPr>
+                    <a:xfrm>
+                      <a:off x="0" y="0"/>
+                      <a:ext cx="4920615" cy="1384300"/>
+                    </a:xfrm>
+                    <a:prstGeom prst="rect">
+                      <a:avLst/>
+                    </a:prstGeom>
+                    <a:ln>
+                      <a:solidFill>
+                        <a:schemeClr val="accent1"/>
+                      </a:solidFill>
+                    </a:ln>
+                  </pic:spPr>
+                </pic:pic>
+              </a:graphicData>
+            </a:graphic>
+            <wp14:sizeRelH relativeFrom="page">
+              <wp14:pctWidth>0</wp14:pctWidth>
+            </wp14:sizeRelH>
+            <wp14:sizeRelV relativeFrom="page">
+              <wp14:pctHeight>0</wp14:pctHeight>
+            </wp14:sizeRelV>
+          </wp:anchor>
+        </w:drawing>
+      </w:r>
+      <w:r>
+        <w:rPr>
+          <w:noProof/>
+        </w:rPr>
+        <w:t xml:space="preserve">MSE (cost function) is the difference between the actual output value – predicted output value, squared divided by n </w:t>
+      </w:r>
+    </w:p>
+    <w:p>
+      <w:pPr>
+        <w:pStyle w:val="ListParagraph"/>
+        <w:rPr>
+          <w:noProof/>
+        </w:rPr>
+      </w:pPr>
+    </w:p>
+    <w:p>
+      <w:pPr>
+        <w:pStyle w:val="ListParagraph"/>
+        <w:numPr>
+          <w:ilvl w:val="0"/>
+          <w:numId w:val="5"/>
+        </w:numPr>
+        <w:rPr>
+          <w:noProof/>
+        </w:rPr>
+      </w:pPr>
+      <w:r>
+        <w:rPr>
+          <w:noProof/>
+        </w:rPr>
+        <w:t xml:space="preserve">Learning Rate: </w:t>
+      </w:r>
+      <w:r>
+        <w:rPr>
+          <w:noProof/>
+        </w:rPr>
+        <w:t>Is the adjustment factor of how much each paramter will move by to eventually get to the optimal value</w:t>
+      </w:r>
+    </w:p>
+    <w:p>
+      <w:pPr>
+        <w:pStyle w:val="ListParagraph"/>
+        <w:numPr>
+          <w:ilvl w:val="0"/>
+          <w:numId w:val="5"/>
+        </w:numPr>
+        <w:rPr>
+          <w:noProof/>
+        </w:rPr>
+      </w:pPr>
+      <w:r>
+        <w:rPr>
+          <w:noProof/>
+        </w:rPr>
+        <w:t>SSR</w:t>
+      </w:r>
+      <w:r>
+        <w:rPr>
+          <w:noProof/>
+        </w:rPr>
+        <w:t xml:space="preserve"> (</w:t>
+      </w:r>
+      <w:r>
+        <w:rPr>
+          <w:noProof/>
+        </w:rPr>
+        <w:t>loss</w:t>
+      </w:r>
+      <w:r>
+        <w:rPr>
+          <w:noProof/>
+        </w:rPr>
+        <w:t xml:space="preserve"> function)</w:t>
+      </w:r>
+    </w:p>
+    <w:p>
+      <w:pPr>
+        <w:pStyle w:val="ListParagraph"/>
+        <w:numPr>
+          <w:ilvl w:val="1"/>
+          <w:numId w:val="5"/>
+        </w:numPr>
+        <w:rPr>
+          <w:noProof/>
+        </w:rPr>
+      </w:pPr>
+      <w:r>
+        <w:rPr>
+          <w:b/>
+          <w:bCs/>
+          <w:noProof/>
+        </w:rPr>
+        <w:drawing>
+          <wp:anchor distT="0" distB="0" distL="114300" distR="114300" simplePos="0" relativeHeight="251659264" behindDoc="1" locked="0" layoutInCell="1" allowOverlap="1" wp14:anchorId="23883975" wp14:editId="687573FB">
+            <wp:simplePos x="0" y="0"/>
+            <wp:positionH relativeFrom="column">
+              <wp:posOffset>891540</wp:posOffset>
+            </wp:positionH>
+            <wp:positionV relativeFrom="paragraph">
+              <wp:posOffset>412505</wp:posOffset>
+            </wp:positionV>
+            <wp:extent cx="3785235" cy="1666875"/>
+            <wp:effectExtent l="12700" t="12700" r="12065" b="9525"/>
+            <wp:wrapTopAndBottom/>
+            <wp:docPr id="3" name="Picture 3" descr="Text&#10;&#10;Description automatically generated"/>
+            <wp:cNvGraphicFramePr>
+              <a:graphicFrameLocks xmlns:a="http://schemas.openxmlformats.org/drawingml/2006/main" noChangeAspect="1"/>
+            </wp:cNvGraphicFramePr>
+            <a:graphic xmlns:a="http://schemas.openxmlformats.org/drawingml/2006/main">
+              <a:graphicData uri="http://schemas.openxmlformats.org/drawingml/2006/picture">
+                <pic:pic xmlns:pic="http://schemas.openxmlformats.org/drawingml/2006/picture">
+                  <pic:nvPicPr>
+                    <pic:cNvPr id="3" name="Picture 3" descr="Text&#10;&#10;Description automatically generated"/>
+                    <pic:cNvPicPr/>
+                  </pic:nvPicPr>
+                  <pic:blipFill>
+                    <a:blip r:embed="rId6" cstate="print">
+                      <a:extLst>
+                        <a:ext uri="{28A0092B-C50C-407E-A947-70E740481C1C}">
+                          <a14:useLocalDpi xmlns:a14="http://schemas.microsoft.com/office/drawing/2010/main" val="0"/>
+                        </a:ext>
+                      </a:extLst>
+                    </a:blip>
+                    <a:stretch>
+                      <a:fillRect/>
+                    </a:stretch>
+                  </pic:blipFill>
+                  <pic:spPr>
+                    <a:xfrm>
+                      <a:off x="0" y="0"/>
+                      <a:ext cx="3785235" cy="1666875"/>
+                    </a:xfrm>
+                    <a:prstGeom prst="rect">
+                      <a:avLst/>
+                    </a:prstGeom>
+                    <a:ln>
+                      <a:solidFill>
+                        <a:schemeClr val="accent1"/>
+                      </a:solidFill>
+                    </a:ln>
+                  </pic:spPr>
+                </pic:pic>
+              </a:graphicData>
+            </a:graphic>
+            <wp14:sizeRelH relativeFrom="page">
+              <wp14:pctWidth>0</wp14:pctWidth>
+            </wp14:sizeRelH>
+            <wp14:sizeRelV relativeFrom="page">
+              <wp14:pctHeight>0</wp14:pctHeight>
+            </wp14:sizeRelV>
+          </wp:anchor>
+        </w:drawing>
+      </w:r>
+      <w:r>
+        <w:rPr>
+          <w:noProof/>
+        </w:rPr>
+        <w:t>Summation of the (d</w:t>
+      </w:r>
+      <w:r>
+        <w:rPr>
+          <w:noProof/>
+        </w:rPr>
+        <w:t>ifference between the actual output value – predicted output value</w:t>
+      </w:r>
+      <w:r>
+        <w:rPr>
+          <w:noProof/>
+        </w:rPr>
+        <w:t xml:space="preserve">) </w:t>
+      </w:r>
+      <w:r>
+        <w:rPr>
+          <w:noProof/>
+        </w:rPr>
+        <w:t>squared</w:t>
+      </w:r>
+    </w:p>
+    <w:p>
+      <w:pPr>
+        <w:pStyle w:val="ListParagraph"/>
+        <w:numPr>
+          <w:ilvl w:val="0"/>
+          <w:numId w:val="5"/>
+        </w:numPr>
+        <w:rPr>
+          <w:noProof/>
+        </w:rPr>
+      </w:pPr>
+      <w:r>
+        <w:rPr>
+          <w:noProof/>
+        </w:rPr>
+        <w:t>Gradient Descent steps</w:t>
+      </w:r>
+      <w:r>
+        <w:rPr>
+          <w:noProof/>
+        </w:rPr>
+        <w:t xml:space="preserve"> (one variable</w:t>
+      </w:r>
+      <w:r>
+        <w:rPr>
+          <w:noProof/>
+        </w:rPr>
+        <w:t xml:space="preserve"> – specifically the y-intercept for linear relation</w:t>
+      </w:r>
+      <w:r>
+        <w:rPr>
+          <w:noProof/>
+        </w:rPr>
+        <w:t>)</w:t>
+      </w:r>
+      <w:r>
+        <w:rPr>
+          <w:noProof/>
+        </w:rPr>
+        <w:t>:</w:t>
+      </w:r>
+    </w:p>
+    <w:p>
+      <w:pPr>
+        <w:pStyle w:val="ListParagraph"/>
+        <w:numPr>
+          <w:ilvl w:val="1"/>
+          <w:numId w:val="5"/>
+        </w:numPr>
+        <w:rPr>
+          <w:noProof/>
+        </w:rPr>
+      </w:pPr>
+      <w:r>
+        <w:rPr>
+          <w:noProof/>
+        </w:rPr>
+        <w:t>Find a metric to evaulte how well a line fits the data (Loss function)</w:t>
+      </w:r>
+    </w:p>
+    <w:p>
+      <w:pPr>
+        <w:pStyle w:val="ListParagraph"/>
+        <w:numPr>
+          <w:ilvl w:val="2"/>
+          <w:numId w:val="5"/>
+        </w:numPr>
+        <w:rPr>
+          <w:noProof/>
+        </w:rPr>
+      </w:pPr>
+      <w:r>
+        <w:rPr>
+          <w:noProof/>
+        </w:rPr>
+        <w:t>In this example, let’s use Sum of Squared residuals as Loss function</w:t>
+      </w:r>
+    </w:p>
+    <w:p>
+      <w:pPr>
+        <w:pStyle w:val="ListParagraph"/>
+        <w:numPr>
+          <w:ilvl w:val="1"/>
+          <w:numId w:val="5"/>
+        </w:numPr>
+        <w:rPr>
+          <w:noProof/>
+        </w:rPr>
+      </w:pPr>
+      <w:r>
+        <w:rPr>
+          <w:noProof/>
+        </w:rPr>
+        <w:lastRenderedPageBreak/>
+        <w:t>Take Derivative of the loss function with respect to that one variable</w:t>
+      </w:r>
+    </w:p>
+    <w:p>
+      <w:pPr>
+        <w:pStyle w:val="ListParagraph"/>
+        <w:numPr>
+          <w:ilvl w:val="2"/>
+          <w:numId w:val="5"/>
+        </w:numPr>
+        <w:rPr>
+          <w:noProof/>
+        </w:rPr>
+      </w:pPr>
+      <w:r>
+        <w:rPr>
+          <w:noProof/>
+        </w:rPr>
+        <w:t xml:space="preserve">In this example, partial derivative of </w:t>
+      </w:r>
+      <w:r>
+        <w:rPr>
+          <w:noProof/>
+        </w:rPr>
+        <w:t>y-</w:t>
+      </w:r>
+      <w:r>
+        <w:rPr>
+          <w:noProof/>
+        </w:rPr>
+        <w:t>intercept</w:t>
+      </w:r>
+    </w:p>
+    <w:p>
+      <w:pPr>
+        <w:pStyle w:val="ListParagraph"/>
+        <w:numPr>
+          <w:ilvl w:val="1"/>
+          <w:numId w:val="5"/>
+        </w:numPr>
+        <w:rPr>
+          <w:noProof/>
+        </w:rPr>
+      </w:pPr>
+      <w:r>
+        <w:rPr>
+          <w:noProof/>
+        </w:rPr>
+        <w:t xml:space="preserve">Pick a random value for the intercept </w:t>
+      </w:r>
+    </w:p>
+    <w:p>
+      <w:pPr>
+        <w:pStyle w:val="ListParagraph"/>
+        <w:numPr>
+          <w:ilvl w:val="2"/>
+          <w:numId w:val="5"/>
+        </w:numPr>
+        <w:rPr>
+          <w:noProof/>
+        </w:rPr>
+      </w:pPr>
+      <w:r>
+        <w:rPr>
+          <w:noProof/>
+        </w:rPr>
+        <w:t>In this example, you can start at y-intercept = 0</w:t>
+      </w:r>
+    </w:p>
+    <w:p>
+      <w:pPr>
+        <w:pStyle w:val="ListParagraph"/>
+        <w:numPr>
+          <w:ilvl w:val="1"/>
+          <w:numId w:val="5"/>
+        </w:numPr>
+        <w:rPr>
+          <w:noProof/>
+        </w:rPr>
+      </w:pPr>
+      <w:r>
+        <w:rPr>
+          <w:noProof/>
+        </w:rPr>
+        <w:t>Calculate derivative with that chosen random value (fancy word for slope)</w:t>
+      </w:r>
+    </w:p>
+    <w:p>
+      <w:pPr>
+        <w:pStyle w:val="ListParagraph"/>
+        <w:numPr>
+          <w:ilvl w:val="1"/>
+          <w:numId w:val="5"/>
+        </w:numPr>
+        <w:rPr>
+          <w:noProof/>
+        </w:rPr>
+      </w:pPr>
+      <w:r>
+        <w:rPr>
+          <w:noProof/>
+        </w:rPr>
+        <w:t>Plug that slope into step size calculation</w:t>
+      </w:r>
+    </w:p>
+    <w:p>
+      <w:pPr>
+        <w:pStyle w:val="ListParagraph"/>
+        <w:numPr>
+          <w:ilvl w:val="2"/>
+          <w:numId w:val="5"/>
+        </w:numPr>
+        <w:rPr>
+          <w:noProof/>
+        </w:rPr>
+      </w:pPr>
+      <w:r>
+        <w:rPr>
+          <w:noProof/>
+        </w:rPr>
+        <w:t>Step size = slope * learning rate</w:t>
+      </w:r>
+    </w:p>
+    <w:p>
+      <w:pPr>
+        <w:pStyle w:val="ListParagraph"/>
+        <w:numPr>
+          <w:ilvl w:val="1"/>
+          <w:numId w:val="5"/>
+        </w:numPr>
+        <w:rPr>
+          <w:noProof/>
+        </w:rPr>
+      </w:pPr>
+      <w:r>
+        <w:rPr>
+          <w:noProof/>
+        </w:rPr>
+        <w:t xml:space="preserve">Calculate new intercept </w:t>
+      </w:r>
+    </w:p>
+    <w:p>
+      <w:pPr>
+        <w:pStyle w:val="ListParagraph"/>
+        <w:numPr>
+          <w:ilvl w:val="2"/>
+          <w:numId w:val="5"/>
+        </w:numPr>
+        <w:rPr>
+          <w:noProof/>
+        </w:rPr>
+      </w:pPr>
+      <w:r>
+        <w:rPr>
+          <w:noProof/>
+        </w:rPr>
+        <w:t>New intercept = old intercept – step size</w:t>
+      </w:r>
+    </w:p>
+    <w:p>
+      <w:pPr>
+        <w:pStyle w:val="ListParagraph"/>
+        <w:numPr>
+          <w:ilvl w:val="1"/>
+          <w:numId w:val="5"/>
+        </w:numPr>
+        <w:rPr>
+          <w:noProof/>
+        </w:rPr>
+      </w:pPr>
+      <w:r>
+        <w:rPr>
+          <w:noProof/>
+        </w:rPr>
+        <w:t>Plug new intercept into derivative an repeat everything until step size is close to zero</w:t>
+      </w:r>
+    </w:p>
+    <w:p>
+      <w:pPr>
+        <w:pStyle w:val="ListParagraph"/>
+        <w:numPr>
+          <w:ilvl w:val="0"/>
+          <w:numId w:val="5"/>
+        </w:numPr>
+        <w:rPr>
+          <w:noProof/>
+        </w:rPr>
+      </w:pPr>
+      <w:r>
+        <w:rPr>
+          <w:noProof/>
+        </w:rPr>
+        <w:t xml:space="preserve">Note: Gradient descent is </w:t>
+      </w:r>
+      <w:r>
+        <w:rPr>
+          <w:noProof/>
+        </w:rPr>
+        <w:t>very sensitve to the learning rate</w:t>
+      </w:r>
+    </w:p>
+    <w:p>
+      <w:pPr>
+        <w:pStyle w:val="ListParagraph"/>
+        <w:numPr>
+          <w:ilvl w:val="1"/>
+          <w:numId w:val="5"/>
+        </w:numPr>
+        <w:rPr>
+          <w:noProof/>
+        </w:rPr>
+      </w:pPr>
+      <w:r>
+        <w:rPr>
+          <w:noProof/>
+        </w:rPr>
+        <w:t>Certain learning rates will not find the minimum loss function</w:t>
+      </w:r>
+    </w:p>
+    <w:p>
+      <w:pPr>
+        <w:pStyle w:val="ListParagraph"/>
+        <w:numPr>
+          <w:ilvl w:val="0"/>
+          <w:numId w:val="5"/>
+        </w:numPr>
+        <w:rPr>
+          <w:noProof/>
+        </w:rPr>
+      </w:pPr>
+      <w:r>
+        <w:rPr>
+          <w:noProof/>
+        </w:rPr>
+        <w:t>Note: Sum of the squared residuals is just one type of loss function</w:t>
+      </w:r>
+    </w:p>
+    <w:p>
+      <w:pPr>
+        <w:pStyle w:val="ListParagraph"/>
+        <w:numPr>
+          <w:ilvl w:val="1"/>
+          <w:numId w:val="5"/>
+        </w:numPr>
+        <w:rPr>
+          <w:noProof/>
+        </w:rPr>
+      </w:pPr>
+      <w:r>
+        <w:rPr>
+          <w:noProof/>
+        </w:rPr>
+        <w:t>Gradient descent works the same way, with any type of loss function</w:t>
+      </w:r>
+    </w:p>
+    <w:p>
+      <w:pPr>
+        <w:pStyle w:val="ListParagraph"/>
+        <w:numPr>
+          <w:ilvl w:val="0"/>
+          <w:numId w:val="5"/>
+        </w:numPr>
+        <w:rPr>
+          <w:noProof/>
+        </w:rPr>
+      </w:pPr>
+      <w:r>
+        <w:rPr>
+          <w:noProof/>
+        </w:rPr>
+        <w:t>Gradient Descent (General method for multiple parameters)</w:t>
+      </w:r>
+    </w:p>
+    <w:p>
+      <w:pPr>
+        <w:pStyle w:val="ListParagraph"/>
+        <w:numPr>
+          <w:ilvl w:val="1"/>
+          <w:numId w:val="5"/>
+        </w:numPr>
+        <w:rPr>
+          <w:noProof/>
+        </w:rPr>
+      </w:pPr>
+      <w:r>
+        <w:rPr>
+          <w:noProof/>
+        </w:rPr>
+        <w:t>Take the derivative of the loss function for each parameter in it</w:t>
+      </w:r>
+    </w:p>
+    <w:p>
+      <w:pPr>
+        <w:pStyle w:val="ListParagraph"/>
+        <w:numPr>
+          <w:ilvl w:val="2"/>
+          <w:numId w:val="5"/>
+        </w:numPr>
+        <w:rPr>
+          <w:noProof/>
+        </w:rPr>
+      </w:pPr>
+      <w:r>
+        <w:rPr>
+          <w:noProof/>
+        </w:rPr>
+        <w:t>This means finding the partial derivative with respect to each feature</w:t>
+      </w:r>
+    </w:p>
+    <w:p>
+      <w:pPr>
+        <w:pStyle w:val="ListParagraph"/>
+        <w:numPr>
+          <w:ilvl w:val="2"/>
+          <w:numId w:val="5"/>
+        </w:numPr>
+        <w:rPr>
+          <w:noProof/>
+        </w:rPr>
+      </w:pPr>
+      <w:r>
+        <w:rPr>
+          <w:noProof/>
+        </w:rPr>
+        <w:t>ML lingo: ‘</w:t>
+      </w:r>
+      <w:r>
+        <w:rPr>
+          <w:i/>
+          <w:iCs/>
+          <w:noProof/>
+        </w:rPr>
+        <w:t xml:space="preserve">Take the </w:t>
+      </w:r>
+      <w:r>
+        <w:rPr>
+          <w:i/>
+          <w:iCs/>
+          <w:noProof/>
+          <w:u w:val="single"/>
+        </w:rPr>
+        <w:t>gradient</w:t>
+      </w:r>
+      <w:r>
+        <w:rPr>
+          <w:i/>
+          <w:iCs/>
+          <w:noProof/>
+        </w:rPr>
+        <w:t xml:space="preserve"> of the </w:t>
+      </w:r>
+      <w:r>
+        <w:rPr>
+          <w:i/>
+          <w:iCs/>
+          <w:noProof/>
+          <w:u w:val="single"/>
+        </w:rPr>
+        <w:t>loss function</w:t>
+      </w:r>
+      <w:r>
+        <w:rPr>
+          <w:noProof/>
+        </w:rPr>
+        <w:t>’</w:t>
+      </w:r>
+    </w:p>
+    <w:p>
+      <w:pPr>
+        <w:pStyle w:val="ListParagraph"/>
+        <w:numPr>
+          <w:ilvl w:val="1"/>
+          <w:numId w:val="5"/>
+        </w:numPr>
+        <w:rPr>
+          <w:noProof/>
+        </w:rPr>
+      </w:pPr>
+      <w:r>
+        <w:rPr>
+          <w:noProof/>
+        </w:rPr>
+        <w:t>Pick random values for the parameters</w:t>
+      </w:r>
+    </w:p>
+    <w:p>
+      <w:pPr>
+        <w:pStyle w:val="ListParagraph"/>
+        <w:numPr>
+          <w:ilvl w:val="1"/>
+          <w:numId w:val="5"/>
+        </w:numPr>
+        <w:rPr>
+          <w:noProof/>
+        </w:rPr>
+      </w:pPr>
+      <w:r>
+        <w:rPr>
+          <w:noProof/>
+        </w:rPr>
+        <w:t>Plug the parameter values into the derivatives</w:t>
+      </w:r>
+    </w:p>
+    <w:p>
+      <w:pPr>
+        <w:pStyle w:val="ListParagraph"/>
+        <w:numPr>
+          <w:ilvl w:val="1"/>
+          <w:numId w:val="5"/>
+        </w:numPr>
+        <w:rPr>
+          <w:noProof/>
+        </w:rPr>
+      </w:pPr>
+      <w:r>
+        <w:rPr>
+          <w:noProof/>
+        </w:rPr>
+        <w:t>Calculate the step sizes:</w:t>
+      </w:r>
+    </w:p>
+    <w:p>
+      <w:pPr>
+        <w:pStyle w:val="ListParagraph"/>
+        <w:numPr>
+          <w:ilvl w:val="2"/>
+          <w:numId w:val="5"/>
+        </w:numPr>
+        <w:rPr>
+          <w:noProof/>
+        </w:rPr>
+      </w:pPr>
+      <w:r>
+        <w:rPr>
+          <w:noProof/>
+        </w:rPr>
+        <w:t>Step size = slope * learning rate</w:t>
+      </w:r>
+    </w:p>
+    <w:p>
+      <w:pPr>
+        <w:pStyle w:val="ListParagraph"/>
+        <w:numPr>
+          <w:ilvl w:val="1"/>
+          <w:numId w:val="5"/>
+        </w:numPr>
+        <w:rPr>
+          <w:noProof/>
+        </w:rPr>
+      </w:pPr>
+      <w:r>
+        <w:rPr>
+          <w:noProof/>
+        </w:rPr>
+        <w:t>Calculate the new parameters:</w:t>
+      </w:r>
+    </w:p>
+    <w:p>
+      <w:pPr>
+        <w:pStyle w:val="ListParagraph"/>
+        <w:numPr>
+          <w:ilvl w:val="2"/>
+          <w:numId w:val="5"/>
+        </w:numPr>
+        <w:rPr>
+          <w:noProof/>
+        </w:rPr>
+      </w:pPr>
+      <w:r>
+        <w:rPr>
+          <w:noProof/>
+        </w:rPr>
+        <w:t>New Parameter = old parameter – step size</w:t>
+      </w:r>
+    </w:p>
+    <w:p>
+      <w:pPr>
+        <w:pStyle w:val="ListParagraph"/>
+        <w:numPr>
+          <w:ilvl w:val="1"/>
+          <w:numId w:val="5"/>
+        </w:numPr>
+        <w:rPr>
+          <w:noProof/>
+        </w:rPr>
+      </w:pPr>
+      <w:r>
+        <w:rPr>
+          <w:noProof/>
+        </w:rPr>
+        <w:t>Repeat step 3 until step size is very small or you reach maximum number of steps</w:t>
+      </w:r>
+    </w:p>
+    <w:p>
+      <w:pPr>
+        <w:pStyle w:val="ListParagraph"/>
+        <w:numPr>
+          <w:ilvl w:val="0"/>
+          <w:numId w:val="5"/>
+        </w:numPr>
+        <w:rPr>
+          <w:noProof/>
+        </w:rPr>
+      </w:pPr>
+      <w:r>
+        <w:rPr>
+          <w:noProof/>
+        </w:rPr>
+        <w:t>Problem: when there are millions of data points, algorithm can take a long time</w:t>
+      </w:r>
+    </w:p>
+    <w:p>
+      <w:pPr>
+        <w:pStyle w:val="ListParagraph"/>
+        <w:numPr>
+          <w:ilvl w:val="0"/>
+          <w:numId w:val="5"/>
+        </w:numPr>
+        <w:rPr>
+          <w:noProof/>
+        </w:rPr>
+      </w:pPr>
+      <w:r>
+        <w:rPr>
+          <w:noProof/>
+        </w:rPr>
+        <w:t xml:space="preserve">Solution: Use </w:t>
+      </w:r>
+      <w:r>
+        <w:rPr>
+          <w:noProof/>
+          <w:u w:val="single"/>
+        </w:rPr>
+        <w:t xml:space="preserve">Stochastic Gradient Descent </w:t>
+      </w:r>
+    </w:p>
+    <w:p>
+      <w:pPr>
+        <w:pStyle w:val="ListParagraph"/>
+        <w:numPr>
+          <w:ilvl w:val="1"/>
+          <w:numId w:val="5"/>
+        </w:numPr>
+        <w:rPr>
+          <w:noProof/>
+        </w:rPr>
+      </w:pPr>
+      <w:r>
+        <w:rPr>
+          <w:noProof/>
+        </w:rPr>
+        <w:t>Uses a randomly selected subset of the data at every step rather than full dataset</w:t>
+      </w:r>
+    </w:p>
+    <w:p>
+      <w:pPr>
+        <w:pStyle w:val="ListParagraph"/>
+        <w:numPr>
+          <w:ilvl w:val="1"/>
+          <w:numId w:val="5"/>
+        </w:numPr>
+        <w:rPr>
+          <w:noProof/>
+        </w:rPr>
+      </w:pPr>
+      <w:r>
+        <w:rPr>
+          <w:noProof/>
+        </w:rPr>
+        <w:t>This reduces the time to calculate the derivatives of the loss function</w:t>
+      </w:r>
+    </w:p>
+    <w:p>
+      <w:pPr>
+        <w:rPr>
+          <w:noProof/>
+        </w:rPr>
+      </w:pPr>
+    </w:p>
+    <w:p>
+      <w:pPr>
+        <w:rPr>
+          <w:b/>
+          <w:bCs/>
+        </w:rPr>
+      </w:pPr>
+      <w:r>
+        <w:rPr>
+          <w:b/>
+          <w:bCs/>
+        </w:rPr>
+        <w:t xml:space="preserve">Lecture </w:t>
+      </w:r>
+      <w:r>
+        <w:rPr>
+          <w:b/>
+          <w:bCs/>
+        </w:rPr>
+        <w:t>4</w:t>
+      </w:r>
+      <w:r>
+        <w:rPr>
+          <w:b/>
+          <w:bCs/>
+        </w:rPr>
+        <w:t xml:space="preserve">: </w:t>
+      </w:r>
+      <w:r>
+        <w:rPr>
+          <w:b/>
+          <w:bCs/>
+        </w:rPr>
+        <w:t>Save and load model using Joblib and Pickle</w:t>
+      </w:r>
+    </w:p>
+    <w:p>
+      <w:pPr>
+        <w:rPr>
+          <w:noProof/>
+        </w:rPr>
+      </w:pPr>
+    </w:p>
+    <w:p>
+      <w:pPr>
+        <w:pStyle w:val="ListParagraph"/>
+        <w:numPr>
+          <w:ilvl w:val="0"/>
+          <w:numId w:val="6"/>
+        </w:numPr>
+        <w:rPr>
+          <w:noProof/>
+        </w:rPr>
+      </w:pPr>
+      <w:r>
+        <w:rPr>
+          <w:noProof/>
+        </w:rPr>
+        <w:t>Pickle module allows us to serialize python object into a file</w:t>
+      </w:r>
+    </w:p>
+    <w:p>
+      <w:pPr>
+        <w:pStyle w:val="ListParagraph"/>
+        <w:numPr>
+          <w:ilvl w:val="0"/>
+          <w:numId w:val="6"/>
+        </w:numPr>
+        <w:rPr>
+          <w:noProof/>
+        </w:rPr>
+      </w:pPr>
+      <w:r>
+        <w:rPr>
+          <w:noProof/>
+        </w:rPr>
+        <w:t>Python code:</w:t>
+      </w:r>
+    </w:p>
+    <w:p>
+      <w:pPr>
+        <w:pStyle w:val="ListParagraph"/>
+        <w:numPr>
+          <w:ilvl w:val="1"/>
+          <w:numId w:val="6"/>
+        </w:numPr>
+        <w:rPr>
+          <w:noProof/>
+        </w:rPr>
+      </w:pPr>
+      <w:r>
+        <w:rPr>
+          <w:i/>
+          <w:iCs/>
+          <w:noProof/>
+        </w:rPr>
+        <w:t>import pickle</w:t>
+      </w:r>
+    </w:p>
+    <w:p>
+      <w:pPr>
+        <w:pStyle w:val="ListParagraph"/>
+        <w:numPr>
+          <w:ilvl w:val="1"/>
+          <w:numId w:val="6"/>
+        </w:numPr>
+        <w:rPr>
+          <w:noProof/>
+        </w:rPr>
+      </w:pPr>
+      <w:r>
+        <w:rPr>
+          <w:noProof/>
+        </w:rPr>
+        <w:t xml:space="preserve">put model into a file: </w:t>
+      </w:r>
+      <w:r>
+        <w:rPr>
+          <w:i/>
+          <w:iCs/>
+          <w:noProof/>
+        </w:rPr>
+        <w:t>with open(‘model_pickel’,’wb’) as f: pickle.dump(model,f)</w:t>
+      </w:r>
+    </w:p>
+    <w:p>
+      <w:pPr>
+        <w:pStyle w:val="ListParagraph"/>
+        <w:numPr>
+          <w:ilvl w:val="1"/>
+          <w:numId w:val="6"/>
+        </w:numPr>
+        <w:rPr>
+          <w:noProof/>
+        </w:rPr>
+      </w:pPr>
+      <w:r>
+        <w:rPr>
+          <w:noProof/>
+        </w:rPr>
+        <w:t xml:space="preserve">retrieve model: </w:t>
+      </w:r>
+      <w:r>
+        <w:rPr>
+          <w:i/>
+          <w:iCs/>
+          <w:noProof/>
+        </w:rPr>
+        <w:t>with open(‘model_pickel’,’</w:t>
+      </w:r>
+      <w:r>
+        <w:rPr>
+          <w:i/>
+          <w:iCs/>
+          <w:noProof/>
+        </w:rPr>
+        <w:t>r</w:t>
+      </w:r>
+      <w:r>
+        <w:rPr>
+          <w:i/>
+          <w:iCs/>
+          <w:noProof/>
+        </w:rPr>
+        <w:t xml:space="preserve">b’) as f: </w:t>
+      </w:r>
+      <w:r>
+        <w:rPr>
+          <w:i/>
+          <w:iCs/>
+          <w:noProof/>
+        </w:rPr>
+        <w:t>mp = pickle</w:t>
+      </w:r>
+      <w:r>
+        <w:rPr>
+          <w:i/>
+          <w:iCs/>
+          <w:noProof/>
+        </w:rPr>
+        <w:t>.</w:t>
+      </w:r>
+      <w:r>
+        <w:rPr>
+          <w:i/>
+          <w:iCs/>
+          <w:noProof/>
+        </w:rPr>
+        <w:t>load</w:t>
+      </w:r>
+      <w:r>
+        <w:rPr>
+          <w:i/>
+          <w:iCs/>
+          <w:noProof/>
+        </w:rPr>
+        <w:t>(f)</w:t>
+      </w:r>
+    </w:p>
+    <w:p>
+      <w:pPr>
+        <w:pStyle w:val="ListParagraph"/>
+        <w:numPr>
+          <w:ilvl w:val="0"/>
+          <w:numId w:val="6"/>
+        </w:numPr>
+        <w:rPr>
+          <w:noProof/>
+        </w:rPr>
+      </w:pPr>
+      <w:r>
+        <w:rPr>
+          <w:noProof/>
+        </w:rPr>
+        <w:t>You can also use Joblib which is more efficient on objects that have large numpy arrays</w:t>
+      </w:r>
+    </w:p>
+    <w:p>
+      <w:pPr>
+        <w:pStyle w:val="ListParagraph"/>
+        <w:numPr>
+          <w:ilvl w:val="0"/>
+          <w:numId w:val="6"/>
+        </w:numPr>
+        <w:rPr>
+          <w:noProof/>
+        </w:rPr>
+      </w:pPr>
+      <w:r>
+        <w:rPr>
+          <w:noProof/>
+        </w:rPr>
+        <w:t>Python code:</w:t>
+      </w:r>
+    </w:p>
+    <w:p>
+      <w:pPr>
+        <w:pStyle w:val="ListParagraph"/>
+        <w:numPr>
+          <w:ilvl w:val="1"/>
+          <w:numId w:val="6"/>
+        </w:numPr>
+        <w:rPr>
+          <w:noProof/>
+        </w:rPr>
+      </w:pPr>
+      <w:r>
+        <w:rPr>
+          <w:i/>
+          <w:iCs/>
+          <w:noProof/>
+        </w:rPr>
+        <w:t>import joblib</w:t>
+      </w:r>
+    </w:p>
+    <w:p>
+      <w:pPr>
+        <w:pStyle w:val="ListParagraph"/>
+        <w:numPr>
+          <w:ilvl w:val="1"/>
+          <w:numId w:val="6"/>
+        </w:numPr>
+        <w:rPr>
+          <w:noProof/>
+        </w:rPr>
+      </w:pPr>
+      <w:r>
+        <w:rPr>
+          <w:noProof/>
+        </w:rPr>
+        <w:t xml:space="preserve">put model into file: </w:t>
+      </w:r>
+      <w:r>
+        <w:rPr>
+          <w:i/>
+          <w:iCs/>
+          <w:noProof/>
+        </w:rPr>
+        <w:t>joblib.dump(model, ‘model_joblib’)</w:t>
+      </w:r>
+    </w:p>
+    <w:p>
+      <w:pPr>
+        <w:pStyle w:val="ListParagraph"/>
+        <w:numPr>
+          <w:ilvl w:val="1"/>
+          <w:numId w:val="6"/>
+        </w:numPr>
+        <w:rPr>
+          <w:noProof/>
+        </w:rPr>
+      </w:pPr>
+      <w:r>
+        <w:rPr>
+          <w:noProof/>
+        </w:rPr>
+        <w:t xml:space="preserve">Load model: mj = </w:t>
+      </w:r>
+      <w:r>
+        <w:rPr>
+          <w:i/>
+          <w:iCs/>
+          <w:noProof/>
+        </w:rPr>
+        <w:t>joblib.load(‘model_joblib’)</w:t>
+      </w:r>
+    </w:p>
+    <w:p>
+      <w:pPr>
+        <w:pStyle w:val="ListParagraph"/>
+        <w:numPr>
+          <w:ilvl w:val="0"/>
+          <w:numId w:val="6"/>
+        </w:numPr>
+        <w:rPr>
+          <w:b/>
+          <w:bCs/>
+        </w:rPr>
+      </w:pPr>
+      <w:r>
+        <w:rPr>
+          <w:b/>
+          <w:bCs/>
+        </w:rPr>
+        <w:lastRenderedPageBreak/>
+        <w:t>Lecture 4: Save and load model using Joblib and Pickle</w:t>
+      </w:r>
+    </w:p>
+    <w:p>
+      <w:pPr>
+        <w:rPr>
+          <w:noProof/>
+        </w:rPr>
+      </w:pPr>
+    </w:p>
     <w:sectPr>
       <w:pgSz w:w="12240" w:h="15840"/>
       <w:pgMar w:top="1440" w:right="1440" w:bottom="1440" w:left="1440" w:header="708" w:footer="708" w:gutter="0"/>
@@ -24,6 +2082,680 @@
     </w:sectPr>
   </w:body>
 </w:document>
+</file>
+
+<file path=word/numbering.xml><?xml version="1.0" encoding="utf-8"?>
+<w:numbering xmlns:wpc="http://schemas.microsoft.com/office/word/2010/wordprocessingCanvas" xmlns:cx="http://schemas.microsoft.com/office/drawing/2014/chartex" xmlns:cx1="http://schemas.microsoft.com/office/drawing/2015/9/8/chartex" xmlns:cx2="http://schemas.microsoft.com/office/drawing/2015/10/21/chartex" xmlns:cx3="http://schemas.microsoft.com/office/drawing/2016/5/9/chartex" xmlns:cx4="http://schemas.microsoft.com/office/drawing/2016/5/10/chartex" xmlns:cx5="http://schemas.microsoft.com/office/drawing/2016/5/11/chartex" xmlns:cx6="http://schemas.microsoft.com/office/drawing/2016/5/12/chartex" xmlns:cx7="http://schemas.microsoft.com/office/drawing/2016/5/13/chartex" xmlns:cx8="http://schemas.microsoft.com/office/drawing/2016/5/14/chartex" xmlns:mc="http://schemas.openxmlformats.org/markup-compatibility/2006" xmlns:aink="http://schemas.microsoft.com/office/drawing/2016/ink" xmlns:am3d="http://schemas.microsoft.com/office/drawing/2017/model3d" xmlns:o="urn:schemas-microsoft-com:office:office" xmlns:oel="http://schemas.microsoft.com/office/2019/extlst" xmlns:r="http://schemas.openxmlformats.org/officeDocument/2006/relationships" xmlns:m="http://schemas.openxmlformats.org/officeDocument/2006/math" xmlns:v="urn:schemas-microsoft-com:vml" xmlns:wp14="http://schemas.microsoft.com/office/word/2010/wordprocessingDrawing" xmlns:wp="http://schemas.openxmlformats.org/drawingml/2006/wordprocessingDrawing" xmlns:w10="urn:schemas-microsoft-com:office:word" xmlns:w="http://schemas.openxmlformats.org/wordprocessingml/2006/main" xmlns:w14="http://schemas.microsoft.com/office/word/2010/wordml" xmlns:w15="http://schemas.microsoft.com/office/word/2012/wordml" xmlns:w16cex="http://schemas.microsoft.com/office/word/2018/wordml/cex" xmlns:w16cid="http://schemas.microsoft.com/office/word/2016/wordml/cid" xmlns:w16="http://schemas.microsoft.com/office/word/2018/wordml" xmlns:w16du="http://schemas.microsoft.com/office/word/2023/wordml/word16du" xmlns:w16sdtdh="http://schemas.microsoft.com/office/word/2020/wordml/sdtdatahash" xmlns:w16se="http://schemas.microsoft.com/office/word/2015/wordml/symex" xmlns:wpg="http://schemas.microsoft.com/office/word/2010/wordprocessingGroup" xmlns:wpi="http://schemas.microsoft.com/office/word/2010/wordprocessingInk" xmlns:wne="http://schemas.microsoft.com/office/word/2006/wordml" xmlns:wps="http://schemas.microsoft.com/office/word/2010/wordprocessingShape" mc:Ignorable="w14 w15 w16se w16cid w16 w16cex w16sdtdh wp14">
+  <w:abstractNum w:abstractNumId="0" w15:restartNumberingAfterBreak="0">
+    <w:nsid w:val="1ABC65D6"/>
+    <w:multiLevelType w:val="hybridMultilevel"/>
+    <w:tmpl w:val="21400138"/>
+    <w:lvl w:ilvl="0" w:tplc="04090001">
+      <w:start w:val="1"/>
+      <w:numFmt w:val="bullet"/>
+      <w:lvlText w:val=""/>
+      <w:lvlJc w:val="left"/>
+      <w:pPr>
+        <w:ind w:left="720" w:hanging="360"/>
+      </w:pPr>
+      <w:rPr>
+        <w:rFonts w:ascii="Symbol" w:hAnsi="Symbol" w:hint="default"/>
+      </w:rPr>
+    </w:lvl>
+    <w:lvl w:ilvl="1" w:tplc="04090003">
+      <w:start w:val="1"/>
+      <w:numFmt w:val="bullet"/>
+      <w:lvlText w:val="o"/>
+      <w:lvlJc w:val="left"/>
+      <w:pPr>
+        <w:ind w:left="1440" w:hanging="360"/>
+      </w:pPr>
+      <w:rPr>
+        <w:rFonts w:ascii="Courier New" w:hAnsi="Courier New" w:hint="default"/>
+      </w:rPr>
+    </w:lvl>
+    <w:lvl w:ilvl="2" w:tplc="04090005" w:tentative="1">
+      <w:start w:val="1"/>
+      <w:numFmt w:val="bullet"/>
+      <w:lvlText w:val=""/>
+      <w:lvlJc w:val="left"/>
+      <w:pPr>
+        <w:ind w:left="2160" w:hanging="360"/>
+      </w:pPr>
+      <w:rPr>
+        <w:rFonts w:ascii="Wingdings" w:hAnsi="Wingdings" w:hint="default"/>
+      </w:rPr>
+    </w:lvl>
+    <w:lvl w:ilvl="3" w:tplc="04090001" w:tentative="1">
+      <w:start w:val="1"/>
+      <w:numFmt w:val="bullet"/>
+      <w:lvlText w:val=""/>
+      <w:lvlJc w:val="left"/>
+      <w:pPr>
+        <w:ind w:left="2880" w:hanging="360"/>
+      </w:pPr>
+      <w:rPr>
+        <w:rFonts w:ascii="Symbol" w:hAnsi="Symbol" w:hint="default"/>
+      </w:rPr>
+    </w:lvl>
+    <w:lvl w:ilvl="4" w:tplc="04090003" w:tentative="1">
+      <w:start w:val="1"/>
+      <w:numFmt w:val="bullet"/>
+      <w:lvlText w:val="o"/>
+      <w:lvlJc w:val="left"/>
+      <w:pPr>
+        <w:ind w:left="3600" w:hanging="360"/>
+      </w:pPr>
+      <w:rPr>
+        <w:rFonts w:ascii="Courier New" w:hAnsi="Courier New" w:hint="default"/>
+      </w:rPr>
+    </w:lvl>
+    <w:lvl w:ilvl="5" w:tplc="04090005" w:tentative="1">
+      <w:start w:val="1"/>
+      <w:numFmt w:val="bullet"/>
+      <w:lvlText w:val=""/>
+      <w:lvlJc w:val="left"/>
+      <w:pPr>
+        <w:ind w:left="4320" w:hanging="360"/>
+      </w:pPr>
+      <w:rPr>
+        <w:rFonts w:ascii="Wingdings" w:hAnsi="Wingdings" w:hint="default"/>
+      </w:rPr>
+    </w:lvl>
+    <w:lvl w:ilvl="6" w:tplc="04090001" w:tentative="1">
+      <w:start w:val="1"/>
+      <w:numFmt w:val="bullet"/>
+      <w:lvlText w:val=""/>
+      <w:lvlJc w:val="left"/>
+      <w:pPr>
+        <w:ind w:left="5040" w:hanging="360"/>
+      </w:pPr>
+      <w:rPr>
+        <w:rFonts w:ascii="Symbol" w:hAnsi="Symbol" w:hint="default"/>
+      </w:rPr>
+    </w:lvl>
+    <w:lvl w:ilvl="7" w:tplc="04090003" w:tentative="1">
+      <w:start w:val="1"/>
+      <w:numFmt w:val="bullet"/>
+      <w:lvlText w:val="o"/>
+      <w:lvlJc w:val="left"/>
+      <w:pPr>
+        <w:ind w:left="5760" w:hanging="360"/>
+      </w:pPr>
+      <w:rPr>
+        <w:rFonts w:ascii="Courier New" w:hAnsi="Courier New" w:hint="default"/>
+      </w:rPr>
+    </w:lvl>
+    <w:lvl w:ilvl="8" w:tplc="04090005" w:tentative="1">
+      <w:start w:val="1"/>
+      <w:numFmt w:val="bullet"/>
+      <w:lvlText w:val=""/>
+      <w:lvlJc w:val="left"/>
+      <w:pPr>
+        <w:ind w:left="6480" w:hanging="360"/>
+      </w:pPr>
+      <w:rPr>
+        <w:rFonts w:ascii="Wingdings" w:hAnsi="Wingdings" w:hint="default"/>
+      </w:rPr>
+    </w:lvl>
+  </w:abstractNum>
+  <w:abstractNum w:abstractNumId="1" w15:restartNumberingAfterBreak="0">
+    <w:nsid w:val="23C168D6"/>
+    <w:multiLevelType w:val="hybridMultilevel"/>
+    <w:tmpl w:val="5706F10E"/>
+    <w:lvl w:ilvl="0" w:tplc="04090001">
+      <w:start w:val="1"/>
+      <w:numFmt w:val="bullet"/>
+      <w:lvlText w:val=""/>
+      <w:lvlJc w:val="left"/>
+      <w:pPr>
+        <w:ind w:left="720" w:hanging="360"/>
+      </w:pPr>
+      <w:rPr>
+        <w:rFonts w:ascii="Symbol" w:hAnsi="Symbol" w:hint="default"/>
+      </w:rPr>
+    </w:lvl>
+    <w:lvl w:ilvl="1" w:tplc="04090003">
+      <w:start w:val="1"/>
+      <w:numFmt w:val="bullet"/>
+      <w:lvlText w:val="o"/>
+      <w:lvlJc w:val="left"/>
+      <w:pPr>
+        <w:ind w:left="1440" w:hanging="360"/>
+      </w:pPr>
+      <w:rPr>
+        <w:rFonts w:ascii="Courier New" w:hAnsi="Courier New" w:hint="default"/>
+      </w:rPr>
+    </w:lvl>
+    <w:lvl w:ilvl="2" w:tplc="04090005" w:tentative="1">
+      <w:start w:val="1"/>
+      <w:numFmt w:val="bullet"/>
+      <w:lvlText w:val=""/>
+      <w:lvlJc w:val="left"/>
+      <w:pPr>
+        <w:ind w:left="2160" w:hanging="360"/>
+      </w:pPr>
+      <w:rPr>
+        <w:rFonts w:ascii="Wingdings" w:hAnsi="Wingdings" w:hint="default"/>
+      </w:rPr>
+    </w:lvl>
+    <w:lvl w:ilvl="3" w:tplc="04090001" w:tentative="1">
+      <w:start w:val="1"/>
+      <w:numFmt w:val="bullet"/>
+      <w:lvlText w:val=""/>
+      <w:lvlJc w:val="left"/>
+      <w:pPr>
+        <w:ind w:left="2880" w:hanging="360"/>
+      </w:pPr>
+      <w:rPr>
+        <w:rFonts w:ascii="Symbol" w:hAnsi="Symbol" w:hint="default"/>
+      </w:rPr>
+    </w:lvl>
+    <w:lvl w:ilvl="4" w:tplc="04090003" w:tentative="1">
+      <w:start w:val="1"/>
+      <w:numFmt w:val="bullet"/>
+      <w:lvlText w:val="o"/>
+      <w:lvlJc w:val="left"/>
+      <w:pPr>
+        <w:ind w:left="3600" w:hanging="360"/>
+      </w:pPr>
+      <w:rPr>
+        <w:rFonts w:ascii="Courier New" w:hAnsi="Courier New" w:hint="default"/>
+      </w:rPr>
+    </w:lvl>
+    <w:lvl w:ilvl="5" w:tplc="04090005" w:tentative="1">
+      <w:start w:val="1"/>
+      <w:numFmt w:val="bullet"/>
+      <w:lvlText w:val=""/>
+      <w:lvlJc w:val="left"/>
+      <w:pPr>
+        <w:ind w:left="4320" w:hanging="360"/>
+      </w:pPr>
+      <w:rPr>
+        <w:rFonts w:ascii="Wingdings" w:hAnsi="Wingdings" w:hint="default"/>
+      </w:rPr>
+    </w:lvl>
+    <w:lvl w:ilvl="6" w:tplc="04090001" w:tentative="1">
+      <w:start w:val="1"/>
+      <w:numFmt w:val="bullet"/>
+      <w:lvlText w:val=""/>
+      <w:lvlJc w:val="left"/>
+      <w:pPr>
+        <w:ind w:left="5040" w:hanging="360"/>
+      </w:pPr>
+      <w:rPr>
+        <w:rFonts w:ascii="Symbol" w:hAnsi="Symbol" w:hint="default"/>
+      </w:rPr>
+    </w:lvl>
+    <w:lvl w:ilvl="7" w:tplc="04090003" w:tentative="1">
+      <w:start w:val="1"/>
+      <w:numFmt w:val="bullet"/>
+      <w:lvlText w:val="o"/>
+      <w:lvlJc w:val="left"/>
+      <w:pPr>
+        <w:ind w:left="5760" w:hanging="360"/>
+      </w:pPr>
+      <w:rPr>
+        <w:rFonts w:ascii="Courier New" w:hAnsi="Courier New" w:hint="default"/>
+      </w:rPr>
+    </w:lvl>
+    <w:lvl w:ilvl="8" w:tplc="04090005" w:tentative="1">
+      <w:start w:val="1"/>
+      <w:numFmt w:val="bullet"/>
+      <w:lvlText w:val=""/>
+      <w:lvlJc w:val="left"/>
+      <w:pPr>
+        <w:ind w:left="6480" w:hanging="360"/>
+      </w:pPr>
+      <w:rPr>
+        <w:rFonts w:ascii="Wingdings" w:hAnsi="Wingdings" w:hint="default"/>
+      </w:rPr>
+    </w:lvl>
+  </w:abstractNum>
+  <w:abstractNum w:abstractNumId="2" w15:restartNumberingAfterBreak="0">
+    <w:nsid w:val="2DD15409"/>
+    <w:multiLevelType w:val="hybridMultilevel"/>
+    <w:tmpl w:val="42EA99B4"/>
+    <w:lvl w:ilvl="0" w:tplc="04090001">
+      <w:start w:val="1"/>
+      <w:numFmt w:val="bullet"/>
+      <w:lvlText w:val=""/>
+      <w:lvlJc w:val="left"/>
+      <w:pPr>
+        <w:ind w:left="720" w:hanging="360"/>
+      </w:pPr>
+      <w:rPr>
+        <w:rFonts w:ascii="Symbol" w:hAnsi="Symbol" w:hint="default"/>
+      </w:rPr>
+    </w:lvl>
+    <w:lvl w:ilvl="1" w:tplc="04090003">
+      <w:start w:val="1"/>
+      <w:numFmt w:val="bullet"/>
+      <w:lvlText w:val="o"/>
+      <w:lvlJc w:val="left"/>
+      <w:pPr>
+        <w:ind w:left="1440" w:hanging="360"/>
+      </w:pPr>
+      <w:rPr>
+        <w:rFonts w:ascii="Courier New" w:hAnsi="Courier New" w:hint="default"/>
+      </w:rPr>
+    </w:lvl>
+    <w:lvl w:ilvl="2" w:tplc="04090005" w:tentative="1">
+      <w:start w:val="1"/>
+      <w:numFmt w:val="bullet"/>
+      <w:lvlText w:val=""/>
+      <w:lvlJc w:val="left"/>
+      <w:pPr>
+        <w:ind w:left="2160" w:hanging="360"/>
+      </w:pPr>
+      <w:rPr>
+        <w:rFonts w:ascii="Wingdings" w:hAnsi="Wingdings" w:hint="default"/>
+      </w:rPr>
+    </w:lvl>
+    <w:lvl w:ilvl="3" w:tplc="04090001" w:tentative="1">
+      <w:start w:val="1"/>
+      <w:numFmt w:val="bullet"/>
+      <w:lvlText w:val=""/>
+      <w:lvlJc w:val="left"/>
+      <w:pPr>
+        <w:ind w:left="2880" w:hanging="360"/>
+      </w:pPr>
+      <w:rPr>
+        <w:rFonts w:ascii="Symbol" w:hAnsi="Symbol" w:hint="default"/>
+      </w:rPr>
+    </w:lvl>
+    <w:lvl w:ilvl="4" w:tplc="04090003" w:tentative="1">
+      <w:start w:val="1"/>
+      <w:numFmt w:val="bullet"/>
+      <w:lvlText w:val="o"/>
+      <w:lvlJc w:val="left"/>
+      <w:pPr>
+        <w:ind w:left="3600" w:hanging="360"/>
+      </w:pPr>
+      <w:rPr>
+        <w:rFonts w:ascii="Courier New" w:hAnsi="Courier New" w:hint="default"/>
+      </w:rPr>
+    </w:lvl>
+    <w:lvl w:ilvl="5" w:tplc="04090005" w:tentative="1">
+      <w:start w:val="1"/>
+      <w:numFmt w:val="bullet"/>
+      <w:lvlText w:val=""/>
+      <w:lvlJc w:val="left"/>
+      <w:pPr>
+        <w:ind w:left="4320" w:hanging="360"/>
+      </w:pPr>
+      <w:rPr>
+        <w:rFonts w:ascii="Wingdings" w:hAnsi="Wingdings" w:hint="default"/>
+      </w:rPr>
+    </w:lvl>
+    <w:lvl w:ilvl="6" w:tplc="04090001" w:tentative="1">
+      <w:start w:val="1"/>
+      <w:numFmt w:val="bullet"/>
+      <w:lvlText w:val=""/>
+      <w:lvlJc w:val="left"/>
+      <w:pPr>
+        <w:ind w:left="5040" w:hanging="360"/>
+      </w:pPr>
+      <w:rPr>
+        <w:rFonts w:ascii="Symbol" w:hAnsi="Symbol" w:hint="default"/>
+      </w:rPr>
+    </w:lvl>
+    <w:lvl w:ilvl="7" w:tplc="04090003" w:tentative="1">
+      <w:start w:val="1"/>
+      <w:numFmt w:val="bullet"/>
+      <w:lvlText w:val="o"/>
+      <w:lvlJc w:val="left"/>
+      <w:pPr>
+        <w:ind w:left="5760" w:hanging="360"/>
+      </w:pPr>
+      <w:rPr>
+        <w:rFonts w:ascii="Courier New" w:hAnsi="Courier New" w:hint="default"/>
+      </w:rPr>
+    </w:lvl>
+    <w:lvl w:ilvl="8" w:tplc="04090005" w:tentative="1">
+      <w:start w:val="1"/>
+      <w:numFmt w:val="bullet"/>
+      <w:lvlText w:val=""/>
+      <w:lvlJc w:val="left"/>
+      <w:pPr>
+        <w:ind w:left="6480" w:hanging="360"/>
+      </w:pPr>
+      <w:rPr>
+        <w:rFonts w:ascii="Wingdings" w:hAnsi="Wingdings" w:hint="default"/>
+      </w:rPr>
+    </w:lvl>
+  </w:abstractNum>
+  <w:abstractNum w:abstractNumId="3" w15:restartNumberingAfterBreak="0">
+    <w:nsid w:val="36DD0156"/>
+    <w:multiLevelType w:val="hybridMultilevel"/>
+    <w:tmpl w:val="F026848E"/>
+    <w:lvl w:ilvl="0" w:tplc="04090001">
+      <w:start w:val="1"/>
+      <w:numFmt w:val="bullet"/>
+      <w:lvlText w:val=""/>
+      <w:lvlJc w:val="left"/>
+      <w:pPr>
+        <w:ind w:left="720" w:hanging="360"/>
+      </w:pPr>
+      <w:rPr>
+        <w:rFonts w:ascii="Symbol" w:hAnsi="Symbol" w:hint="default"/>
+      </w:rPr>
+    </w:lvl>
+    <w:lvl w:ilvl="1" w:tplc="04090003">
+      <w:start w:val="1"/>
+      <w:numFmt w:val="bullet"/>
+      <w:lvlText w:val="o"/>
+      <w:lvlJc w:val="left"/>
+      <w:pPr>
+        <w:ind w:left="1440" w:hanging="360"/>
+      </w:pPr>
+      <w:rPr>
+        <w:rFonts w:ascii="Courier New" w:hAnsi="Courier New" w:hint="default"/>
+      </w:rPr>
+    </w:lvl>
+    <w:lvl w:ilvl="2" w:tplc="04090005" w:tentative="1">
+      <w:start w:val="1"/>
+      <w:numFmt w:val="bullet"/>
+      <w:lvlText w:val=""/>
+      <w:lvlJc w:val="left"/>
+      <w:pPr>
+        <w:ind w:left="2160" w:hanging="360"/>
+      </w:pPr>
+      <w:rPr>
+        <w:rFonts w:ascii="Wingdings" w:hAnsi="Wingdings" w:hint="default"/>
+      </w:rPr>
+    </w:lvl>
+    <w:lvl w:ilvl="3" w:tplc="04090001" w:tentative="1">
+      <w:start w:val="1"/>
+      <w:numFmt w:val="bullet"/>
+      <w:lvlText w:val=""/>
+      <w:lvlJc w:val="left"/>
+      <w:pPr>
+        <w:ind w:left="2880" w:hanging="360"/>
+      </w:pPr>
+      <w:rPr>
+        <w:rFonts w:ascii="Symbol" w:hAnsi="Symbol" w:hint="default"/>
+      </w:rPr>
+    </w:lvl>
+    <w:lvl w:ilvl="4" w:tplc="04090003" w:tentative="1">
+      <w:start w:val="1"/>
+      <w:numFmt w:val="bullet"/>
+      <w:lvlText w:val="o"/>
+      <w:lvlJc w:val="left"/>
+      <w:pPr>
+        <w:ind w:left="3600" w:hanging="360"/>
+      </w:pPr>
+      <w:rPr>
+        <w:rFonts w:ascii="Courier New" w:hAnsi="Courier New" w:hint="default"/>
+      </w:rPr>
+    </w:lvl>
+    <w:lvl w:ilvl="5" w:tplc="04090005" w:tentative="1">
+      <w:start w:val="1"/>
+      <w:numFmt w:val="bullet"/>
+      <w:lvlText w:val=""/>
+      <w:lvlJc w:val="left"/>
+      <w:pPr>
+        <w:ind w:left="4320" w:hanging="360"/>
+      </w:pPr>
+      <w:rPr>
+        <w:rFonts w:ascii="Wingdings" w:hAnsi="Wingdings" w:hint="default"/>
+      </w:rPr>
+    </w:lvl>
+    <w:lvl w:ilvl="6" w:tplc="04090001" w:tentative="1">
+      <w:start w:val="1"/>
+      <w:numFmt w:val="bullet"/>
+      <w:lvlText w:val=""/>
+      <w:lvlJc w:val="left"/>
+      <w:pPr>
+        <w:ind w:left="5040" w:hanging="360"/>
+      </w:pPr>
+      <w:rPr>
+        <w:rFonts w:ascii="Symbol" w:hAnsi="Symbol" w:hint="default"/>
+      </w:rPr>
+    </w:lvl>
+    <w:lvl w:ilvl="7" w:tplc="04090003" w:tentative="1">
+      <w:start w:val="1"/>
+      <w:numFmt w:val="bullet"/>
+      <w:lvlText w:val="o"/>
+      <w:lvlJc w:val="left"/>
+      <w:pPr>
+        <w:ind w:left="5760" w:hanging="360"/>
+      </w:pPr>
+      <w:rPr>
+        <w:rFonts w:ascii="Courier New" w:hAnsi="Courier New" w:hint="default"/>
+      </w:rPr>
+    </w:lvl>
+    <w:lvl w:ilvl="8" w:tplc="04090005" w:tentative="1">
+      <w:start w:val="1"/>
+      <w:numFmt w:val="bullet"/>
+      <w:lvlText w:val=""/>
+      <w:lvlJc w:val="left"/>
+      <w:pPr>
+        <w:ind w:left="6480" w:hanging="360"/>
+      </w:pPr>
+      <w:rPr>
+        <w:rFonts w:ascii="Wingdings" w:hAnsi="Wingdings" w:hint="default"/>
+      </w:rPr>
+    </w:lvl>
+  </w:abstractNum>
+  <w:abstractNum w:abstractNumId="4" w15:restartNumberingAfterBreak="0">
+    <w:nsid w:val="4081442F"/>
+    <w:multiLevelType w:val="hybridMultilevel"/>
+    <w:tmpl w:val="C99E65D4"/>
+    <w:lvl w:ilvl="0" w:tplc="0409000F">
+      <w:start w:val="1"/>
+      <w:numFmt w:val="decimal"/>
+      <w:lvlText w:val="%1."/>
+      <w:lvlJc w:val="left"/>
+      <w:pPr>
+        <w:ind w:left="720" w:hanging="360"/>
+      </w:pPr>
+      <w:rPr>
+        <w:rFonts w:hint="default"/>
+      </w:rPr>
+    </w:lvl>
+    <w:lvl w:ilvl="1" w:tplc="04090019" w:tentative="1">
+      <w:start w:val="1"/>
+      <w:numFmt w:val="lowerLetter"/>
+      <w:lvlText w:val="%2."/>
+      <w:lvlJc w:val="left"/>
+      <w:pPr>
+        <w:ind w:left="1440" w:hanging="360"/>
+      </w:pPr>
+    </w:lvl>
+    <w:lvl w:ilvl="2" w:tplc="0409001B" w:tentative="1">
+      <w:start w:val="1"/>
+      <w:numFmt w:val="lowerRoman"/>
+      <w:lvlText w:val="%3."/>
+      <w:lvlJc w:val="right"/>
+      <w:pPr>
+        <w:ind w:left="2160" w:hanging="180"/>
+      </w:pPr>
+    </w:lvl>
+    <w:lvl w:ilvl="3" w:tplc="0409000F" w:tentative="1">
+      <w:start w:val="1"/>
+      <w:numFmt w:val="decimal"/>
+      <w:lvlText w:val="%4."/>
+      <w:lvlJc w:val="left"/>
+      <w:pPr>
+        <w:ind w:left="2880" w:hanging="360"/>
+      </w:pPr>
+    </w:lvl>
+    <w:lvl w:ilvl="4" w:tplc="04090019" w:tentative="1">
+      <w:start w:val="1"/>
+      <w:numFmt w:val="lowerLetter"/>
+      <w:lvlText w:val="%5."/>
+      <w:lvlJc w:val="left"/>
+      <w:pPr>
+        <w:ind w:left="3600" w:hanging="360"/>
+      </w:pPr>
+    </w:lvl>
+    <w:lvl w:ilvl="5" w:tplc="0409001B" w:tentative="1">
+      <w:start w:val="1"/>
+      <w:numFmt w:val="lowerRoman"/>
+      <w:lvlText w:val="%6."/>
+      <w:lvlJc w:val="right"/>
+      <w:pPr>
+        <w:ind w:left="4320" w:hanging="180"/>
+      </w:pPr>
+    </w:lvl>
+    <w:lvl w:ilvl="6" w:tplc="0409000F" w:tentative="1">
+      <w:start w:val="1"/>
+      <w:numFmt w:val="decimal"/>
+      <w:lvlText w:val="%7."/>
+      <w:lvlJc w:val="left"/>
+      <w:pPr>
+        <w:ind w:left="5040" w:hanging="360"/>
+      </w:pPr>
+    </w:lvl>
+    <w:lvl w:ilvl="7" w:tplc="04090019" w:tentative="1">
+      <w:start w:val="1"/>
+      <w:numFmt w:val="lowerLetter"/>
+      <w:lvlText w:val="%8."/>
+      <w:lvlJc w:val="left"/>
+      <w:pPr>
+        <w:ind w:left="5760" w:hanging="360"/>
+      </w:pPr>
+    </w:lvl>
+    <w:lvl w:ilvl="8" w:tplc="0409001B" w:tentative="1">
+      <w:start w:val="1"/>
+      <w:numFmt w:val="lowerRoman"/>
+      <w:lvlText w:val="%9."/>
+      <w:lvlJc w:val="right"/>
+      <w:pPr>
+        <w:ind w:left="6480" w:hanging="180"/>
+      </w:pPr>
+    </w:lvl>
+  </w:abstractNum>
+  <w:abstractNum w:abstractNumId="5" w15:restartNumberingAfterBreak="0">
+    <w:nsid w:val="45767E73"/>
+    <w:multiLevelType w:val="hybridMultilevel"/>
+    <w:tmpl w:val="76589032"/>
+    <w:lvl w:ilvl="0" w:tplc="04090001">
+      <w:start w:val="1"/>
+      <w:numFmt w:val="bullet"/>
+      <w:lvlText w:val=""/>
+      <w:lvlJc w:val="left"/>
+      <w:pPr>
+        <w:ind w:left="720" w:hanging="360"/>
+      </w:pPr>
+      <w:rPr>
+        <w:rFonts w:ascii="Symbol" w:hAnsi="Symbol" w:hint="default"/>
+      </w:rPr>
+    </w:lvl>
+    <w:lvl w:ilvl="1" w:tplc="0409000F">
+      <w:start w:val="1"/>
+      <w:numFmt w:val="decimal"/>
+      <w:lvlText w:val="%2."/>
+      <w:lvlJc w:val="left"/>
+      <w:pPr>
+        <w:ind w:left="1440" w:hanging="360"/>
+      </w:pPr>
+    </w:lvl>
+    <w:lvl w:ilvl="2" w:tplc="04090005">
+      <w:start w:val="1"/>
+      <w:numFmt w:val="bullet"/>
+      <w:lvlText w:val=""/>
+      <w:lvlJc w:val="left"/>
+      <w:pPr>
+        <w:ind w:left="2160" w:hanging="360"/>
+      </w:pPr>
+      <w:rPr>
+        <w:rFonts w:ascii="Wingdings" w:hAnsi="Wingdings" w:hint="default"/>
+      </w:rPr>
+    </w:lvl>
+    <w:lvl w:ilvl="3" w:tplc="04090001" w:tentative="1">
+      <w:start w:val="1"/>
+      <w:numFmt w:val="bullet"/>
+      <w:lvlText w:val=""/>
+      <w:lvlJc w:val="left"/>
+      <w:pPr>
+        <w:ind w:left="2880" w:hanging="360"/>
+      </w:pPr>
+      <w:rPr>
+        <w:rFonts w:ascii="Symbol" w:hAnsi="Symbol" w:hint="default"/>
+      </w:rPr>
+    </w:lvl>
+    <w:lvl w:ilvl="4" w:tplc="04090003" w:tentative="1">
+      <w:start w:val="1"/>
+      <w:numFmt w:val="bullet"/>
+      <w:lvlText w:val="o"/>
+      <w:lvlJc w:val="left"/>
+      <w:pPr>
+        <w:ind w:left="3600" w:hanging="360"/>
+      </w:pPr>
+      <w:rPr>
+        <w:rFonts w:ascii="Courier New" w:hAnsi="Courier New" w:hint="default"/>
+      </w:rPr>
+    </w:lvl>
+    <w:lvl w:ilvl="5" w:tplc="04090005" w:tentative="1">
+      <w:start w:val="1"/>
+      <w:numFmt w:val="bullet"/>
+      <w:lvlText w:val=""/>
+      <w:lvlJc w:val="left"/>
+      <w:pPr>
+        <w:ind w:left="4320" w:hanging="360"/>
+      </w:pPr>
+      <w:rPr>
+        <w:rFonts w:ascii="Wingdings" w:hAnsi="Wingdings" w:hint="default"/>
+      </w:rPr>
+    </w:lvl>
+    <w:lvl w:ilvl="6" w:tplc="04090001" w:tentative="1">
+      <w:start w:val="1"/>
+      <w:numFmt w:val="bullet"/>
+      <w:lvlText w:val=""/>
+      <w:lvlJc w:val="left"/>
+      <w:pPr>
+        <w:ind w:left="5040" w:hanging="360"/>
+      </w:pPr>
+      <w:rPr>
+        <w:rFonts w:ascii="Symbol" w:hAnsi="Symbol" w:hint="default"/>
+      </w:rPr>
+    </w:lvl>
+    <w:lvl w:ilvl="7" w:tplc="04090003" w:tentative="1">
+      <w:start w:val="1"/>
+      <w:numFmt w:val="bullet"/>
+      <w:lvlText w:val="o"/>
+      <w:lvlJc w:val="left"/>
+      <w:pPr>
+        <w:ind w:left="5760" w:hanging="360"/>
+      </w:pPr>
+      <w:rPr>
+        <w:rFonts w:ascii="Courier New" w:hAnsi="Courier New" w:hint="default"/>
+      </w:rPr>
+    </w:lvl>
+    <w:lvl w:ilvl="8" w:tplc="04090005" w:tentative="1">
+      <w:start w:val="1"/>
+      <w:numFmt w:val="bullet"/>
+      <w:lvlText w:val=""/>
+      <w:lvlJc w:val="left"/>
+      <w:pPr>
+        <w:ind w:left="6480" w:hanging="360"/>
+      </w:pPr>
+      <w:rPr>
+        <w:rFonts w:ascii="Wingdings" w:hAnsi="Wingdings" w:hint="default"/>
+      </w:rPr>
+    </w:lvl>
+  </w:abstractNum>
+  <w:num w:numId="1" w16cid:durableId="1336345478">
+    <w:abstractNumId w:val="4"/>
+  </w:num>
+  <w:num w:numId="2" w16cid:durableId="1443497074">
+    <w:abstractNumId w:val="2"/>
+  </w:num>
+  <w:num w:numId="3" w16cid:durableId="94403553">
+    <w:abstractNumId w:val="3"/>
+  </w:num>
+  <w:num w:numId="4" w16cid:durableId="2008097514">
+    <w:abstractNumId w:val="1"/>
+  </w:num>
+  <w:num w:numId="5" w16cid:durableId="1261140114">
+    <w:abstractNumId w:val="5"/>
+  </w:num>
+  <w:num w:numId="6" w16cid:durableId="1970040639">
+    <w:abstractNumId w:val="0"/>
+  </w:num>
+</w:numbering>
 </file>
 
 <file path=word/styles.xml><?xml version="1.0" encoding="utf-8"?>
@@ -450,6 +3182,27 @@
     <w:semiHidden/>
     <w:unhideWhenUsed/>
   </w:style>
+  <w:style w:type="paragraph" w:styleId="ListParagraph">
+    <w:name w:val="List Paragraph"/>
+    <w:basedOn w:val="Normal"/>
+    <w:uiPriority w:val="34"/>
+    <w:qFormat/>
+    <w:rsid w:val="00C21081"/>
+    <w:pPr>
+      <w:ind w:left="720"/>
+      <w:contextualSpacing/>
+    </w:pPr>
+  </w:style>
+  <w:style w:type="character" w:styleId="PlaceholderText">
+    <w:name w:val="Placeholder Text"/>
+    <w:basedOn w:val="DefaultParagraphFont"/>
+    <w:uiPriority w:val="99"/>
+    <w:semiHidden/>
+    <w:rsid w:val="00CC0952"/>
+    <w:rPr>
+      <w:color w:val="808080"/>
+    </w:rPr>
+  </w:style>
 </w:styles>
 </file>
 

</xml_diff>

<commit_message>
learning how dummy variables work for machine learning
</commit_message>
<xml_diff>
--- a/machine_learning_how_to.docx
+++ b/machine_learning_how_to.docx
@@ -2048,11 +2048,6 @@
     </w:p>
     <w:p>
       <w:pPr>
-        <w:pStyle w:val="ListParagraph"/>
-        <w:numPr>
-          <w:ilvl w:val="0"/>
-          <w:numId w:val="6"/>
-        </w:numPr>
         <w:rPr>
           <w:b/>
           <w:bCs/>
@@ -2064,7 +2059,350 @@
           <w:bCs/>
         </w:rPr>
         <w:lastRenderedPageBreak/>
-        <w:t>Lecture 4: Save and load model using Joblib and Pickle</w:t>
+        <w:t xml:space="preserve">Lecture </w:t>
+      </w:r>
+      <w:r>
+        <w:rPr>
+          <w:b/>
+          <w:bCs/>
+        </w:rPr>
+        <w:t>5</w:t>
+      </w:r>
+      <w:r>
+        <w:rPr>
+          <w:b/>
+          <w:bCs/>
+        </w:rPr>
+        <w:t xml:space="preserve">: </w:t>
+      </w:r>
+      <w:r>
+        <w:rPr>
+          <w:b/>
+          <w:bCs/>
+        </w:rPr>
+        <w:t>Dummy variables &amp; One Hot Encoding</w:t>
+      </w:r>
+    </w:p>
+    <w:p>
+      <w:pPr>
+        <w:rPr>
+          <w:b/>
+          <w:bCs/>
+        </w:rPr>
+      </w:pPr>
+    </w:p>
+    <w:p>
+      <w:pPr>
+        <w:pStyle w:val="ListParagraph"/>
+        <w:numPr>
+          <w:ilvl w:val="0"/>
+          <w:numId w:val="7"/>
+        </w:numPr>
+      </w:pPr>
+      <w:r>
+        <w:t xml:space="preserve">Categorical variables </w:t>
+      </w:r>
+    </w:p>
+    <w:p>
+      <w:pPr>
+        <w:pStyle w:val="ListParagraph"/>
+        <w:numPr>
+          <w:ilvl w:val="1"/>
+          <w:numId w:val="7"/>
+        </w:numPr>
+      </w:pPr>
+      <w:r>
+        <w:t>Nominal</w:t>
+      </w:r>
+    </w:p>
+    <w:p>
+      <w:pPr>
+        <w:pStyle w:val="ListParagraph"/>
+        <w:numPr>
+          <w:ilvl w:val="2"/>
+          <w:numId w:val="7"/>
+        </w:numPr>
+      </w:pPr>
+      <w:r>
+        <w:t xml:space="preserve">These variables don’t have any order between them </w:t>
+      </w:r>
+    </w:p>
+    <w:p>
+      <w:pPr>
+        <w:pStyle w:val="ListParagraph"/>
+        <w:numPr>
+          <w:ilvl w:val="2"/>
+          <w:numId w:val="7"/>
+        </w:numPr>
+      </w:pPr>
+      <w:r>
+        <w:t>Ex. {"Green”,”Red”,”Blue”}</w:t>
+      </w:r>
+    </w:p>
+    <w:p>
+      <w:pPr>
+        <w:pStyle w:val="ListParagraph"/>
+        <w:numPr>
+          <w:ilvl w:val="1"/>
+          <w:numId w:val="7"/>
+        </w:numPr>
+      </w:pPr>
+      <w:r>
+        <w:t>Ordinal</w:t>
+      </w:r>
+    </w:p>
+    <w:p>
+      <w:pPr>
+        <w:pStyle w:val="ListParagraph"/>
+        <w:numPr>
+          <w:ilvl w:val="2"/>
+          <w:numId w:val="7"/>
+        </w:numPr>
+      </w:pPr>
+      <w:r>
+        <w:t xml:space="preserve">Categories have a numberical ordering between them </w:t>
+      </w:r>
+    </w:p>
+    <w:p>
+      <w:pPr>
+        <w:pStyle w:val="ListParagraph"/>
+        <w:numPr>
+          <w:ilvl w:val="2"/>
+          <w:numId w:val="7"/>
+        </w:numPr>
+      </w:pPr>
+      <w:r>
+        <w:t>Ex. {“High”,”Medium”,”Low”}</w:t>
+      </w:r>
+    </w:p>
+    <w:p>
+      <w:pPr>
+        <w:pStyle w:val="ListParagraph"/>
+        <w:numPr>
+          <w:ilvl w:val="0"/>
+          <w:numId w:val="7"/>
+        </w:numPr>
+      </w:pPr>
+      <w:r>
+        <w:t>One Hot Encoding</w:t>
+      </w:r>
+    </w:p>
+    <w:p>
+      <w:pPr>
+        <w:pStyle w:val="ListParagraph"/>
+        <w:numPr>
+          <w:ilvl w:val="1"/>
+          <w:numId w:val="7"/>
+        </w:numPr>
+      </w:pPr>
+      <w:r>
+        <w:t xml:space="preserve">Problem: </w:t>
+      </w:r>
+      <w:r>
+        <w:t>Need to assign numbers to nominal variables</w:t>
+      </w:r>
+    </w:p>
+    <w:p>
+      <w:pPr>
+        <w:pStyle w:val="ListParagraph"/>
+        <w:numPr>
+          <w:ilvl w:val="1"/>
+          <w:numId w:val="7"/>
+        </w:numPr>
+      </w:pPr>
+      <w:r>
+        <w:t xml:space="preserve"> </w:t>
+      </w:r>
+      <w:r>
+        <w:t xml:space="preserve">We don’t want ordering between the numbers, so it isn’t as simple as giving the numbers 0 -&gt; n </w:t>
+      </w:r>
+    </w:p>
+    <w:p>
+      <w:pPr>
+        <w:pStyle w:val="ListParagraph"/>
+        <w:numPr>
+          <w:ilvl w:val="1"/>
+          <w:numId w:val="7"/>
+        </w:numPr>
+      </w:pPr>
+      <w:r>
+        <w:rPr>
+          <w:noProof/>
+        </w:rPr>
+        <w:drawing>
+          <wp:anchor distT="0" distB="0" distL="114300" distR="114300" simplePos="0" relativeHeight="251660288" behindDoc="1" locked="0" layoutInCell="1" allowOverlap="1" wp14:anchorId="1C663087" wp14:editId="09B07846">
+            <wp:simplePos x="0" y="0"/>
+            <wp:positionH relativeFrom="column">
+              <wp:posOffset>869950</wp:posOffset>
+            </wp:positionH>
+            <wp:positionV relativeFrom="paragraph">
+              <wp:posOffset>242000</wp:posOffset>
+            </wp:positionV>
+            <wp:extent cx="4836160" cy="2774315"/>
+            <wp:effectExtent l="12700" t="12700" r="15240" b="6985"/>
+            <wp:wrapTopAndBottom/>
+            <wp:docPr id="4" name="Picture 4" descr="Table&#10;&#10;Description automatically generated"/>
+            <wp:cNvGraphicFramePr>
+              <a:graphicFrameLocks xmlns:a="http://schemas.openxmlformats.org/drawingml/2006/main" noChangeAspect="1"/>
+            </wp:cNvGraphicFramePr>
+            <a:graphic xmlns:a="http://schemas.openxmlformats.org/drawingml/2006/main">
+              <a:graphicData uri="http://schemas.openxmlformats.org/drawingml/2006/picture">
+                <pic:pic xmlns:pic="http://schemas.openxmlformats.org/drawingml/2006/picture">
+                  <pic:nvPicPr>
+                    <pic:cNvPr id="4" name="Picture 4" descr="Table&#10;&#10;Description automatically generated"/>
+                    <pic:cNvPicPr/>
+                  </pic:nvPicPr>
+                  <pic:blipFill>
+                    <a:blip r:embed="rId7" cstate="print">
+                      <a:extLst>
+                        <a:ext uri="{28A0092B-C50C-407E-A947-70E740481C1C}">
+                          <a14:useLocalDpi xmlns:a14="http://schemas.microsoft.com/office/drawing/2010/main" val="0"/>
+                        </a:ext>
+                      </a:extLst>
+                    </a:blip>
+                    <a:stretch>
+                      <a:fillRect/>
+                    </a:stretch>
+                  </pic:blipFill>
+                  <pic:spPr>
+                    <a:xfrm>
+                      <a:off x="0" y="0"/>
+                      <a:ext cx="4836160" cy="2774315"/>
+                    </a:xfrm>
+                    <a:prstGeom prst="rect">
+                      <a:avLst/>
+                    </a:prstGeom>
+                    <a:ln>
+                      <a:solidFill>
+                        <a:schemeClr val="accent1"/>
+                      </a:solidFill>
+                    </a:ln>
+                  </pic:spPr>
+                </pic:pic>
+              </a:graphicData>
+            </a:graphic>
+            <wp14:sizeRelH relativeFrom="page">
+              <wp14:pctWidth>0</wp14:pctWidth>
+            </wp14:sizeRelH>
+            <wp14:sizeRelV relativeFrom="page">
+              <wp14:pctHeight>0</wp14:pctHeight>
+            </wp14:sizeRelV>
+          </wp:anchor>
+        </w:drawing>
+      </w:r>
+      <w:r>
+        <w:t>Solution: Assign each value to a binary number (called dummy variables)</w:t>
+      </w:r>
+    </w:p>
+    <w:p>
+      <w:pPr>
+        <w:pStyle w:val="ListParagraph"/>
+        <w:numPr>
+          <w:ilvl w:val="0"/>
+          <w:numId w:val="8"/>
+        </w:numPr>
+      </w:pPr>
+      <w:r>
+        <w:t>Python code</w:t>
+      </w:r>
+    </w:p>
+    <w:p>
+      <w:pPr>
+        <w:pStyle w:val="ListParagraph"/>
+        <w:numPr>
+          <w:ilvl w:val="1"/>
+          <w:numId w:val="8"/>
+        </w:numPr>
+      </w:pPr>
+      <w:r>
+        <w:t xml:space="preserve">Create dummy columns for the ‘town’ variable: </w:t>
+      </w:r>
+      <w:r>
+        <w:rPr>
+          <w:i/>
+          <w:iCs/>
+        </w:rPr>
+        <w:t>pd.get_dummies(df.town)</w:t>
+      </w:r>
+    </w:p>
+    <w:p>
+      <w:pPr>
+        <w:pStyle w:val="ListParagraph"/>
+        <w:numPr>
+          <w:ilvl w:val="1"/>
+          <w:numId w:val="8"/>
+        </w:numPr>
+      </w:pPr>
+      <w:r>
+        <w:t>Merge original data frame and dummy columns: pd.concat([df, dummies], axis=’columns’)</w:t>
+      </w:r>
+    </w:p>
+    <w:p>
+      <w:pPr>
+        <w:pStyle w:val="ListParagraph"/>
+        <w:numPr>
+          <w:ilvl w:val="1"/>
+          <w:numId w:val="8"/>
+        </w:numPr>
+      </w:pPr>
+      <w:r>
+        <w:t xml:space="preserve">Need to drop one of the dummy variable columns because we don’t want the data to have a collinear relationship </w:t>
+      </w:r>
+    </w:p>
+    <w:p>
+      <w:pPr>
+        <w:pStyle w:val="ListParagraph"/>
+        <w:numPr>
+          <w:ilvl w:val="1"/>
+          <w:numId w:val="8"/>
+        </w:numPr>
+      </w:pPr>
+      <w:r>
+        <w:rPr>
+          <w:i/>
+          <w:iCs/>
+        </w:rPr>
+        <w:t>final = merged.drop([‘town’,west windsor], axis=’columns’)</w:t>
+      </w:r>
+    </w:p>
+    <w:p>
+      <w:pPr>
+        <w:pStyle w:val="ListParagraph"/>
+        <w:numPr>
+          <w:ilvl w:val="0"/>
+          <w:numId w:val="8"/>
+        </w:numPr>
+      </w:pPr>
+      <w:r>
+        <w:t>Find the score of a model you created</w:t>
+      </w:r>
+    </w:p>
+    <w:p>
+      <w:pPr>
+        <w:pStyle w:val="ListParagraph"/>
+        <w:numPr>
+          <w:ilvl w:val="1"/>
+          <w:numId w:val="8"/>
+        </w:numPr>
+      </w:pPr>
+      <w:r>
+        <w:t>Provide the input and output points</w:t>
+      </w:r>
+    </w:p>
+    <w:p>
+      <w:pPr>
+        <w:pStyle w:val="ListParagraph"/>
+        <w:numPr>
+          <w:ilvl w:val="1"/>
+          <w:numId w:val="8"/>
+        </w:numPr>
+      </w:pPr>
+      <w:r>
+        <w:rPr>
+          <w:i/>
+          <w:iCs/>
+        </w:rPr>
+        <w:t>model.score(X,y)</w:t>
       </w:r>
     </w:p>
     <w:p>
@@ -2087,6 +2425,119 @@
 <file path=word/numbering.xml><?xml version="1.0" encoding="utf-8"?>
 <w:numbering xmlns:wpc="http://schemas.microsoft.com/office/word/2010/wordprocessingCanvas" xmlns:cx="http://schemas.microsoft.com/office/drawing/2014/chartex" xmlns:cx1="http://schemas.microsoft.com/office/drawing/2015/9/8/chartex" xmlns:cx2="http://schemas.microsoft.com/office/drawing/2015/10/21/chartex" xmlns:cx3="http://schemas.microsoft.com/office/drawing/2016/5/9/chartex" xmlns:cx4="http://schemas.microsoft.com/office/drawing/2016/5/10/chartex" xmlns:cx5="http://schemas.microsoft.com/office/drawing/2016/5/11/chartex" xmlns:cx6="http://schemas.microsoft.com/office/drawing/2016/5/12/chartex" xmlns:cx7="http://schemas.microsoft.com/office/drawing/2016/5/13/chartex" xmlns:cx8="http://schemas.microsoft.com/office/drawing/2016/5/14/chartex" xmlns:mc="http://schemas.openxmlformats.org/markup-compatibility/2006" xmlns:aink="http://schemas.microsoft.com/office/drawing/2016/ink" xmlns:am3d="http://schemas.microsoft.com/office/drawing/2017/model3d" xmlns:o="urn:schemas-microsoft-com:office:office" xmlns:oel="http://schemas.microsoft.com/office/2019/extlst" xmlns:r="http://schemas.openxmlformats.org/officeDocument/2006/relationships" xmlns:m="http://schemas.openxmlformats.org/officeDocument/2006/math" xmlns:v="urn:schemas-microsoft-com:vml" xmlns:wp14="http://schemas.microsoft.com/office/word/2010/wordprocessingDrawing" xmlns:wp="http://schemas.openxmlformats.org/drawingml/2006/wordprocessingDrawing" xmlns:w10="urn:schemas-microsoft-com:office:word" xmlns:w="http://schemas.openxmlformats.org/wordprocessingml/2006/main" xmlns:w14="http://schemas.microsoft.com/office/word/2010/wordml" xmlns:w15="http://schemas.microsoft.com/office/word/2012/wordml" xmlns:w16cex="http://schemas.microsoft.com/office/word/2018/wordml/cex" xmlns:w16cid="http://schemas.microsoft.com/office/word/2016/wordml/cid" xmlns:w16="http://schemas.microsoft.com/office/word/2018/wordml" xmlns:w16du="http://schemas.microsoft.com/office/word/2023/wordml/word16du" xmlns:w16sdtdh="http://schemas.microsoft.com/office/word/2020/wordml/sdtdatahash" xmlns:w16se="http://schemas.microsoft.com/office/word/2015/wordml/symex" xmlns:wpg="http://schemas.microsoft.com/office/word/2010/wordprocessingGroup" xmlns:wpi="http://schemas.microsoft.com/office/word/2010/wordprocessingInk" xmlns:wne="http://schemas.microsoft.com/office/word/2006/wordml" xmlns:wps="http://schemas.microsoft.com/office/word/2010/wordprocessingShape" mc:Ignorable="w14 w15 w16se w16cid w16 w16cex w16sdtdh wp14">
   <w:abstractNum w:abstractNumId="0" w15:restartNumberingAfterBreak="0">
+    <w:nsid w:val="045E3CA2"/>
+    <w:multiLevelType w:val="hybridMultilevel"/>
+    <w:tmpl w:val="C03A05C0"/>
+    <w:lvl w:ilvl="0" w:tplc="04090001">
+      <w:start w:val="1"/>
+      <w:numFmt w:val="bullet"/>
+      <w:lvlText w:val=""/>
+      <w:lvlJc w:val="left"/>
+      <w:pPr>
+        <w:ind w:left="720" w:hanging="360"/>
+      </w:pPr>
+      <w:rPr>
+        <w:rFonts w:ascii="Symbol" w:hAnsi="Symbol" w:hint="default"/>
+      </w:rPr>
+    </w:lvl>
+    <w:lvl w:ilvl="1" w:tplc="04090003">
+      <w:start w:val="1"/>
+      <w:numFmt w:val="bullet"/>
+      <w:lvlText w:val="o"/>
+      <w:lvlJc w:val="left"/>
+      <w:pPr>
+        <w:ind w:left="1440" w:hanging="360"/>
+      </w:pPr>
+      <w:rPr>
+        <w:rFonts w:ascii="Courier New" w:hAnsi="Courier New" w:hint="default"/>
+      </w:rPr>
+    </w:lvl>
+    <w:lvl w:ilvl="2" w:tplc="04090005" w:tentative="1">
+      <w:start w:val="1"/>
+      <w:numFmt w:val="bullet"/>
+      <w:lvlText w:val=""/>
+      <w:lvlJc w:val="left"/>
+      <w:pPr>
+        <w:ind w:left="2160" w:hanging="360"/>
+      </w:pPr>
+      <w:rPr>
+        <w:rFonts w:ascii="Wingdings" w:hAnsi="Wingdings" w:hint="default"/>
+      </w:rPr>
+    </w:lvl>
+    <w:lvl w:ilvl="3" w:tplc="04090001" w:tentative="1">
+      <w:start w:val="1"/>
+      <w:numFmt w:val="bullet"/>
+      <w:lvlText w:val=""/>
+      <w:lvlJc w:val="left"/>
+      <w:pPr>
+        <w:ind w:left="2880" w:hanging="360"/>
+      </w:pPr>
+      <w:rPr>
+        <w:rFonts w:ascii="Symbol" w:hAnsi="Symbol" w:hint="default"/>
+      </w:rPr>
+    </w:lvl>
+    <w:lvl w:ilvl="4" w:tplc="04090003" w:tentative="1">
+      <w:start w:val="1"/>
+      <w:numFmt w:val="bullet"/>
+      <w:lvlText w:val="o"/>
+      <w:lvlJc w:val="left"/>
+      <w:pPr>
+        <w:ind w:left="3600" w:hanging="360"/>
+      </w:pPr>
+      <w:rPr>
+        <w:rFonts w:ascii="Courier New" w:hAnsi="Courier New" w:hint="default"/>
+      </w:rPr>
+    </w:lvl>
+    <w:lvl w:ilvl="5" w:tplc="04090005" w:tentative="1">
+      <w:start w:val="1"/>
+      <w:numFmt w:val="bullet"/>
+      <w:lvlText w:val=""/>
+      <w:lvlJc w:val="left"/>
+      <w:pPr>
+        <w:ind w:left="4320" w:hanging="360"/>
+      </w:pPr>
+      <w:rPr>
+        <w:rFonts w:ascii="Wingdings" w:hAnsi="Wingdings" w:hint="default"/>
+      </w:rPr>
+    </w:lvl>
+    <w:lvl w:ilvl="6" w:tplc="04090001" w:tentative="1">
+      <w:start w:val="1"/>
+      <w:numFmt w:val="bullet"/>
+      <w:lvlText w:val=""/>
+      <w:lvlJc w:val="left"/>
+      <w:pPr>
+        <w:ind w:left="5040" w:hanging="360"/>
+      </w:pPr>
+      <w:rPr>
+        <w:rFonts w:ascii="Symbol" w:hAnsi="Symbol" w:hint="default"/>
+      </w:rPr>
+    </w:lvl>
+    <w:lvl w:ilvl="7" w:tplc="04090003" w:tentative="1">
+      <w:start w:val="1"/>
+      <w:numFmt w:val="bullet"/>
+      <w:lvlText w:val="o"/>
+      <w:lvlJc w:val="left"/>
+      <w:pPr>
+        <w:ind w:left="5760" w:hanging="360"/>
+      </w:pPr>
+      <w:rPr>
+        <w:rFonts w:ascii="Courier New" w:hAnsi="Courier New" w:hint="default"/>
+      </w:rPr>
+    </w:lvl>
+    <w:lvl w:ilvl="8" w:tplc="04090005" w:tentative="1">
+      <w:start w:val="1"/>
+      <w:numFmt w:val="bullet"/>
+      <w:lvlText w:val=""/>
+      <w:lvlJc w:val="left"/>
+      <w:pPr>
+        <w:ind w:left="6480" w:hanging="360"/>
+      </w:pPr>
+      <w:rPr>
+        <w:rFonts w:ascii="Wingdings" w:hAnsi="Wingdings" w:hint="default"/>
+      </w:rPr>
+    </w:lvl>
+  </w:abstractNum>
+  <w:abstractNum w:abstractNumId="1" w15:restartNumberingAfterBreak="0">
     <w:nsid w:val="1ABC65D6"/>
     <w:multiLevelType w:val="hybridMultilevel"/>
     <w:tmpl w:val="21400138"/>
@@ -2199,7 +2650,120 @@
       </w:rPr>
     </w:lvl>
   </w:abstractNum>
-  <w:abstractNum w:abstractNumId="1" w15:restartNumberingAfterBreak="0">
+  <w:abstractNum w:abstractNumId="2" w15:restartNumberingAfterBreak="0">
+    <w:nsid w:val="1D980805"/>
+    <w:multiLevelType w:val="hybridMultilevel"/>
+    <w:tmpl w:val="FF089456"/>
+    <w:lvl w:ilvl="0" w:tplc="04090001">
+      <w:start w:val="1"/>
+      <w:numFmt w:val="bullet"/>
+      <w:lvlText w:val=""/>
+      <w:lvlJc w:val="left"/>
+      <w:pPr>
+        <w:ind w:left="720" w:hanging="360"/>
+      </w:pPr>
+      <w:rPr>
+        <w:rFonts w:ascii="Symbol" w:hAnsi="Symbol" w:hint="default"/>
+      </w:rPr>
+    </w:lvl>
+    <w:lvl w:ilvl="1" w:tplc="04090003">
+      <w:start w:val="1"/>
+      <w:numFmt w:val="bullet"/>
+      <w:lvlText w:val="o"/>
+      <w:lvlJc w:val="left"/>
+      <w:pPr>
+        <w:ind w:left="1440" w:hanging="360"/>
+      </w:pPr>
+      <w:rPr>
+        <w:rFonts w:ascii="Courier New" w:hAnsi="Courier New" w:hint="default"/>
+      </w:rPr>
+    </w:lvl>
+    <w:lvl w:ilvl="2" w:tplc="04090005">
+      <w:start w:val="1"/>
+      <w:numFmt w:val="bullet"/>
+      <w:lvlText w:val=""/>
+      <w:lvlJc w:val="left"/>
+      <w:pPr>
+        <w:ind w:left="2160" w:hanging="360"/>
+      </w:pPr>
+      <w:rPr>
+        <w:rFonts w:ascii="Wingdings" w:hAnsi="Wingdings" w:hint="default"/>
+      </w:rPr>
+    </w:lvl>
+    <w:lvl w:ilvl="3" w:tplc="04090001">
+      <w:start w:val="1"/>
+      <w:numFmt w:val="bullet"/>
+      <w:lvlText w:val=""/>
+      <w:lvlJc w:val="left"/>
+      <w:pPr>
+        <w:ind w:left="2880" w:hanging="360"/>
+      </w:pPr>
+      <w:rPr>
+        <w:rFonts w:ascii="Symbol" w:hAnsi="Symbol" w:hint="default"/>
+      </w:rPr>
+    </w:lvl>
+    <w:lvl w:ilvl="4" w:tplc="04090003" w:tentative="1">
+      <w:start w:val="1"/>
+      <w:numFmt w:val="bullet"/>
+      <w:lvlText w:val="o"/>
+      <w:lvlJc w:val="left"/>
+      <w:pPr>
+        <w:ind w:left="3600" w:hanging="360"/>
+      </w:pPr>
+      <w:rPr>
+        <w:rFonts w:ascii="Courier New" w:hAnsi="Courier New" w:hint="default"/>
+      </w:rPr>
+    </w:lvl>
+    <w:lvl w:ilvl="5" w:tplc="04090005" w:tentative="1">
+      <w:start w:val="1"/>
+      <w:numFmt w:val="bullet"/>
+      <w:lvlText w:val=""/>
+      <w:lvlJc w:val="left"/>
+      <w:pPr>
+        <w:ind w:left="4320" w:hanging="360"/>
+      </w:pPr>
+      <w:rPr>
+        <w:rFonts w:ascii="Wingdings" w:hAnsi="Wingdings" w:hint="default"/>
+      </w:rPr>
+    </w:lvl>
+    <w:lvl w:ilvl="6" w:tplc="04090001" w:tentative="1">
+      <w:start w:val="1"/>
+      <w:numFmt w:val="bullet"/>
+      <w:lvlText w:val=""/>
+      <w:lvlJc w:val="left"/>
+      <w:pPr>
+        <w:ind w:left="5040" w:hanging="360"/>
+      </w:pPr>
+      <w:rPr>
+        <w:rFonts w:ascii="Symbol" w:hAnsi="Symbol" w:hint="default"/>
+      </w:rPr>
+    </w:lvl>
+    <w:lvl w:ilvl="7" w:tplc="04090003" w:tentative="1">
+      <w:start w:val="1"/>
+      <w:numFmt w:val="bullet"/>
+      <w:lvlText w:val="o"/>
+      <w:lvlJc w:val="left"/>
+      <w:pPr>
+        <w:ind w:left="5760" w:hanging="360"/>
+      </w:pPr>
+      <w:rPr>
+        <w:rFonts w:ascii="Courier New" w:hAnsi="Courier New" w:hint="default"/>
+      </w:rPr>
+    </w:lvl>
+    <w:lvl w:ilvl="8" w:tplc="04090005" w:tentative="1">
+      <w:start w:val="1"/>
+      <w:numFmt w:val="bullet"/>
+      <w:lvlText w:val=""/>
+      <w:lvlJc w:val="left"/>
+      <w:pPr>
+        <w:ind w:left="6480" w:hanging="360"/>
+      </w:pPr>
+      <w:rPr>
+        <w:rFonts w:ascii="Wingdings" w:hAnsi="Wingdings" w:hint="default"/>
+      </w:rPr>
+    </w:lvl>
+  </w:abstractNum>
+  <w:abstractNum w:abstractNumId="3" w15:restartNumberingAfterBreak="0">
     <w:nsid w:val="23C168D6"/>
     <w:multiLevelType w:val="hybridMultilevel"/>
     <w:tmpl w:val="5706F10E"/>
@@ -2312,7 +2876,7 @@
       </w:rPr>
     </w:lvl>
   </w:abstractNum>
-  <w:abstractNum w:abstractNumId="2" w15:restartNumberingAfterBreak="0">
+  <w:abstractNum w:abstractNumId="4" w15:restartNumberingAfterBreak="0">
     <w:nsid w:val="2DD15409"/>
     <w:multiLevelType w:val="hybridMultilevel"/>
     <w:tmpl w:val="42EA99B4"/>
@@ -2425,7 +2989,7 @@
       </w:rPr>
     </w:lvl>
   </w:abstractNum>
-  <w:abstractNum w:abstractNumId="3" w15:restartNumberingAfterBreak="0">
+  <w:abstractNum w:abstractNumId="5" w15:restartNumberingAfterBreak="0">
     <w:nsid w:val="36DD0156"/>
     <w:multiLevelType w:val="hybridMultilevel"/>
     <w:tmpl w:val="F026848E"/>
@@ -2538,7 +3102,7 @@
       </w:rPr>
     </w:lvl>
   </w:abstractNum>
-  <w:abstractNum w:abstractNumId="4" w15:restartNumberingAfterBreak="0">
+  <w:abstractNum w:abstractNumId="6" w15:restartNumberingAfterBreak="0">
     <w:nsid w:val="4081442F"/>
     <w:multiLevelType w:val="hybridMultilevel"/>
     <w:tmpl w:val="C99E65D4"/>
@@ -2627,7 +3191,7 @@
       </w:pPr>
     </w:lvl>
   </w:abstractNum>
-  <w:abstractNum w:abstractNumId="5" w15:restartNumberingAfterBreak="0">
+  <w:abstractNum w:abstractNumId="7" w15:restartNumberingAfterBreak="0">
     <w:nsid w:val="45767E73"/>
     <w:multiLevelType w:val="hybridMultilevel"/>
     <w:tmpl w:val="76589032"/>
@@ -2738,21 +3302,27 @@
     </w:lvl>
   </w:abstractNum>
   <w:num w:numId="1" w16cid:durableId="1336345478">
+    <w:abstractNumId w:val="6"/>
+  </w:num>
+  <w:num w:numId="2" w16cid:durableId="1443497074">
     <w:abstractNumId w:val="4"/>
   </w:num>
-  <w:num w:numId="2" w16cid:durableId="1443497074">
+  <w:num w:numId="3" w16cid:durableId="94403553">
+    <w:abstractNumId w:val="5"/>
+  </w:num>
+  <w:num w:numId="4" w16cid:durableId="2008097514">
+    <w:abstractNumId w:val="3"/>
+  </w:num>
+  <w:num w:numId="5" w16cid:durableId="1261140114">
+    <w:abstractNumId w:val="7"/>
+  </w:num>
+  <w:num w:numId="6" w16cid:durableId="1970040639">
+    <w:abstractNumId w:val="1"/>
+  </w:num>
+  <w:num w:numId="7" w16cid:durableId="2045863029">
     <w:abstractNumId w:val="2"/>
   </w:num>
-  <w:num w:numId="3" w16cid:durableId="94403553">
-    <w:abstractNumId w:val="3"/>
-  </w:num>
-  <w:num w:numId="4" w16cid:durableId="2008097514">
-    <w:abstractNumId w:val="1"/>
-  </w:num>
-  <w:num w:numId="5" w16cid:durableId="1261140114">
-    <w:abstractNumId w:val="5"/>
-  </w:num>
-  <w:num w:numId="6" w16cid:durableId="1970040639">
+  <w:num w:numId="8" w16cid:durableId="1221671696">
     <w:abstractNumId w:val="0"/>
   </w:num>
 </w:numbering>

</xml_diff>

<commit_message>
Learning how to use Bayes Theorem for making machine learning models
</commit_message>
<xml_diff>
--- a/machine_learning_how_to.docx
+++ b/machine_learning_how_to.docx
@@ -5087,13 +5087,135 @@
       <w:pPr>
         <w:pStyle w:val="ListParagraph"/>
         <w:numPr>
-          <w:ilvl w:val="1"/>
+          <w:ilvl w:val="0"/>
           <w:numId w:val="15"/>
         </w:numPr>
         <w:rPr>
           <w:noProof/>
         </w:rPr>
       </w:pPr>
+      <w:r>
+        <w:rPr>
+          <w:noProof/>
+        </w:rPr>
+        <w:t>Python code</w:t>
+      </w:r>
+    </w:p>
+    <w:p>
+      <w:pPr>
+        <w:pStyle w:val="ListParagraph"/>
+        <w:numPr>
+          <w:ilvl w:val="1"/>
+          <w:numId w:val="15"/>
+        </w:numPr>
+        <w:rPr>
+          <w:noProof/>
+        </w:rPr>
+      </w:pPr>
+      <w:r>
+        <w:rPr>
+          <w:noProof/>
+        </w:rPr>
+        <w:t>Implement kfolds</w:t>
+      </w:r>
+    </w:p>
+    <w:p>
+      <w:pPr>
+        <w:pStyle w:val="ListParagraph"/>
+        <w:numPr>
+          <w:ilvl w:val="2"/>
+          <w:numId w:val="15"/>
+        </w:numPr>
+        <w:rPr>
+          <w:noProof/>
+        </w:rPr>
+      </w:pPr>
+      <w:r>
+        <w:rPr>
+          <w:noProof/>
+        </w:rPr>
+        <w:t>from sklearn.model_selection import StratifiedKFold</w:t>
+      </w:r>
+    </w:p>
+    <w:p>
+      <w:pPr>
+        <w:pStyle w:val="ListParagraph"/>
+        <w:numPr>
+          <w:ilvl w:val="2"/>
+          <w:numId w:val="15"/>
+        </w:numPr>
+        <w:rPr>
+          <w:noProof/>
+        </w:rPr>
+      </w:pPr>
+      <w:r>
+        <w:rPr>
+          <w:noProof/>
+        </w:rPr>
+        <w:t>folds = StratifiedKFold(n_splits=3)</w:t>
+      </w:r>
+    </w:p>
+    <w:p>
+      <w:pPr>
+        <w:pStyle w:val="ListParagraph"/>
+        <w:numPr>
+          <w:ilvl w:val="1"/>
+          <w:numId w:val="15"/>
+        </w:numPr>
+        <w:rPr>
+          <w:noProof/>
+        </w:rPr>
+      </w:pPr>
+      <w:r>
+        <w:rPr>
+          <w:noProof/>
+        </w:rPr>
+        <w:t>Automatically get a score that compares different ML models</w:t>
+      </w:r>
+    </w:p>
+    <w:p>
+      <w:pPr>
+        <w:pStyle w:val="ListParagraph"/>
+        <w:numPr>
+          <w:ilvl w:val="2"/>
+          <w:numId w:val="15"/>
+        </w:numPr>
+        <w:rPr>
+          <w:i/>
+          <w:iCs/>
+          <w:noProof/>
+        </w:rPr>
+      </w:pPr>
+      <w:r>
+        <w:rPr>
+          <w:i/>
+          <w:iCs/>
+          <w:noProof/>
+        </w:rPr>
+        <w:t>from sklearn.model_selection import cross_val_score</w:t>
+      </w:r>
+    </w:p>
+    <w:p>
+      <w:pPr>
+        <w:pStyle w:val="ListParagraph"/>
+        <w:numPr>
+          <w:ilvl w:val="2"/>
+          <w:numId w:val="15"/>
+        </w:numPr>
+        <w:rPr>
+          <w:i/>
+          <w:iCs/>
+          <w:noProof/>
+        </w:rPr>
+      </w:pPr>
+      <w:r>
+        <w:rPr>
+          <w:i/>
+          <w:iCs/>
+          <w:noProof/>
+        </w:rPr>
+        <w:t>cross_val_score(RandomForestClassifier(), digits.data, digits.target)</w:t>
+      </w:r>
     </w:p>
     <w:sectPr>
       <w:pgSz w:w="12240" w:h="15840"/>

</xml_diff>

<commit_message>
Covered topics on Regularization, nearest_neighbours and the difference between variance and bias in a machine learning context
</commit_message>
<xml_diff>
--- a/machine_learning_how_to.docx
+++ b/machine_learning_how_to.docx
@@ -5217,6 +5217,2811 @@
         <w:t>cross_val_score(RandomForestClassifier(), digits.data, digits.target)</w:t>
       </w:r>
     </w:p>
+    <w:p>
+      <w:pPr>
+        <w:rPr>
+          <w:i/>
+          <w:iCs/>
+          <w:noProof/>
+        </w:rPr>
+      </w:pPr>
+    </w:p>
+    <w:p>
+      <w:pPr>
+        <w:rPr>
+          <w:b/>
+          <w:bCs/>
+        </w:rPr>
+      </w:pPr>
+      <w:r>
+        <w:rPr>
+          <w:b/>
+          <w:bCs/>
+        </w:rPr>
+        <w:t xml:space="preserve">Lecture </w:t>
+      </w:r>
+      <w:r>
+        <w:rPr>
+          <w:b/>
+          <w:bCs/>
+        </w:rPr>
+        <w:t>1</w:t>
+      </w:r>
+      <w:r>
+        <w:rPr>
+          <w:b/>
+          <w:bCs/>
+        </w:rPr>
+        <w:t>3</w:t>
+      </w:r>
+      <w:r>
+        <w:rPr>
+          <w:b/>
+          <w:bCs/>
+        </w:rPr>
+        <w:t xml:space="preserve">: </w:t>
+      </w:r>
+      <w:r>
+        <w:rPr>
+          <w:b/>
+          <w:bCs/>
+        </w:rPr>
+        <w:t>Naive Bayes Classifier algorithm</w:t>
+      </w:r>
+    </w:p>
+    <w:p>
+      <w:pPr>
+        <w:rPr>
+          <w:b/>
+          <w:bCs/>
+        </w:rPr>
+      </w:pPr>
+    </w:p>
+    <w:p>
+      <w:pPr>
+        <w:pStyle w:val="ListParagraph"/>
+        <w:numPr>
+          <w:ilvl w:val="0"/>
+          <w:numId w:val="16"/>
+        </w:numPr>
+      </w:pPr>
+      <w:r>
+        <w:t>Conditional probability:</w:t>
+      </w:r>
+    </w:p>
+    <w:p>
+      <w:pPr>
+        <w:pStyle w:val="ListParagraph"/>
+        <w:numPr>
+          <w:ilvl w:val="1"/>
+          <w:numId w:val="16"/>
+        </w:numPr>
+      </w:pPr>
+      <w:r>
+        <w:t>Probability of B given A occurred</w:t>
+      </w:r>
+    </w:p>
+    <w:p>
+      <w:pPr>
+        <w:pStyle w:val="ListParagraph"/>
+        <w:numPr>
+          <w:ilvl w:val="1"/>
+          <w:numId w:val="16"/>
+        </w:numPr>
+      </w:pPr>
+      <w:r>
+        <w:t xml:space="preserve">P(B | A) = P(A </w:t>
+      </w:r>
+      <w:r>
+        <w:t>∩</w:t>
+      </w:r>
+      <w:r>
+        <w:t xml:space="preserve"> B)/P(A)</w:t>
+      </w:r>
+    </w:p>
+    <w:p>
+      <w:pPr>
+        <w:pStyle w:val="ListParagraph"/>
+        <w:numPr>
+          <w:ilvl w:val="1"/>
+          <w:numId w:val="16"/>
+        </w:numPr>
+      </w:pPr>
+      <w:r>
+        <w:t>P(</w:t>
+      </w:r>
+      <w:r>
+        <w:t>A</w:t>
+      </w:r>
+      <w:r>
+        <w:t xml:space="preserve"> | </w:t>
+      </w:r>
+      <w:r>
+        <w:t>B</w:t>
+      </w:r>
+      <w:r>
+        <w:t>) = P</w:t>
+      </w:r>
+      <w:r>
+        <w:t>(A)* P(B | A)</w:t>
+      </w:r>
+      <w:r>
+        <w:t>P(</w:t>
+      </w:r>
+      <w:r>
+        <w:t>B</w:t>
+      </w:r>
+      <w:r>
+        <w:t>)</w:t>
+      </w:r>
+    </w:p>
+    <w:p>
+      <w:pPr>
+        <w:pStyle w:val="ListParagraph"/>
+        <w:numPr>
+          <w:ilvl w:val="0"/>
+          <w:numId w:val="16"/>
+        </w:numPr>
+      </w:pPr>
+      <w:r>
+        <w:t>Naïve assumption that features such as male, class, age , cabin are independent of each other in Titanic scenario</w:t>
+      </w:r>
+    </w:p>
+    <w:p>
+      <w:pPr>
+        <w:pStyle w:val="ListParagraph"/>
+        <w:numPr>
+          <w:ilvl w:val="0"/>
+          <w:numId w:val="16"/>
+        </w:numPr>
+      </w:pPr>
+      <w:r>
+        <w:t xml:space="preserve">Naïve bayes is used in weather predication, face detection </w:t>
+      </w:r>
+      <w:proofErr w:type="spellStart"/>
+      <w:r>
+        <w:t>etc</w:t>
+      </w:r>
+      <w:proofErr w:type="spellEnd"/>
+    </w:p>
+    <w:p>
+      <w:pPr>
+        <w:pStyle w:val="ListParagraph"/>
+        <w:numPr>
+          <w:ilvl w:val="0"/>
+          <w:numId w:val="16"/>
+        </w:numPr>
+      </w:pPr>
+      <w:r>
+        <w:t>Python code</w:t>
+      </w:r>
+    </w:p>
+    <w:p>
+      <w:pPr>
+        <w:pStyle w:val="ListParagraph"/>
+        <w:numPr>
+          <w:ilvl w:val="1"/>
+          <w:numId w:val="16"/>
+        </w:numPr>
+      </w:pPr>
+      <w:r>
+        <w:t xml:space="preserve">Naïve Bayes </w:t>
+      </w:r>
+    </w:p>
+    <w:p>
+      <w:pPr>
+        <w:pStyle w:val="ListParagraph"/>
+        <w:numPr>
+          <w:ilvl w:val="2"/>
+          <w:numId w:val="16"/>
+        </w:numPr>
+        <w:rPr>
+          <w:i/>
+          <w:iCs/>
+        </w:rPr>
+      </w:pPr>
+      <w:r>
+        <w:rPr>
+          <w:i/>
+          <w:iCs/>
+        </w:rPr>
+        <w:t xml:space="preserve">from </w:t>
+      </w:r>
+      <w:proofErr w:type="spellStart"/>
+      <w:r>
+        <w:rPr>
+          <w:i/>
+          <w:iCs/>
+        </w:rPr>
+        <w:t>sklearn.naive_bayes</w:t>
+      </w:r>
+      <w:proofErr w:type="spellEnd"/>
+      <w:r>
+        <w:rPr>
+          <w:i/>
+          <w:iCs/>
+        </w:rPr>
+        <w:t xml:space="preserve"> import </w:t>
+      </w:r>
+      <w:proofErr w:type="spellStart"/>
+      <w:r>
+        <w:rPr>
+          <w:i/>
+          <w:iCs/>
+        </w:rPr>
+        <w:t>GaussianNB</w:t>
+      </w:r>
+      <w:proofErr w:type="spellEnd"/>
+    </w:p>
+    <w:p>
+      <w:pPr>
+        <w:pStyle w:val="ListParagraph"/>
+        <w:numPr>
+          <w:ilvl w:val="2"/>
+          <w:numId w:val="16"/>
+        </w:numPr>
+        <w:rPr>
+          <w:noProof/>
+        </w:rPr>
+      </w:pPr>
+      <w:r>
+        <w:rPr>
+          <w:i/>
+          <w:iCs/>
+        </w:rPr>
+        <w:t xml:space="preserve">model = </w:t>
+      </w:r>
+      <w:proofErr w:type="spellStart"/>
+      <w:r>
+        <w:rPr>
+          <w:i/>
+          <w:iCs/>
+        </w:rPr>
+        <w:t>GaussianNB</w:t>
+      </w:r>
+      <w:proofErr w:type="spellEnd"/>
+      <w:r>
+        <w:rPr>
+          <w:i/>
+          <w:iCs/>
+        </w:rPr>
+        <w:t>()</w:t>
+      </w:r>
+    </w:p>
+    <w:p>
+      <w:pPr>
+        <w:rPr>
+          <w:noProof/>
+        </w:rPr>
+      </w:pPr>
+    </w:p>
+    <w:p>
+      <w:pPr>
+        <w:rPr>
+          <w:b/>
+          <w:bCs/>
+        </w:rPr>
+      </w:pPr>
+      <w:r>
+        <w:rPr>
+          <w:b/>
+          <w:bCs/>
+        </w:rPr>
+        <w:lastRenderedPageBreak/>
+        <w:t xml:space="preserve">Lecture </w:t>
+      </w:r>
+      <w:r>
+        <w:rPr>
+          <w:b/>
+          <w:bCs/>
+        </w:rPr>
+        <w:t>1</w:t>
+      </w:r>
+      <w:r>
+        <w:rPr>
+          <w:b/>
+          <w:bCs/>
+        </w:rPr>
+        <w:t>4</w:t>
+      </w:r>
+      <w:r>
+        <w:rPr>
+          <w:b/>
+          <w:bCs/>
+        </w:rPr>
+        <w:t xml:space="preserve">: </w:t>
+      </w:r>
+      <w:r>
+        <w:rPr>
+          <w:b/>
+          <w:bCs/>
+        </w:rPr>
+        <w:t>Naive Bayes Classifier algorithm</w:t>
+      </w:r>
+      <w:r>
+        <w:rPr>
+          <w:b/>
+          <w:bCs/>
+        </w:rPr>
+        <w:t xml:space="preserve"> Part 2 </w:t>
+      </w:r>
+    </w:p>
+    <w:p>
+      <w:pPr>
+        <w:rPr>
+          <w:noProof/>
+        </w:rPr>
+      </w:pPr>
+    </w:p>
+    <w:p>
+      <w:pPr>
+        <w:pStyle w:val="ListParagraph"/>
+        <w:numPr>
+          <w:ilvl w:val="0"/>
+          <w:numId w:val="17"/>
+        </w:numPr>
+        <w:rPr>
+          <w:noProof/>
+        </w:rPr>
+      </w:pPr>
+      <w:r>
+        <w:rPr>
+          <w:noProof/>
+        </w:rPr>
+        <w:t>Sklearn CountVectorizer</w:t>
+      </w:r>
+    </w:p>
+    <w:p>
+      <w:pPr>
+        <w:pStyle w:val="ListParagraph"/>
+        <w:numPr>
+          <w:ilvl w:val="1"/>
+          <w:numId w:val="17"/>
+        </w:numPr>
+        <w:rPr>
+          <w:noProof/>
+        </w:rPr>
+      </w:pPr>
+      <w:r>
+        <w:rPr>
+          <w:noProof/>
+        </w:rPr>
+        <w:t>Covert groups of words to numbers by assingning values to unique attributes</w:t>
+      </w:r>
+    </w:p>
+    <w:p>
+      <w:pPr>
+        <w:pStyle w:val="ListParagraph"/>
+        <w:numPr>
+          <w:ilvl w:val="0"/>
+          <w:numId w:val="17"/>
+        </w:numPr>
+        <w:rPr>
+          <w:noProof/>
+        </w:rPr>
+      </w:pPr>
+      <w:r>
+        <w:rPr>
+          <w:noProof/>
+        </w:rPr>
+        <w:t>Naïve Bayes classifiers</w:t>
+      </w:r>
+    </w:p>
+    <w:p>
+      <w:pPr>
+        <w:pStyle w:val="ListParagraph"/>
+        <w:numPr>
+          <w:ilvl w:val="1"/>
+          <w:numId w:val="17"/>
+        </w:numPr>
+        <w:rPr>
+          <w:noProof/>
+        </w:rPr>
+      </w:pPr>
+      <w:r>
+        <w:rPr>
+          <w:noProof/>
+        </w:rPr>
+        <w:t>Bernoulli Naïve Bayes</w:t>
+      </w:r>
+    </w:p>
+    <w:p>
+      <w:pPr>
+        <w:pStyle w:val="ListParagraph"/>
+        <w:numPr>
+          <w:ilvl w:val="2"/>
+          <w:numId w:val="17"/>
+        </w:numPr>
+        <w:rPr>
+          <w:noProof/>
+        </w:rPr>
+      </w:pPr>
+      <w:r>
+        <w:rPr>
+          <w:noProof/>
+        </w:rPr>
+        <w:t>Assumes that all features are binary. 0s can represent “word does not occur in doccument”. 1s can represent “word occurs in document”</w:t>
+      </w:r>
+    </w:p>
+    <w:p>
+      <w:pPr>
+        <w:pStyle w:val="ListParagraph"/>
+        <w:numPr>
+          <w:ilvl w:val="1"/>
+          <w:numId w:val="17"/>
+        </w:numPr>
+        <w:rPr>
+          <w:noProof/>
+        </w:rPr>
+      </w:pPr>
+      <w:r>
+        <w:rPr>
+          <w:noProof/>
+        </w:rPr>
+        <w:t>Multinominal Naïve Bayes</w:t>
+      </w:r>
+    </w:p>
+    <w:p>
+      <w:pPr>
+        <w:pStyle w:val="ListParagraph"/>
+        <w:numPr>
+          <w:ilvl w:val="2"/>
+          <w:numId w:val="17"/>
+        </w:numPr>
+        <w:rPr>
+          <w:noProof/>
+        </w:rPr>
+      </w:pPr>
+      <w:r>
+        <w:rPr>
+          <w:noProof/>
+        </w:rPr>
+        <w:t xml:space="preserve">Used when we have discrete data. In text learning, we have the count of each word to predict the class or label </w:t>
+      </w:r>
+    </w:p>
+    <w:p>
+      <w:pPr>
+        <w:pStyle w:val="ListParagraph"/>
+        <w:numPr>
+          <w:ilvl w:val="2"/>
+          <w:numId w:val="17"/>
+        </w:numPr>
+        <w:rPr>
+          <w:noProof/>
+        </w:rPr>
+      </w:pPr>
+      <w:r>
+        <w:rPr>
+          <w:noProof/>
+        </w:rPr>
+        <w:t>Ex. Movie rating from 1 to 5</w:t>
+      </w:r>
+    </w:p>
+    <w:p>
+      <w:pPr>
+        <w:pStyle w:val="ListParagraph"/>
+        <w:numPr>
+          <w:ilvl w:val="1"/>
+          <w:numId w:val="17"/>
+        </w:numPr>
+        <w:rPr>
+          <w:noProof/>
+        </w:rPr>
+      </w:pPr>
+      <w:r>
+        <w:rPr>
+          <w:noProof/>
+        </w:rPr>
+        <w:t>Gaussian Naïve Bayes</w:t>
+      </w:r>
+    </w:p>
+    <w:p>
+      <w:pPr>
+        <w:pStyle w:val="ListParagraph"/>
+        <w:numPr>
+          <w:ilvl w:val="2"/>
+          <w:numId w:val="17"/>
+        </w:numPr>
+        <w:rPr>
+          <w:noProof/>
+        </w:rPr>
+      </w:pPr>
+      <w:r>
+        <w:rPr>
+          <w:noProof/>
+        </w:rPr>
+        <w:t>When features are continous</w:t>
+      </w:r>
+      <w:r>
+        <w:rPr>
+          <w:noProof/>
+        </w:rPr>
+        <w:t xml:space="preserve"> and based on assumptoin of normal distribution. </w:t>
+      </w:r>
+    </w:p>
+    <w:p>
+      <w:pPr>
+        <w:pStyle w:val="ListParagraph"/>
+        <w:numPr>
+          <w:ilvl w:val="0"/>
+          <w:numId w:val="17"/>
+        </w:numPr>
+        <w:rPr>
+          <w:noProof/>
+        </w:rPr>
+      </w:pPr>
+      <w:r>
+        <w:rPr>
+          <w:noProof/>
+        </w:rPr>
+        <w:t>Python code</w:t>
+      </w:r>
+    </w:p>
+    <w:p>
+      <w:pPr>
+        <w:pStyle w:val="ListParagraph"/>
+        <w:numPr>
+          <w:ilvl w:val="1"/>
+          <w:numId w:val="17"/>
+        </w:numPr>
+        <w:rPr>
+          <w:i/>
+          <w:iCs/>
+          <w:noProof/>
+        </w:rPr>
+      </w:pPr>
+      <w:r>
+        <w:rPr>
+          <w:i/>
+          <w:iCs/>
+          <w:noProof/>
+        </w:rPr>
+        <w:t>from sklearn.naive_bayes import MultinomialNB</w:t>
+      </w:r>
+    </w:p>
+    <w:p>
+      <w:pPr>
+        <w:pStyle w:val="ListParagraph"/>
+        <w:numPr>
+          <w:ilvl w:val="1"/>
+          <w:numId w:val="17"/>
+        </w:numPr>
+        <w:rPr>
+          <w:i/>
+          <w:iCs/>
+          <w:noProof/>
+        </w:rPr>
+      </w:pPr>
+      <w:r>
+        <w:rPr>
+          <w:i/>
+          <w:iCs/>
+          <w:noProof/>
+        </w:rPr>
+        <w:t>from sklearn.pipeline import Pipeline</w:t>
+      </w:r>
+    </w:p>
+    <w:p>
+      <w:pPr>
+        <w:pStyle w:val="ListParagraph"/>
+        <w:numPr>
+          <w:ilvl w:val="1"/>
+          <w:numId w:val="17"/>
+        </w:numPr>
+        <w:rPr>
+          <w:i/>
+          <w:iCs/>
+          <w:noProof/>
+        </w:rPr>
+      </w:pPr>
+      <w:r>
+        <w:rPr>
+          <w:i/>
+          <w:iCs/>
+          <w:noProof/>
+        </w:rPr>
+        <w:t>from sklearn.feature_extraction.text import CountVectorizer</w:t>
+      </w:r>
+    </w:p>
+    <w:p>
+      <w:pPr>
+        <w:pStyle w:val="ListParagraph"/>
+        <w:numPr>
+          <w:ilvl w:val="1"/>
+          <w:numId w:val="17"/>
+        </w:numPr>
+        <w:rPr>
+          <w:i/>
+          <w:iCs/>
+          <w:noProof/>
+        </w:rPr>
+      </w:pPr>
+      <w:r>
+        <w:rPr>
+          <w:i/>
+          <w:iCs/>
+          <w:noProof/>
+        </w:rPr>
+        <w:t>clf = Pipeline([</w:t>
+      </w:r>
+    </w:p>
+    <w:p>
+      <w:pPr>
+        <w:pStyle w:val="ListParagraph"/>
+        <w:numPr>
+          <w:ilvl w:val="1"/>
+          <w:numId w:val="17"/>
+        </w:numPr>
+        <w:rPr>
+          <w:i/>
+          <w:iCs/>
+          <w:noProof/>
+        </w:rPr>
+      </w:pPr>
+      <w:r>
+        <w:rPr>
+          <w:i/>
+          <w:iCs/>
+          <w:noProof/>
+        </w:rPr>
+        <w:t xml:space="preserve">    ('vectorizer', CountVectorizer()),</w:t>
+      </w:r>
+    </w:p>
+    <w:p>
+      <w:pPr>
+        <w:pStyle w:val="ListParagraph"/>
+        <w:numPr>
+          <w:ilvl w:val="1"/>
+          <w:numId w:val="17"/>
+        </w:numPr>
+        <w:rPr>
+          <w:i/>
+          <w:iCs/>
+          <w:noProof/>
+        </w:rPr>
+      </w:pPr>
+      <w:r>
+        <w:rPr>
+          <w:i/>
+          <w:iCs/>
+          <w:noProof/>
+        </w:rPr>
+        <w:t xml:space="preserve">    ('nb', MultinomialNB())</w:t>
+      </w:r>
+    </w:p>
+    <w:p>
+      <w:pPr>
+        <w:pStyle w:val="ListParagraph"/>
+        <w:numPr>
+          <w:ilvl w:val="1"/>
+          <w:numId w:val="17"/>
+        </w:numPr>
+        <w:rPr>
+          <w:i/>
+          <w:iCs/>
+          <w:noProof/>
+        </w:rPr>
+      </w:pPr>
+      <w:r>
+        <w:rPr>
+          <w:i/>
+          <w:iCs/>
+          <w:noProof/>
+        </w:rPr>
+        <w:t>])</w:t>
+      </w:r>
+    </w:p>
+    <w:p>
+      <w:pPr>
+        <w:pStyle w:val="ListParagraph"/>
+        <w:numPr>
+          <w:ilvl w:val="1"/>
+          <w:numId w:val="17"/>
+        </w:numPr>
+        <w:rPr>
+          <w:i/>
+          <w:iCs/>
+          <w:noProof/>
+        </w:rPr>
+      </w:pPr>
+      <w:r>
+        <w:rPr>
+          <w:i/>
+          <w:iCs/>
+          <w:noProof/>
+        </w:rPr>
+        <w:t>clf.fit(X_train, y_train)</w:t>
+      </w:r>
+    </w:p>
+    <w:p>
+      <w:pPr>
+        <w:rPr>
+          <w:i/>
+          <w:iCs/>
+          <w:noProof/>
+        </w:rPr>
+      </w:pPr>
+    </w:p>
+    <w:p>
+      <w:pPr>
+        <w:rPr>
+          <w:b/>
+          <w:bCs/>
+        </w:rPr>
+      </w:pPr>
+      <w:r>
+        <w:rPr>
+          <w:b/>
+          <w:bCs/>
+        </w:rPr>
+        <w:t xml:space="preserve">Lecture </w:t>
+      </w:r>
+      <w:r>
+        <w:rPr>
+          <w:b/>
+          <w:bCs/>
+        </w:rPr>
+        <w:t>1</w:t>
+      </w:r>
+      <w:r>
+        <w:rPr>
+          <w:b/>
+          <w:bCs/>
+        </w:rPr>
+        <w:t>6</w:t>
+      </w:r>
+      <w:r>
+        <w:rPr>
+          <w:b/>
+          <w:bCs/>
+        </w:rPr>
+        <w:t xml:space="preserve">: </w:t>
+      </w:r>
+      <w:proofErr w:type="spellStart"/>
+      <w:r>
+        <w:rPr>
+          <w:b/>
+          <w:bCs/>
+        </w:rPr>
+        <w:t>L1</w:t>
+      </w:r>
+      <w:proofErr w:type="spellEnd"/>
+      <w:r>
+        <w:rPr>
+          <w:b/>
+          <w:bCs/>
+        </w:rPr>
+        <w:t xml:space="preserve"> and </w:t>
+      </w:r>
+      <w:proofErr w:type="spellStart"/>
+      <w:r>
+        <w:rPr>
+          <w:b/>
+          <w:bCs/>
+        </w:rPr>
+        <w:t>L2</w:t>
+      </w:r>
+      <w:proofErr w:type="spellEnd"/>
+      <w:r>
+        <w:rPr>
+          <w:b/>
+          <w:bCs/>
+        </w:rPr>
+        <w:t xml:space="preserve"> Regularization</w:t>
+      </w:r>
+    </w:p>
+    <w:p>
+      <w:pPr>
+        <w:rPr>
+          <w:b/>
+          <w:bCs/>
+        </w:rPr>
+      </w:pPr>
+    </w:p>
+    <w:p>
+      <w:pPr>
+        <w:pStyle w:val="ListParagraph"/>
+        <w:numPr>
+          <w:ilvl w:val="0"/>
+          <w:numId w:val="18"/>
+        </w:numPr>
+        <w:rPr>
+          <w:b/>
+          <w:bCs/>
+        </w:rPr>
+      </w:pPr>
+      <w:r>
+        <w:rPr>
+          <w:b/>
+          <w:bCs/>
+          <w:noProof/>
+        </w:rPr>
+        <w:drawing>
+          <wp:anchor distT="0" distB="0" distL="114300" distR="114300" simplePos="0" relativeHeight="251668480" behindDoc="0" locked="0" layoutInCell="1" allowOverlap="1" wp14:anchorId="5D987013" wp14:editId="08E298FC">
+            <wp:simplePos x="0" y="0"/>
+            <wp:positionH relativeFrom="column">
+              <wp:posOffset>485775</wp:posOffset>
+            </wp:positionH>
+            <wp:positionV relativeFrom="paragraph">
+              <wp:posOffset>421852</wp:posOffset>
+            </wp:positionV>
+            <wp:extent cx="3388995" cy="1700530"/>
+            <wp:effectExtent l="12700" t="12700" r="14605" b="13970"/>
+            <wp:wrapTopAndBottom/>
+            <wp:docPr id="223946876" name="Picture 7" descr="Text&#10;&#10;Description automatically generated"/>
+            <wp:cNvGraphicFramePr>
+              <a:graphicFrameLocks xmlns:a="http://schemas.openxmlformats.org/drawingml/2006/main" noChangeAspect="1"/>
+            </wp:cNvGraphicFramePr>
+            <a:graphic xmlns:a="http://schemas.openxmlformats.org/drawingml/2006/main">
+              <a:graphicData uri="http://schemas.openxmlformats.org/drawingml/2006/picture">
+                <pic:pic xmlns:pic="http://schemas.openxmlformats.org/drawingml/2006/picture">
+                  <pic:nvPicPr>
+                    <pic:cNvPr id="223946876" name="Picture 7" descr="Text&#10;&#10;Description automatically generated"/>
+                    <pic:cNvPicPr/>
+                  </pic:nvPicPr>
+                  <pic:blipFill>
+                    <a:blip r:embed="rId14" cstate="print">
+                      <a:extLst>
+                        <a:ext uri="{28A0092B-C50C-407E-A947-70E740481C1C}">
+                          <a14:useLocalDpi xmlns:a14="http://schemas.microsoft.com/office/drawing/2010/main" val="0"/>
+                        </a:ext>
+                      </a:extLst>
+                    </a:blip>
+                    <a:stretch>
+                      <a:fillRect/>
+                    </a:stretch>
+                  </pic:blipFill>
+                  <pic:spPr>
+                    <a:xfrm>
+                      <a:off x="0" y="0"/>
+                      <a:ext cx="3388995" cy="1700530"/>
+                    </a:xfrm>
+                    <a:prstGeom prst="rect">
+                      <a:avLst/>
+                    </a:prstGeom>
+                    <a:ln>
+                      <a:solidFill>
+                        <a:schemeClr val="accent1"/>
+                      </a:solidFill>
+                    </a:ln>
+                  </pic:spPr>
+                </pic:pic>
+              </a:graphicData>
+            </a:graphic>
+            <wp14:sizeRelH relativeFrom="page">
+              <wp14:pctWidth>0</wp14:pctWidth>
+            </wp14:sizeRelH>
+            <wp14:sizeRelV relativeFrom="page">
+              <wp14:pctHeight>0</wp14:pctHeight>
+            </wp14:sizeRelV>
+          </wp:anchor>
+        </w:drawing>
+      </w:r>
+      <w:r>
+        <w:t>Problem is you don’t want to overfit your data as it will not be a good generalization of future trends</w:t>
+      </w:r>
+    </w:p>
+    <w:p>
+      <w:pPr>
+        <w:pStyle w:val="ListParagraph"/>
+        <w:numPr>
+          <w:ilvl w:val="0"/>
+          <w:numId w:val="18"/>
+        </w:numPr>
+        <w:rPr>
+          <w:b/>
+          <w:bCs/>
+        </w:rPr>
+      </w:pPr>
+      <w:r>
+        <w:t>The red is basically a penalty for making the feature values too high. It prevents equations from overfitting the data.</w:t>
+      </w:r>
+    </w:p>
+    <w:p>
+      <w:pPr>
+        <w:pStyle w:val="ListParagraph"/>
+        <w:numPr>
+          <w:ilvl w:val="0"/>
+          <w:numId w:val="18"/>
+        </w:numPr>
+        <w:rPr>
+          <w:b/>
+          <w:bCs/>
+        </w:rPr>
+      </w:pPr>
+      <w:r>
+        <w:t>You can fine tune the lambda value</w:t>
+      </w:r>
+    </w:p>
+    <w:p>
+      <w:pPr>
+        <w:pStyle w:val="ListParagraph"/>
+        <w:numPr>
+          <w:ilvl w:val="0"/>
+          <w:numId w:val="18"/>
+        </w:numPr>
+        <w:rPr>
+          <w:noProof/>
+        </w:rPr>
+      </w:pPr>
+      <w:r>
+        <w:rPr>
+          <w:noProof/>
+        </w:rPr>
+        <w:lastRenderedPageBreak/>
+        <w:drawing>
+          <wp:anchor distT="0" distB="0" distL="114300" distR="114300" simplePos="0" relativeHeight="251669504" behindDoc="0" locked="0" layoutInCell="1" allowOverlap="1" wp14:anchorId="30FE5882" wp14:editId="2EFCF812">
+            <wp:simplePos x="0" y="0"/>
+            <wp:positionH relativeFrom="column">
+              <wp:posOffset>547370</wp:posOffset>
+            </wp:positionH>
+            <wp:positionV relativeFrom="paragraph">
+              <wp:posOffset>12700</wp:posOffset>
+            </wp:positionV>
+            <wp:extent cx="3604260" cy="1828165"/>
+            <wp:effectExtent l="12700" t="12700" r="15240" b="13335"/>
+            <wp:wrapTopAndBottom/>
+            <wp:docPr id="1661436909" name="Picture 8" descr="Text, letter&#10;&#10;Description automatically generated"/>
+            <wp:cNvGraphicFramePr>
+              <a:graphicFrameLocks xmlns:a="http://schemas.openxmlformats.org/drawingml/2006/main" noChangeAspect="1"/>
+            </wp:cNvGraphicFramePr>
+            <a:graphic xmlns:a="http://schemas.openxmlformats.org/drawingml/2006/main">
+              <a:graphicData uri="http://schemas.openxmlformats.org/drawingml/2006/picture">
+                <pic:pic xmlns:pic="http://schemas.openxmlformats.org/drawingml/2006/picture">
+                  <pic:nvPicPr>
+                    <pic:cNvPr id="1661436909" name="Picture 8" descr="Text, letter&#10;&#10;Description automatically generated"/>
+                    <pic:cNvPicPr/>
+                  </pic:nvPicPr>
+                  <pic:blipFill>
+                    <a:blip r:embed="rId15" cstate="print">
+                      <a:extLst>
+                        <a:ext uri="{28A0092B-C50C-407E-A947-70E740481C1C}">
+                          <a14:useLocalDpi xmlns:a14="http://schemas.microsoft.com/office/drawing/2010/main" val="0"/>
+                        </a:ext>
+                      </a:extLst>
+                    </a:blip>
+                    <a:stretch>
+                      <a:fillRect/>
+                    </a:stretch>
+                  </pic:blipFill>
+                  <pic:spPr>
+                    <a:xfrm>
+                      <a:off x="0" y="0"/>
+                      <a:ext cx="3604260" cy="1828165"/>
+                    </a:xfrm>
+                    <a:prstGeom prst="rect">
+                      <a:avLst/>
+                    </a:prstGeom>
+                    <a:ln>
+                      <a:solidFill>
+                        <a:schemeClr val="accent1"/>
+                      </a:solidFill>
+                    </a:ln>
+                  </pic:spPr>
+                </pic:pic>
+              </a:graphicData>
+            </a:graphic>
+            <wp14:sizeRelH relativeFrom="page">
+              <wp14:pctWidth>0</wp14:pctWidth>
+            </wp14:sizeRelH>
+            <wp14:sizeRelV relativeFrom="page">
+              <wp14:pctHeight>0</wp14:pctHeight>
+            </wp14:sizeRelV>
+          </wp:anchor>
+        </w:drawing>
+      </w:r>
+      <w:r>
+        <w:rPr>
+          <w:noProof/>
+        </w:rPr>
+        <w:t>Python code</w:t>
+      </w:r>
+    </w:p>
+    <w:p>
+      <w:pPr>
+        <w:pStyle w:val="ListParagraph"/>
+        <w:numPr>
+          <w:ilvl w:val="1"/>
+          <w:numId w:val="18"/>
+        </w:numPr>
+        <w:rPr>
+          <w:noProof/>
+        </w:rPr>
+      </w:pPr>
+      <w:r>
+        <w:rPr>
+          <w:noProof/>
+        </w:rPr>
+        <w:t>Printing unique values in each column</w:t>
+      </w:r>
+    </w:p>
+    <w:p>
+      <w:pPr>
+        <w:pStyle w:val="ListParagraph"/>
+        <w:numPr>
+          <w:ilvl w:val="2"/>
+          <w:numId w:val="18"/>
+        </w:numPr>
+        <w:rPr>
+          <w:i/>
+          <w:iCs/>
+          <w:noProof/>
+        </w:rPr>
+      </w:pPr>
+      <w:r>
+        <w:rPr>
+          <w:i/>
+          <w:iCs/>
+          <w:noProof/>
+        </w:rPr>
+        <w:t>df.nunique()</w:t>
+      </w:r>
+    </w:p>
+    <w:p>
+      <w:pPr>
+        <w:pStyle w:val="ListParagraph"/>
+        <w:numPr>
+          <w:ilvl w:val="1"/>
+          <w:numId w:val="18"/>
+        </w:numPr>
+        <w:rPr>
+          <w:i/>
+          <w:iCs/>
+          <w:noProof/>
+        </w:rPr>
+      </w:pPr>
+      <w:r>
+        <w:rPr>
+          <w:noProof/>
+        </w:rPr>
+        <w:t>One Hot Encoding as some of the columns are in words not numbers</w:t>
+      </w:r>
+    </w:p>
+    <w:p>
+      <w:pPr>
+        <w:pStyle w:val="ListParagraph"/>
+        <w:numPr>
+          <w:ilvl w:val="2"/>
+          <w:numId w:val="18"/>
+        </w:numPr>
+        <w:rPr>
+          <w:i/>
+          <w:iCs/>
+          <w:noProof/>
+        </w:rPr>
+      </w:pPr>
+      <w:r>
+        <w:rPr>
+          <w:i/>
+          <w:iCs/>
+          <w:noProof/>
+        </w:rPr>
+        <w:t>df = pd.get_dummies(df,drop_first=True)</w:t>
+      </w:r>
+    </w:p>
+    <w:p>
+      <w:pPr>
+        <w:pStyle w:val="ListParagraph"/>
+        <w:numPr>
+          <w:ilvl w:val="2"/>
+          <w:numId w:val="18"/>
+        </w:numPr>
+        <w:rPr>
+          <w:i/>
+          <w:iCs/>
+          <w:noProof/>
+        </w:rPr>
+      </w:pPr>
+      <w:r>
+        <w:rPr>
+          <w:noProof/>
+        </w:rPr>
+        <w:t>Dropping the first column avoids the dummy variable trap</w:t>
+      </w:r>
+    </w:p>
+    <w:p>
+      <w:pPr>
+        <w:pStyle w:val="ListParagraph"/>
+        <w:numPr>
+          <w:ilvl w:val="1"/>
+          <w:numId w:val="18"/>
+        </w:numPr>
+        <w:rPr>
+          <w:i/>
+          <w:iCs/>
+          <w:noProof/>
+        </w:rPr>
+      </w:pPr>
+      <w:r>
+        <w:rPr>
+          <w:noProof/>
+        </w:rPr>
+        <w:t>L1 regularization</w:t>
+      </w:r>
+    </w:p>
+    <w:p>
+      <w:pPr>
+        <w:pStyle w:val="ListParagraph"/>
+        <w:numPr>
+          <w:ilvl w:val="2"/>
+          <w:numId w:val="18"/>
+        </w:numPr>
+        <w:rPr>
+          <w:i/>
+          <w:iCs/>
+          <w:noProof/>
+        </w:rPr>
+      </w:pPr>
+      <w:r>
+        <w:rPr>
+          <w:i/>
+          <w:iCs/>
+          <w:noProof/>
+        </w:rPr>
+        <w:t xml:space="preserve">from sklearn import linear_model </w:t>
+      </w:r>
+    </w:p>
+    <w:p>
+      <w:pPr>
+        <w:pStyle w:val="ListParagraph"/>
+        <w:numPr>
+          <w:ilvl w:val="2"/>
+          <w:numId w:val="18"/>
+        </w:numPr>
+        <w:rPr>
+          <w:i/>
+          <w:iCs/>
+          <w:noProof/>
+        </w:rPr>
+      </w:pPr>
+      <w:r>
+        <w:rPr>
+          <w:i/>
+          <w:iCs/>
+          <w:noProof/>
+        </w:rPr>
+        <w:t>lasso_reg = linear_model.Lasso(alpha=50, max_iter=1000, tol=0.1)</w:t>
+      </w:r>
+    </w:p>
+    <w:p>
+      <w:pPr>
+        <w:pStyle w:val="ListParagraph"/>
+        <w:numPr>
+          <w:ilvl w:val="2"/>
+          <w:numId w:val="18"/>
+        </w:numPr>
+        <w:rPr>
+          <w:i/>
+          <w:iCs/>
+          <w:noProof/>
+        </w:rPr>
+      </w:pPr>
+      <w:r>
+        <w:rPr>
+          <w:i/>
+          <w:iCs/>
+          <w:noProof/>
+        </w:rPr>
+        <w:t>lasso_reg.fit(X_train,y_train)</w:t>
+      </w:r>
+    </w:p>
+    <w:p>
+      <w:pPr>
+        <w:pStyle w:val="ListParagraph"/>
+        <w:numPr>
+          <w:ilvl w:val="1"/>
+          <w:numId w:val="18"/>
+        </w:numPr>
+        <w:rPr>
+          <w:i/>
+          <w:iCs/>
+          <w:noProof/>
+        </w:rPr>
+      </w:pPr>
+      <w:r>
+        <w:rPr>
+          <w:noProof/>
+        </w:rPr>
+        <w:t>L2 regularization</w:t>
+      </w:r>
+    </w:p>
+    <w:p>
+      <w:pPr>
+        <w:pStyle w:val="ListParagraph"/>
+        <w:numPr>
+          <w:ilvl w:val="2"/>
+          <w:numId w:val="18"/>
+        </w:numPr>
+        <w:rPr>
+          <w:i/>
+          <w:iCs/>
+          <w:noProof/>
+        </w:rPr>
+      </w:pPr>
+      <w:r>
+        <w:rPr>
+          <w:i/>
+          <w:iCs/>
+          <w:noProof/>
+        </w:rPr>
+        <w:t xml:space="preserve">from sklearn.linear_model import Ridge </w:t>
+      </w:r>
+    </w:p>
+    <w:p>
+      <w:pPr>
+        <w:pStyle w:val="ListParagraph"/>
+        <w:numPr>
+          <w:ilvl w:val="2"/>
+          <w:numId w:val="18"/>
+        </w:numPr>
+        <w:rPr>
+          <w:i/>
+          <w:iCs/>
+          <w:noProof/>
+        </w:rPr>
+      </w:pPr>
+      <w:r>
+        <w:rPr>
+          <w:i/>
+          <w:iCs/>
+          <w:noProof/>
+        </w:rPr>
+        <w:t>ridge_reg = Ridge(alpha=50, max_iter=1000, tol=0.1)</w:t>
+      </w:r>
+    </w:p>
+    <w:p>
+      <w:pPr>
+        <w:pStyle w:val="ListParagraph"/>
+        <w:numPr>
+          <w:ilvl w:val="2"/>
+          <w:numId w:val="18"/>
+        </w:numPr>
+        <w:rPr>
+          <w:i/>
+          <w:iCs/>
+          <w:noProof/>
+        </w:rPr>
+      </w:pPr>
+      <w:r>
+        <w:rPr>
+          <w:i/>
+          <w:iCs/>
+          <w:noProof/>
+        </w:rPr>
+        <w:t>ridge_reg.fit(X_train,y_train)</w:t>
+      </w:r>
+    </w:p>
+    <w:p>
+      <w:pPr>
+        <w:rPr>
+          <w:i/>
+          <w:iCs/>
+          <w:noProof/>
+        </w:rPr>
+      </w:pPr>
+    </w:p>
+    <w:p>
+      <w:pPr>
+        <w:rPr>
+          <w:b/>
+          <w:bCs/>
+        </w:rPr>
+      </w:pPr>
+      <w:r>
+        <w:rPr>
+          <w:b/>
+          <w:bCs/>
+        </w:rPr>
+        <w:t xml:space="preserve">Lecture </w:t>
+      </w:r>
+      <w:r>
+        <w:rPr>
+          <w:b/>
+          <w:bCs/>
+        </w:rPr>
+        <w:t>1</w:t>
+      </w:r>
+      <w:r>
+        <w:rPr>
+          <w:b/>
+          <w:bCs/>
+        </w:rPr>
+        <w:t>8</w:t>
+      </w:r>
+      <w:r>
+        <w:rPr>
+          <w:b/>
+          <w:bCs/>
+        </w:rPr>
+        <w:t xml:space="preserve">: </w:t>
+      </w:r>
+      <w:r>
+        <w:rPr>
+          <w:b/>
+          <w:bCs/>
+        </w:rPr>
+        <w:t>K nearest neighbours classification</w:t>
+      </w:r>
+    </w:p>
+    <w:p>
+      <w:pPr>
+        <w:rPr>
+          <w:i/>
+          <w:iCs/>
+          <w:noProof/>
+        </w:rPr>
+      </w:pPr>
+    </w:p>
+    <w:p>
+      <w:pPr>
+        <w:pStyle w:val="ListParagraph"/>
+        <w:numPr>
+          <w:ilvl w:val="0"/>
+          <w:numId w:val="19"/>
+        </w:numPr>
+        <w:rPr>
+          <w:noProof/>
+        </w:rPr>
+      </w:pPr>
+      <w:r>
+        <w:rPr>
+          <w:noProof/>
+        </w:rPr>
+        <w:t>Goal: To classify a new datapoint into a specific category</w:t>
+      </w:r>
+    </w:p>
+    <w:p>
+      <w:pPr>
+        <w:pStyle w:val="ListParagraph"/>
+        <w:numPr>
+          <w:ilvl w:val="0"/>
+          <w:numId w:val="19"/>
+        </w:numPr>
+        <w:rPr>
+          <w:noProof/>
+        </w:rPr>
+      </w:pPr>
+      <w:r>
+        <w:rPr>
+          <w:noProof/>
+        </w:rPr>
+        <w:drawing>
+          <wp:anchor distT="0" distB="0" distL="114300" distR="114300" simplePos="0" relativeHeight="251670528" behindDoc="0" locked="0" layoutInCell="1" allowOverlap="1" wp14:anchorId="0EB56C4A" wp14:editId="027097B4">
+            <wp:simplePos x="0" y="0"/>
+            <wp:positionH relativeFrom="column">
+              <wp:posOffset>459317</wp:posOffset>
+            </wp:positionH>
+            <wp:positionV relativeFrom="paragraph">
+              <wp:posOffset>405130</wp:posOffset>
+            </wp:positionV>
+            <wp:extent cx="4034790" cy="2154555"/>
+            <wp:effectExtent l="12700" t="12700" r="16510" b="17145"/>
+            <wp:wrapTopAndBottom/>
+            <wp:docPr id="1302033478" name="Picture 9" descr="Graphical user interface&#10;&#10;Description automatically generated with medium confidence"/>
+            <wp:cNvGraphicFramePr>
+              <a:graphicFrameLocks xmlns:a="http://schemas.openxmlformats.org/drawingml/2006/main" noChangeAspect="1"/>
+            </wp:cNvGraphicFramePr>
+            <a:graphic xmlns:a="http://schemas.openxmlformats.org/drawingml/2006/main">
+              <a:graphicData uri="http://schemas.openxmlformats.org/drawingml/2006/picture">
+                <pic:pic xmlns:pic="http://schemas.openxmlformats.org/drawingml/2006/picture">
+                  <pic:nvPicPr>
+                    <pic:cNvPr id="1302033478" name="Picture 9" descr="Graphical user interface&#10;&#10;Description automatically generated with medium confidence"/>
+                    <pic:cNvPicPr/>
+                  </pic:nvPicPr>
+                  <pic:blipFill>
+                    <a:blip r:embed="rId16" cstate="print">
+                      <a:extLst>
+                        <a:ext uri="{28A0092B-C50C-407E-A947-70E740481C1C}">
+                          <a14:useLocalDpi xmlns:a14="http://schemas.microsoft.com/office/drawing/2010/main" val="0"/>
+                        </a:ext>
+                      </a:extLst>
+                    </a:blip>
+                    <a:stretch>
+                      <a:fillRect/>
+                    </a:stretch>
+                  </pic:blipFill>
+                  <pic:spPr>
+                    <a:xfrm>
+                      <a:off x="0" y="0"/>
+                      <a:ext cx="4034790" cy="2154555"/>
+                    </a:xfrm>
+                    <a:prstGeom prst="rect">
+                      <a:avLst/>
+                    </a:prstGeom>
+                    <a:ln>
+                      <a:solidFill>
+                        <a:schemeClr val="accent1"/>
+                      </a:solidFill>
+                    </a:ln>
+                  </pic:spPr>
+                </pic:pic>
+              </a:graphicData>
+            </a:graphic>
+            <wp14:sizeRelH relativeFrom="page">
+              <wp14:pctWidth>0</wp14:pctWidth>
+            </wp14:sizeRelH>
+            <wp14:sizeRelV relativeFrom="page">
+              <wp14:pctHeight>0</wp14:pctHeight>
+            </wp14:sizeRelV>
+          </wp:anchor>
+        </w:drawing>
+      </w:r>
+      <w:r>
+        <w:rPr>
+          <w:noProof/>
+        </w:rPr>
+        <w:t>Solution: Find the k-nearest data points and put it in the category with the most amount of nearest data points</w:t>
+      </w:r>
+    </w:p>
+    <w:p>
+      <w:pPr>
+        <w:pStyle w:val="ListParagraph"/>
+        <w:numPr>
+          <w:ilvl w:val="0"/>
+          <w:numId w:val="19"/>
+        </w:numPr>
+        <w:rPr>
+          <w:noProof/>
+        </w:rPr>
+      </w:pPr>
+      <w:r>
+        <w:rPr>
+          <w:noProof/>
+        </w:rPr>
+        <w:t>Fine tuning the ‘k’ is the crux of the algorithm</w:t>
+      </w:r>
+    </w:p>
+    <w:p>
+      <w:pPr>
+        <w:pStyle w:val="ListParagraph"/>
+        <w:numPr>
+          <w:ilvl w:val="0"/>
+          <w:numId w:val="19"/>
+        </w:numPr>
+        <w:rPr>
+          <w:noProof/>
+        </w:rPr>
+      </w:pPr>
+      <w:r>
+        <w:rPr>
+          <w:noProof/>
+        </w:rPr>
+        <w:t>Python code</w:t>
+      </w:r>
+    </w:p>
+    <w:p>
+      <w:pPr>
+        <w:pStyle w:val="ListParagraph"/>
+        <w:numPr>
+          <w:ilvl w:val="1"/>
+          <w:numId w:val="19"/>
+        </w:numPr>
+        <w:rPr>
+          <w:noProof/>
+        </w:rPr>
+      </w:pPr>
+      <w:r>
+        <w:rPr>
+          <w:noProof/>
+        </w:rPr>
+        <w:lastRenderedPageBreak/>
+        <w:t xml:space="preserve">Implement knn algorithm </w:t>
+      </w:r>
+    </w:p>
+    <w:p>
+      <w:pPr>
+        <w:pStyle w:val="ListParagraph"/>
+        <w:numPr>
+          <w:ilvl w:val="2"/>
+          <w:numId w:val="19"/>
+        </w:numPr>
+        <w:rPr>
+          <w:i/>
+          <w:iCs/>
+          <w:noProof/>
+        </w:rPr>
+      </w:pPr>
+      <w:r>
+        <w:rPr>
+          <w:i/>
+          <w:iCs/>
+          <w:noProof/>
+        </w:rPr>
+        <w:t>from sklearn.neighbors import KNeighborsClassifier</w:t>
+      </w:r>
+    </w:p>
+    <w:p>
+      <w:pPr>
+        <w:pStyle w:val="ListParagraph"/>
+        <w:numPr>
+          <w:ilvl w:val="2"/>
+          <w:numId w:val="19"/>
+        </w:numPr>
+        <w:rPr>
+          <w:i/>
+          <w:iCs/>
+          <w:noProof/>
+        </w:rPr>
+      </w:pPr>
+      <w:r>
+        <w:rPr>
+          <w:i/>
+          <w:iCs/>
+          <w:noProof/>
+        </w:rPr>
+        <w:t>knn = KNeighborsClassifier(n_neighbors=3)</w:t>
+      </w:r>
+    </w:p>
+    <w:p>
+      <w:pPr>
+        <w:pStyle w:val="ListParagraph"/>
+        <w:numPr>
+          <w:ilvl w:val="1"/>
+          <w:numId w:val="19"/>
+        </w:numPr>
+        <w:rPr>
+          <w:i/>
+          <w:iCs/>
+          <w:noProof/>
+        </w:rPr>
+      </w:pPr>
+      <w:r>
+        <w:rPr>
+          <w:noProof/>
+        </w:rPr>
+        <w:t>Confusion matrix (tells you for which classes the prediction was correct)</w:t>
+      </w:r>
+    </w:p>
+    <w:p>
+      <w:pPr>
+        <w:pStyle w:val="ListParagraph"/>
+        <w:numPr>
+          <w:ilvl w:val="2"/>
+          <w:numId w:val="19"/>
+        </w:numPr>
+        <w:rPr>
+          <w:i/>
+          <w:iCs/>
+          <w:noProof/>
+        </w:rPr>
+      </w:pPr>
+      <w:r>
+        <w:rPr>
+          <w:i/>
+          <w:iCs/>
+          <w:noProof/>
+        </w:rPr>
+        <w:t>from sklearn.metrics import confusion_matrix</w:t>
+      </w:r>
+    </w:p>
+    <w:p>
+      <w:pPr>
+        <w:pStyle w:val="ListParagraph"/>
+        <w:numPr>
+          <w:ilvl w:val="2"/>
+          <w:numId w:val="19"/>
+        </w:numPr>
+        <w:rPr>
+          <w:i/>
+          <w:iCs/>
+          <w:noProof/>
+        </w:rPr>
+      </w:pPr>
+      <w:r>
+        <w:rPr>
+          <w:i/>
+          <w:iCs/>
+          <w:noProof/>
+        </w:rPr>
+        <w:t>y_pred = knn.predict(X_test)</w:t>
+      </w:r>
+    </w:p>
+    <w:p>
+      <w:pPr>
+        <w:pStyle w:val="ListParagraph"/>
+        <w:numPr>
+          <w:ilvl w:val="2"/>
+          <w:numId w:val="19"/>
+        </w:numPr>
+        <w:rPr>
+          <w:i/>
+          <w:iCs/>
+          <w:noProof/>
+        </w:rPr>
+      </w:pPr>
+      <w:r>
+        <w:rPr>
+          <w:i/>
+          <w:iCs/>
+          <w:noProof/>
+        </w:rPr>
+        <w:t>confusion_matrix(y_test, y_pred)</w:t>
+      </w:r>
+    </w:p>
+    <w:p>
+      <w:pPr>
+        <w:pStyle w:val="ListParagraph"/>
+        <w:numPr>
+          <w:ilvl w:val="1"/>
+          <w:numId w:val="19"/>
+        </w:numPr>
+        <w:rPr>
+          <w:i/>
+          <w:iCs/>
+          <w:noProof/>
+        </w:rPr>
+      </w:pPr>
+      <w:r>
+        <w:rPr>
+          <w:noProof/>
+        </w:rPr>
+        <w:t>Instead of confusion matrix, you can also use classification report</w:t>
+      </w:r>
+    </w:p>
+    <w:p>
+      <w:pPr>
+        <w:pStyle w:val="ListParagraph"/>
+        <w:numPr>
+          <w:ilvl w:val="2"/>
+          <w:numId w:val="19"/>
+        </w:numPr>
+        <w:rPr>
+          <w:i/>
+          <w:iCs/>
+          <w:noProof/>
+        </w:rPr>
+      </w:pPr>
+      <w:r>
+        <w:rPr>
+          <w:i/>
+          <w:iCs/>
+          <w:noProof/>
+        </w:rPr>
+        <w:t>from sklearn.metrics import classification_report</w:t>
+      </w:r>
+    </w:p>
+    <w:p>
+      <w:pPr>
+        <w:pStyle w:val="ListParagraph"/>
+        <w:numPr>
+          <w:ilvl w:val="2"/>
+          <w:numId w:val="19"/>
+        </w:numPr>
+        <w:rPr>
+          <w:i/>
+          <w:iCs/>
+          <w:noProof/>
+        </w:rPr>
+      </w:pPr>
+      <w:r>
+        <w:rPr>
+          <w:i/>
+          <w:iCs/>
+          <w:noProof/>
+        </w:rPr>
+        <w:t>print(classification_report(y_test, y_pred))</w:t>
+      </w:r>
+    </w:p>
+    <w:p>
+      <w:pPr>
+        <w:rPr>
+          <w:i/>
+          <w:iCs/>
+          <w:noProof/>
+        </w:rPr>
+      </w:pPr>
+    </w:p>
+    <w:p>
+      <w:pPr>
+        <w:rPr>
+          <w:b/>
+          <w:bCs/>
+        </w:rPr>
+      </w:pPr>
+      <w:r>
+        <w:rPr>
+          <w:b/>
+          <w:bCs/>
+        </w:rPr>
+        <w:t xml:space="preserve">Lecture </w:t>
+      </w:r>
+      <w:r>
+        <w:rPr>
+          <w:b/>
+          <w:bCs/>
+        </w:rPr>
+        <w:t>1</w:t>
+      </w:r>
+      <w:r>
+        <w:rPr>
+          <w:b/>
+          <w:bCs/>
+        </w:rPr>
+        <w:t>9</w:t>
+      </w:r>
+      <w:r>
+        <w:rPr>
+          <w:b/>
+          <w:bCs/>
+        </w:rPr>
+        <w:t xml:space="preserve">: </w:t>
+      </w:r>
+      <w:r>
+        <w:rPr>
+          <w:b/>
+          <w:bCs/>
+        </w:rPr>
+        <w:t>Principal Component Analysis</w:t>
+      </w:r>
+    </w:p>
+    <w:p>
+      <w:pPr>
+        <w:rPr>
+          <w:b/>
+          <w:bCs/>
+        </w:rPr>
+      </w:pPr>
+    </w:p>
+    <w:p>
+      <w:pPr>
+        <w:pStyle w:val="ListParagraph"/>
+        <w:numPr>
+          <w:ilvl w:val="0"/>
+          <w:numId w:val="20"/>
+        </w:numPr>
+      </w:pPr>
+      <w:r>
+        <w:t>PCA is a dimensionality reduction tool that can help reduce dimensions in large datasets</w:t>
+      </w:r>
+    </w:p>
+    <w:p>
+      <w:pPr>
+        <w:pStyle w:val="ListParagraph"/>
+        <w:numPr>
+          <w:ilvl w:val="0"/>
+          <w:numId w:val="20"/>
+        </w:numPr>
+      </w:pPr>
+      <w:r>
+        <w:t>It’s a process of figuring out the most important features or principal components that has the largest impact on the target variable</w:t>
+      </w:r>
+    </w:p>
+    <w:p>
+      <w:pPr>
+        <w:pStyle w:val="ListParagraph"/>
+        <w:numPr>
+          <w:ilvl w:val="0"/>
+          <w:numId w:val="20"/>
+        </w:numPr>
+      </w:pPr>
+      <w:r>
+        <w:t>Simple solution: Get rid of non important features</w:t>
+      </w:r>
+    </w:p>
+    <w:p>
+      <w:pPr>
+        <w:pStyle w:val="ListParagraph"/>
+        <w:numPr>
+          <w:ilvl w:val="1"/>
+          <w:numId w:val="20"/>
+        </w:numPr>
+      </w:pPr>
+      <w:r>
+        <w:t>Faster training</w:t>
+      </w:r>
+    </w:p>
+    <w:p>
+      <w:pPr>
+        <w:pStyle w:val="ListParagraph"/>
+        <w:numPr>
+          <w:ilvl w:val="1"/>
+          <w:numId w:val="20"/>
+        </w:numPr>
+      </w:pPr>
+      <w:r>
+        <w:rPr>
+          <w:i/>
+          <w:iCs/>
+          <w:noProof/>
+        </w:rPr>
+        <w:drawing>
+          <wp:anchor distT="0" distB="0" distL="114300" distR="114300" simplePos="0" relativeHeight="251671552" behindDoc="0" locked="0" layoutInCell="1" allowOverlap="1" wp14:anchorId="76ADD250" wp14:editId="608352A3">
+            <wp:simplePos x="0" y="0"/>
+            <wp:positionH relativeFrom="column">
+              <wp:posOffset>0</wp:posOffset>
+            </wp:positionH>
+            <wp:positionV relativeFrom="paragraph">
+              <wp:posOffset>223097</wp:posOffset>
+            </wp:positionV>
+            <wp:extent cx="5943600" cy="1760220"/>
+            <wp:effectExtent l="12700" t="12700" r="12700" b="17780"/>
+            <wp:wrapTopAndBottom/>
+            <wp:docPr id="1768888162" name="Picture 10" descr="A picture containing graphical user interface&#10;&#10;Description automatically generated"/>
+            <wp:cNvGraphicFramePr>
+              <a:graphicFrameLocks xmlns:a="http://schemas.openxmlformats.org/drawingml/2006/main" noChangeAspect="1"/>
+            </wp:cNvGraphicFramePr>
+            <a:graphic xmlns:a="http://schemas.openxmlformats.org/drawingml/2006/main">
+              <a:graphicData uri="http://schemas.openxmlformats.org/drawingml/2006/picture">
+                <pic:pic xmlns:pic="http://schemas.openxmlformats.org/drawingml/2006/picture">
+                  <pic:nvPicPr>
+                    <pic:cNvPr id="1768888162" name="Picture 10" descr="A picture containing graphical user interface&#10;&#10;Description automatically generated"/>
+                    <pic:cNvPicPr/>
+                  </pic:nvPicPr>
+                  <pic:blipFill>
+                    <a:blip r:embed="rId17" cstate="print">
+                      <a:extLst>
+                        <a:ext uri="{28A0092B-C50C-407E-A947-70E740481C1C}">
+                          <a14:useLocalDpi xmlns:a14="http://schemas.microsoft.com/office/drawing/2010/main" val="0"/>
+                        </a:ext>
+                      </a:extLst>
+                    </a:blip>
+                    <a:stretch>
+                      <a:fillRect/>
+                    </a:stretch>
+                  </pic:blipFill>
+                  <pic:spPr>
+                    <a:xfrm>
+                      <a:off x="0" y="0"/>
+                      <a:ext cx="5943600" cy="1760220"/>
+                    </a:xfrm>
+                    <a:prstGeom prst="rect">
+                      <a:avLst/>
+                    </a:prstGeom>
+                    <a:ln>
+                      <a:solidFill>
+                        <a:schemeClr val="accent1"/>
+                      </a:solidFill>
+                    </a:ln>
+                  </pic:spPr>
+                </pic:pic>
+              </a:graphicData>
+            </a:graphic>
+            <wp14:sizeRelH relativeFrom="page">
+              <wp14:pctWidth>0</wp14:pctWidth>
+            </wp14:sizeRelH>
+            <wp14:sizeRelV relativeFrom="page">
+              <wp14:pctHeight>0</wp14:pctHeight>
+            </wp14:sizeRelV>
+          </wp:anchor>
+        </w:drawing>
+      </w:r>
+      <w:r>
+        <w:t>Data visualization becomes easier</w:t>
+      </w:r>
+    </w:p>
+    <w:p>
+      <w:pPr>
+        <w:pStyle w:val="ListParagraph"/>
+        <w:numPr>
+          <w:ilvl w:val="0"/>
+          <w:numId w:val="20"/>
+        </w:numPr>
+      </w:pPr>
+      <w:r>
+        <w:t xml:space="preserve">Things to keep in mind before using </w:t>
+      </w:r>
+      <w:proofErr w:type="spellStart"/>
+      <w:r>
+        <w:t>PCA</w:t>
+      </w:r>
+      <w:proofErr w:type="spellEnd"/>
+    </w:p>
+    <w:p>
+      <w:pPr>
+        <w:pStyle w:val="ListParagraph"/>
+        <w:numPr>
+          <w:ilvl w:val="1"/>
+          <w:numId w:val="20"/>
+        </w:numPr>
+      </w:pPr>
+      <w:r>
+        <w:t xml:space="preserve">Scale the features (same units) before using </w:t>
+      </w:r>
+      <w:proofErr w:type="spellStart"/>
+      <w:r>
+        <w:t>PCA</w:t>
+      </w:r>
+      <w:proofErr w:type="spellEnd"/>
+    </w:p>
+    <w:p>
+      <w:pPr>
+        <w:pStyle w:val="ListParagraph"/>
+        <w:numPr>
+          <w:ilvl w:val="1"/>
+          <w:numId w:val="20"/>
+        </w:numPr>
+      </w:pPr>
+      <w:r>
+        <w:t xml:space="preserve">Accuracy of the model could drop </w:t>
+      </w:r>
+    </w:p>
+    <w:p>
+      <w:pPr>
+        <w:pStyle w:val="ListParagraph"/>
+        <w:numPr>
+          <w:ilvl w:val="2"/>
+          <w:numId w:val="20"/>
+        </w:numPr>
+      </w:pPr>
+      <w:r>
+        <w:t xml:space="preserve">Ex. Let’s say you have 100 features and all 100 are integral to the target variable, accuracy will </w:t>
+      </w:r>
+      <w:r>
+        <w:t>significantly</w:t>
+      </w:r>
+      <w:r>
+        <w:t xml:space="preserve"> drop if you reduce the features to 5 </w:t>
+      </w:r>
+    </w:p>
+    <w:p>
+      <w:pPr>
+        <w:pStyle w:val="ListParagraph"/>
+        <w:numPr>
+          <w:ilvl w:val="0"/>
+          <w:numId w:val="20"/>
+        </w:numPr>
+      </w:pPr>
+      <w:r>
+        <w:t>Solve Dimensionality curse problem!!</w:t>
+      </w:r>
+    </w:p>
+    <w:p>
+      <w:pPr>
+        <w:pStyle w:val="ListParagraph"/>
+        <w:numPr>
+          <w:ilvl w:val="1"/>
+          <w:numId w:val="20"/>
+        </w:numPr>
+      </w:pPr>
+      <w:r>
+        <w:t>Datasets with too many inputs (makes dataset hard to visualize)</w:t>
+      </w:r>
+    </w:p>
+    <w:p>
+      <w:pPr>
+        <w:pStyle w:val="ListParagraph"/>
+        <w:numPr>
+          <w:ilvl w:val="0"/>
+          <w:numId w:val="20"/>
+        </w:numPr>
+      </w:pPr>
+      <w:r>
+        <w:t>Python code</w:t>
+      </w:r>
+    </w:p>
+    <w:p>
+      <w:pPr>
+        <w:pStyle w:val="ListParagraph"/>
+        <w:numPr>
+          <w:ilvl w:val="1"/>
+          <w:numId w:val="20"/>
+        </w:numPr>
+      </w:pPr>
+      <w:r>
+        <w:t xml:space="preserve">Scaling features before applying </w:t>
+      </w:r>
+      <w:proofErr w:type="spellStart"/>
+      <w:r>
+        <w:t>PCA</w:t>
+      </w:r>
+      <w:proofErr w:type="spellEnd"/>
+    </w:p>
+    <w:p>
+      <w:pPr>
+        <w:pStyle w:val="ListParagraph"/>
+        <w:numPr>
+          <w:ilvl w:val="2"/>
+          <w:numId w:val="20"/>
+        </w:numPr>
+        <w:rPr>
+          <w:i/>
+          <w:iCs/>
+        </w:rPr>
+      </w:pPr>
+      <w:r>
+        <w:rPr>
+          <w:i/>
+          <w:iCs/>
+        </w:rPr>
+        <w:t xml:space="preserve">from </w:t>
+      </w:r>
+      <w:proofErr w:type="spellStart"/>
+      <w:r>
+        <w:rPr>
+          <w:i/>
+          <w:iCs/>
+        </w:rPr>
+        <w:t>sklearn.preprocessing</w:t>
+      </w:r>
+      <w:proofErr w:type="spellEnd"/>
+      <w:r>
+        <w:rPr>
+          <w:i/>
+          <w:iCs/>
+        </w:rPr>
+        <w:t xml:space="preserve"> import </w:t>
+      </w:r>
+      <w:proofErr w:type="spellStart"/>
+      <w:r>
+        <w:rPr>
+          <w:i/>
+          <w:iCs/>
+        </w:rPr>
+        <w:t>StandardScaler</w:t>
+      </w:r>
+      <w:proofErr w:type="spellEnd"/>
+    </w:p>
+    <w:p>
+      <w:pPr>
+        <w:pStyle w:val="ListParagraph"/>
+        <w:numPr>
+          <w:ilvl w:val="2"/>
+          <w:numId w:val="20"/>
+        </w:numPr>
+        <w:rPr>
+          <w:i/>
+          <w:iCs/>
+        </w:rPr>
+      </w:pPr>
+      <w:r>
+        <w:rPr>
+          <w:i/>
+          <w:iCs/>
+        </w:rPr>
+        <w:t xml:space="preserve">scaler = </w:t>
+      </w:r>
+      <w:proofErr w:type="spellStart"/>
+      <w:r>
+        <w:rPr>
+          <w:i/>
+          <w:iCs/>
+        </w:rPr>
+        <w:t>StandardScaler</w:t>
+      </w:r>
+      <w:proofErr w:type="spellEnd"/>
+      <w:r>
+        <w:rPr>
+          <w:i/>
+          <w:iCs/>
+        </w:rPr>
+        <w:t>()</w:t>
+      </w:r>
+    </w:p>
+    <w:p>
+      <w:pPr>
+        <w:pStyle w:val="ListParagraph"/>
+        <w:numPr>
+          <w:ilvl w:val="2"/>
+          <w:numId w:val="20"/>
+        </w:numPr>
+        <w:rPr>
+          <w:i/>
+          <w:iCs/>
+        </w:rPr>
+      </w:pPr>
+      <w:proofErr w:type="spellStart"/>
+      <w:r>
+        <w:rPr>
+          <w:i/>
+          <w:iCs/>
+        </w:rPr>
+        <w:t>X_scaled</w:t>
+      </w:r>
+      <w:proofErr w:type="spellEnd"/>
+      <w:r>
+        <w:rPr>
+          <w:i/>
+          <w:iCs/>
+        </w:rPr>
+        <w:t xml:space="preserve"> = </w:t>
+      </w:r>
+      <w:proofErr w:type="spellStart"/>
+      <w:r>
+        <w:rPr>
+          <w:i/>
+          <w:iCs/>
+        </w:rPr>
+        <w:t>scaler.fit_transform</w:t>
+      </w:r>
+      <w:proofErr w:type="spellEnd"/>
+      <w:r>
+        <w:rPr>
+          <w:i/>
+          <w:iCs/>
+        </w:rPr>
+        <w:t>(X)</w:t>
+      </w:r>
+    </w:p>
+    <w:p>
+      <w:pPr>
+        <w:pStyle w:val="ListParagraph"/>
+        <w:numPr>
+          <w:ilvl w:val="2"/>
+          <w:numId w:val="20"/>
+        </w:numPr>
+        <w:rPr>
+          <w:i/>
+          <w:iCs/>
+        </w:rPr>
+      </w:pPr>
+      <w:proofErr w:type="spellStart"/>
+      <w:r>
+        <w:rPr>
+          <w:i/>
+          <w:iCs/>
+        </w:rPr>
+        <w:t>X_scaled</w:t>
+      </w:r>
+      <w:proofErr w:type="spellEnd"/>
+    </w:p>
+    <w:p>
+      <w:pPr>
+        <w:pStyle w:val="ListParagraph"/>
+        <w:numPr>
+          <w:ilvl w:val="1"/>
+          <w:numId w:val="20"/>
+        </w:numPr>
+        <w:rPr>
+          <w:i/>
+          <w:iCs/>
+        </w:rPr>
+      </w:pPr>
+      <w:proofErr w:type="spellStart"/>
+      <w:r>
+        <w:t>PCA</w:t>
+      </w:r>
+      <w:proofErr w:type="spellEnd"/>
+    </w:p>
+    <w:p>
+      <w:pPr>
+        <w:pStyle w:val="ListParagraph"/>
+        <w:numPr>
+          <w:ilvl w:val="2"/>
+          <w:numId w:val="20"/>
+        </w:numPr>
+        <w:rPr>
+          <w:i/>
+          <w:iCs/>
+        </w:rPr>
+      </w:pPr>
+      <w:r>
+        <w:rPr>
+          <w:i/>
+          <w:iCs/>
+        </w:rPr>
+        <w:t xml:space="preserve">from </w:t>
+      </w:r>
+      <w:proofErr w:type="spellStart"/>
+      <w:r>
+        <w:rPr>
+          <w:i/>
+          <w:iCs/>
+        </w:rPr>
+        <w:t>sklearn.decomposition</w:t>
+      </w:r>
+      <w:proofErr w:type="spellEnd"/>
+      <w:r>
+        <w:rPr>
+          <w:i/>
+          <w:iCs/>
+        </w:rPr>
+        <w:t xml:space="preserve"> import </w:t>
+      </w:r>
+      <w:proofErr w:type="spellStart"/>
+      <w:r>
+        <w:rPr>
+          <w:i/>
+          <w:iCs/>
+        </w:rPr>
+        <w:t>PCA</w:t>
+      </w:r>
+      <w:proofErr w:type="spellEnd"/>
+    </w:p>
+    <w:p>
+      <w:pPr>
+        <w:pStyle w:val="ListParagraph"/>
+        <w:numPr>
+          <w:ilvl w:val="2"/>
+          <w:numId w:val="20"/>
+        </w:numPr>
+        <w:rPr>
+          <w:i/>
+          <w:iCs/>
+        </w:rPr>
+      </w:pPr>
+      <w:proofErr w:type="spellStart"/>
+      <w:r>
+        <w:rPr>
+          <w:i/>
+          <w:iCs/>
+        </w:rPr>
+        <w:lastRenderedPageBreak/>
+        <w:t>pca</w:t>
+      </w:r>
+      <w:proofErr w:type="spellEnd"/>
+      <w:r>
+        <w:rPr>
+          <w:i/>
+          <w:iCs/>
+        </w:rPr>
+        <w:t xml:space="preserve"> = </w:t>
+      </w:r>
+      <w:proofErr w:type="spellStart"/>
+      <w:r>
+        <w:rPr>
+          <w:i/>
+          <w:iCs/>
+        </w:rPr>
+        <w:t>PCA</w:t>
+      </w:r>
+      <w:proofErr w:type="spellEnd"/>
+      <w:r>
+        <w:rPr>
+          <w:i/>
+          <w:iCs/>
+        </w:rPr>
+        <w:t>(0.95)</w:t>
+      </w:r>
+    </w:p>
+    <w:p>
+      <w:pPr>
+        <w:pStyle w:val="ListParagraph"/>
+        <w:numPr>
+          <w:ilvl w:val="2"/>
+          <w:numId w:val="20"/>
+        </w:numPr>
+        <w:rPr>
+          <w:i/>
+          <w:iCs/>
+        </w:rPr>
+      </w:pPr>
+      <w:proofErr w:type="spellStart"/>
+      <w:r>
+        <w:rPr>
+          <w:i/>
+          <w:iCs/>
+        </w:rPr>
+        <w:t>X_pca</w:t>
+      </w:r>
+      <w:proofErr w:type="spellEnd"/>
+      <w:r>
+        <w:rPr>
+          <w:i/>
+          <w:iCs/>
+        </w:rPr>
+        <w:t xml:space="preserve"> = </w:t>
+      </w:r>
+      <w:proofErr w:type="spellStart"/>
+      <w:r>
+        <w:rPr>
+          <w:i/>
+          <w:iCs/>
+        </w:rPr>
+        <w:t>pca.fit_transform</w:t>
+      </w:r>
+      <w:proofErr w:type="spellEnd"/>
+      <w:r>
+        <w:rPr>
+          <w:i/>
+          <w:iCs/>
+        </w:rPr>
+        <w:t>(X)</w:t>
+      </w:r>
+    </w:p>
+    <w:p>
+      <w:pPr>
+        <w:pStyle w:val="ListParagraph"/>
+        <w:numPr>
+          <w:ilvl w:val="2"/>
+          <w:numId w:val="20"/>
+        </w:numPr>
+        <w:rPr>
+          <w:i/>
+          <w:iCs/>
+        </w:rPr>
+      </w:pPr>
+      <w:r>
+        <w:t>Calculates new columns</w:t>
+      </w:r>
+    </w:p>
+    <w:p>
+      <w:pPr>
+        <w:rPr>
+          <w:i/>
+          <w:iCs/>
+        </w:rPr>
+      </w:pPr>
+    </w:p>
+    <w:p>
+      <w:pPr>
+        <w:rPr>
+          <w:b/>
+          <w:bCs/>
+        </w:rPr>
+      </w:pPr>
+      <w:r>
+        <w:rPr>
+          <w:b/>
+          <w:bCs/>
+        </w:rPr>
+        <w:t xml:space="preserve">Lecture </w:t>
+      </w:r>
+      <w:r>
+        <w:rPr>
+          <w:b/>
+          <w:bCs/>
+        </w:rPr>
+        <w:t>2</w:t>
+      </w:r>
+      <w:r>
+        <w:rPr>
+          <w:b/>
+          <w:bCs/>
+        </w:rPr>
+        <w:t>0</w:t>
+      </w:r>
+      <w:r>
+        <w:rPr>
+          <w:b/>
+          <w:bCs/>
+        </w:rPr>
+        <w:t xml:space="preserve">: </w:t>
+      </w:r>
+      <w:r>
+        <w:rPr>
+          <w:b/>
+          <w:bCs/>
+        </w:rPr>
+        <w:t>Bias vs Variance</w:t>
+      </w:r>
+    </w:p>
+    <w:p>
+      <w:pPr>
+        <w:rPr>
+          <w:b/>
+          <w:bCs/>
+        </w:rPr>
+      </w:pPr>
+    </w:p>
+    <w:p>
+      <w:pPr>
+        <w:pStyle w:val="ListParagraph"/>
+        <w:numPr>
+          <w:ilvl w:val="0"/>
+          <w:numId w:val="22"/>
+        </w:numPr>
+        <w:rPr>
+          <w:b/>
+          <w:bCs/>
+        </w:rPr>
+      </w:pPr>
+      <w:r>
+        <w:t xml:space="preserve">Bias </w:t>
+      </w:r>
+    </w:p>
+    <w:p>
+      <w:pPr>
+        <w:pStyle w:val="ListParagraph"/>
+        <w:numPr>
+          <w:ilvl w:val="1"/>
+          <w:numId w:val="22"/>
+        </w:numPr>
+        <w:rPr>
+          <w:b/>
+          <w:bCs/>
+        </w:rPr>
+      </w:pPr>
+      <w:r>
+        <w:t>Measurement of how accurately a model can capture a pattern in the training dataset</w:t>
+      </w:r>
+    </w:p>
+    <w:p>
+      <w:pPr>
+        <w:pStyle w:val="ListParagraph"/>
+        <w:numPr>
+          <w:ilvl w:val="0"/>
+          <w:numId w:val="22"/>
+        </w:numPr>
+        <w:rPr>
+          <w:b/>
+          <w:bCs/>
+        </w:rPr>
+      </w:pPr>
+      <w:r>
+        <w:t xml:space="preserve">Overfit model almost traces each data point in the training dataset </w:t>
+      </w:r>
+    </w:p>
+    <w:p>
+      <w:pPr>
+        <w:pStyle w:val="ListParagraph"/>
+        <w:numPr>
+          <w:ilvl w:val="1"/>
+          <w:numId w:val="22"/>
+        </w:numPr>
+        <w:rPr>
+          <w:b/>
+          <w:bCs/>
+        </w:rPr>
+      </w:pPr>
+      <w:r>
+        <w:t xml:space="preserve">It leads to a training dataset error of 0 </w:t>
+      </w:r>
+    </w:p>
+    <w:p>
+      <w:pPr>
+        <w:pStyle w:val="ListParagraph"/>
+        <w:numPr>
+          <w:ilvl w:val="1"/>
+          <w:numId w:val="22"/>
+        </w:numPr>
+        <w:rPr>
+          <w:b/>
+          <w:bCs/>
+        </w:rPr>
+      </w:pPr>
+      <w:r>
+        <w:t>Problem: Test dataset error can be very high</w:t>
+      </w:r>
+    </w:p>
+    <w:p>
+      <w:pPr>
+        <w:pStyle w:val="ListParagraph"/>
+        <w:numPr>
+          <w:ilvl w:val="1"/>
+          <w:numId w:val="22"/>
+        </w:numPr>
+        <w:rPr>
+          <w:b/>
+          <w:bCs/>
+        </w:rPr>
+      </w:pPr>
+      <w:r>
+        <w:t>Leads to high variance (the test dataset error depends on what random samples are chosen for the training dataset)</w:t>
+      </w:r>
+    </w:p>
+    <w:p>
+      <w:pPr>
+        <w:pStyle w:val="ListParagraph"/>
+        <w:numPr>
+          <w:ilvl w:val="0"/>
+          <w:numId w:val="22"/>
+        </w:numPr>
+        <w:rPr>
+          <w:b/>
+          <w:bCs/>
+        </w:rPr>
+      </w:pPr>
+      <w:r>
+        <w:t xml:space="preserve">Underfit model </w:t>
+      </w:r>
+    </w:p>
+    <w:p>
+      <w:pPr>
+        <w:pStyle w:val="ListParagraph"/>
+        <w:numPr>
+          <w:ilvl w:val="1"/>
+          <w:numId w:val="22"/>
+        </w:numPr>
+        <w:rPr>
+          <w:b/>
+          <w:bCs/>
+        </w:rPr>
+      </w:pPr>
+      <w:r>
+        <w:t>very simplistic model</w:t>
+      </w:r>
+    </w:p>
+    <w:p>
+      <w:pPr>
+        <w:pStyle w:val="ListParagraph"/>
+        <w:numPr>
+          <w:ilvl w:val="1"/>
+          <w:numId w:val="22"/>
+        </w:numPr>
+        <w:rPr>
+          <w:b/>
+          <w:bCs/>
+        </w:rPr>
+      </w:pPr>
+      <w:r>
+        <w:t>does not truly capture the pattern in the training</w:t>
+      </w:r>
+      <w:r>
+        <w:t xml:space="preserve"> dataset</w:t>
+      </w:r>
+    </w:p>
+    <w:p>
+      <w:pPr>
+        <w:pStyle w:val="ListParagraph"/>
+        <w:numPr>
+          <w:ilvl w:val="1"/>
+          <w:numId w:val="22"/>
+        </w:numPr>
+        <w:rPr>
+          <w:b/>
+          <w:bCs/>
+        </w:rPr>
+      </w:pPr>
+      <w:r>
+        <w:t xml:space="preserve">Leads to low variance (the test dataset error does not vary </w:t>
+      </w:r>
+      <w:r>
+        <w:t>that much</w:t>
+      </w:r>
+      <w:r>
+        <w:t>)</w:t>
+      </w:r>
+    </w:p>
+    <w:p>
+      <w:pPr>
+        <w:pStyle w:val="ListParagraph"/>
+        <w:numPr>
+          <w:ilvl w:val="1"/>
+          <w:numId w:val="22"/>
+        </w:numPr>
+        <w:rPr>
+          <w:b/>
+          <w:bCs/>
+        </w:rPr>
+      </w:pPr>
+      <w:r>
+        <w:t>High bias</w:t>
+      </w:r>
+    </w:p>
+    <w:p>
+      <w:pPr>
+        <w:pStyle w:val="ListParagraph"/>
+        <w:numPr>
+          <w:ilvl w:val="0"/>
+          <w:numId w:val="22"/>
+        </w:numPr>
+        <w:rPr>
+          <w:b/>
+          <w:bCs/>
+        </w:rPr>
+      </w:pPr>
+      <w:r>
+        <w:t>Balanced fit</w:t>
+      </w:r>
+    </w:p>
+    <w:p>
+      <w:pPr>
+        <w:pStyle w:val="ListParagraph"/>
+        <w:numPr>
+          <w:ilvl w:val="1"/>
+          <w:numId w:val="22"/>
+        </w:numPr>
+        <w:rPr>
+          <w:b/>
+          <w:bCs/>
+        </w:rPr>
+      </w:pPr>
+      <w:r>
+        <w:t>Low bias, low variance</w:t>
+      </w:r>
+    </w:p>
+    <w:p>
+      <w:pPr>
+        <w:pStyle w:val="ListParagraph"/>
+        <w:numPr>
+          <w:ilvl w:val="1"/>
+          <w:numId w:val="22"/>
+        </w:numPr>
+        <w:rPr>
+          <w:b/>
+          <w:bCs/>
+        </w:rPr>
+      </w:pPr>
+      <w:r>
+        <w:t>Training dataset error and testing dataset error is low</w:t>
+      </w:r>
+    </w:p>
+    <w:p>
+      <w:pPr>
+        <w:pStyle w:val="ListParagraph"/>
+        <w:numPr>
+          <w:ilvl w:val="0"/>
+          <w:numId w:val="22"/>
+        </w:numPr>
+        <w:rPr>
+          <w:b/>
+          <w:bCs/>
+        </w:rPr>
+      </w:pPr>
+      <w:r>
+        <w:rPr>
+          <w:b/>
+          <w:bCs/>
+          <w:noProof/>
+        </w:rPr>
+        <w:drawing>
+          <wp:anchor distT="0" distB="0" distL="114300" distR="114300" simplePos="0" relativeHeight="251672576" behindDoc="0" locked="0" layoutInCell="1" allowOverlap="1" wp14:anchorId="4B1579AE" wp14:editId="09A017B0">
+            <wp:simplePos x="0" y="0"/>
+            <wp:positionH relativeFrom="column">
+              <wp:posOffset>246673</wp:posOffset>
+            </wp:positionH>
+            <wp:positionV relativeFrom="paragraph">
+              <wp:posOffset>339334</wp:posOffset>
+            </wp:positionV>
+            <wp:extent cx="4237990" cy="2647950"/>
+            <wp:effectExtent l="12700" t="12700" r="16510" b="19050"/>
+            <wp:wrapTopAndBottom/>
+            <wp:docPr id="1784042392" name="Picture 11"/>
+            <wp:cNvGraphicFramePr>
+              <a:graphicFrameLocks xmlns:a="http://schemas.openxmlformats.org/drawingml/2006/main" noChangeAspect="1"/>
+            </wp:cNvGraphicFramePr>
+            <a:graphic xmlns:a="http://schemas.openxmlformats.org/drawingml/2006/main">
+              <a:graphicData uri="http://schemas.openxmlformats.org/drawingml/2006/picture">
+                <pic:pic xmlns:pic="http://schemas.openxmlformats.org/drawingml/2006/picture">
+                  <pic:nvPicPr>
+                    <pic:cNvPr id="1784042392" name="Picture 1784042392"/>
+                    <pic:cNvPicPr/>
+                  </pic:nvPicPr>
+                  <pic:blipFill>
+                    <a:blip r:embed="rId18" cstate="print">
+                      <a:extLst>
+                        <a:ext uri="{28A0092B-C50C-407E-A947-70E740481C1C}">
+                          <a14:useLocalDpi xmlns:a14="http://schemas.microsoft.com/office/drawing/2010/main" val="0"/>
+                        </a:ext>
+                      </a:extLst>
+                    </a:blip>
+                    <a:stretch>
+                      <a:fillRect/>
+                    </a:stretch>
+                  </pic:blipFill>
+                  <pic:spPr>
+                    <a:xfrm>
+                      <a:off x="0" y="0"/>
+                      <a:ext cx="4237990" cy="2647950"/>
+                    </a:xfrm>
+                    <a:prstGeom prst="rect">
+                      <a:avLst/>
+                    </a:prstGeom>
+                    <a:ln>
+                      <a:solidFill>
+                        <a:schemeClr val="accent1"/>
+                      </a:solidFill>
+                    </a:ln>
+                  </pic:spPr>
+                </pic:pic>
+              </a:graphicData>
+            </a:graphic>
+            <wp14:sizeRelH relativeFrom="page">
+              <wp14:pctWidth>0</wp14:pctWidth>
+            </wp14:sizeRelH>
+            <wp14:sizeRelV relativeFrom="page">
+              <wp14:pctHeight>0</wp14:pctHeight>
+            </wp14:sizeRelV>
+          </wp:anchor>
+        </w:drawing>
+      </w:r>
+      <w:r>
+        <w:t>*Remember you pick your training dataset at random*</w:t>
+      </w:r>
+    </w:p>
+    <w:p>
+      <w:pPr>
+        <w:rPr>
+          <w:b/>
+          <w:bCs/>
+        </w:rPr>
+      </w:pPr>
+    </w:p>
+    <w:p>
+      <w:pPr>
+        <w:rPr>
+          <w:b/>
+          <w:bCs/>
+        </w:rPr>
+      </w:pPr>
+    </w:p>
+    <w:p>
+      <w:pPr>
+        <w:rPr>
+          <w:b/>
+          <w:bCs/>
+        </w:rPr>
+      </w:pPr>
+    </w:p>
+    <w:p>
+      <w:pPr>
+        <w:rPr>
+          <w:b/>
+          <w:bCs/>
+        </w:rPr>
+      </w:pPr>
+    </w:p>
+    <w:p>
+      <w:pPr>
+        <w:rPr>
+          <w:b/>
+          <w:bCs/>
+        </w:rPr>
+      </w:pPr>
+    </w:p>
+    <w:p>
+      <w:pPr>
+        <w:rPr>
+          <w:b/>
+          <w:bCs/>
+        </w:rPr>
+      </w:pPr>
+    </w:p>
+    <w:p>
+      <w:pPr>
+        <w:rPr>
+          <w:b/>
+          <w:bCs/>
+        </w:rPr>
+      </w:pPr>
+      <w:r>
+        <w:rPr>
+          <w:b/>
+          <w:bCs/>
+        </w:rPr>
+        <w:lastRenderedPageBreak/>
+        <w:t xml:space="preserve">Lecture </w:t>
+      </w:r>
+      <w:r>
+        <w:rPr>
+          <w:b/>
+          <w:bCs/>
+        </w:rPr>
+        <w:t>21</w:t>
+      </w:r>
+      <w:r>
+        <w:rPr>
+          <w:b/>
+          <w:bCs/>
+        </w:rPr>
+        <w:t xml:space="preserve">: </w:t>
+      </w:r>
+      <w:r>
+        <w:rPr>
+          <w:b/>
+          <w:bCs/>
+        </w:rPr>
+        <w:t>Ensemble Learning</w:t>
+      </w:r>
+    </w:p>
+    <w:p>
+      <w:pPr>
+        <w:rPr>
+          <w:b/>
+          <w:bCs/>
+        </w:rPr>
+      </w:pPr>
+    </w:p>
+    <w:p>
+      <w:pPr>
+        <w:pStyle w:val="ListParagraph"/>
+        <w:numPr>
+          <w:ilvl w:val="0"/>
+          <w:numId w:val="21"/>
+        </w:numPr>
+        <w:rPr>
+          <w:b/>
+          <w:bCs/>
+        </w:rPr>
+      </w:pPr>
+    </w:p>
+    <w:p>
+      <w:pPr>
+        <w:rPr>
+          <w:i/>
+          <w:iCs/>
+        </w:rPr>
+      </w:pPr>
+    </w:p>
+    <w:p>
+      <w:pPr>
+        <w:rPr>
+          <w:i/>
+          <w:iCs/>
+          <w:noProof/>
+        </w:rPr>
+      </w:pPr>
+    </w:p>
     <w:sectPr>
       <w:pgSz w:w="12240" w:h="15840"/>
       <w:pgMar w:top="1440" w:right="1440" w:bottom="1440" w:left="1440" w:header="708" w:footer="708" w:gutter="0"/>
@@ -5569,6 +8374,119 @@
     </w:lvl>
   </w:abstractNum>
   <w:abstractNum w:abstractNumId="3" w15:restartNumberingAfterBreak="0">
+    <w:nsid w:val="20063E9D"/>
+    <w:multiLevelType w:val="hybridMultilevel"/>
+    <w:tmpl w:val="6A28EE00"/>
+    <w:lvl w:ilvl="0" w:tplc="04090001">
+      <w:start w:val="1"/>
+      <w:numFmt w:val="bullet"/>
+      <w:lvlText w:val=""/>
+      <w:lvlJc w:val="left"/>
+      <w:pPr>
+        <w:ind w:left="720" w:hanging="360"/>
+      </w:pPr>
+      <w:rPr>
+        <w:rFonts w:ascii="Symbol" w:hAnsi="Symbol" w:hint="default"/>
+      </w:rPr>
+    </w:lvl>
+    <w:lvl w:ilvl="1" w:tplc="04090003">
+      <w:start w:val="1"/>
+      <w:numFmt w:val="bullet"/>
+      <w:lvlText w:val="o"/>
+      <w:lvlJc w:val="left"/>
+      <w:pPr>
+        <w:ind w:left="1440" w:hanging="360"/>
+      </w:pPr>
+      <w:rPr>
+        <w:rFonts w:ascii="Courier New" w:hAnsi="Courier New" w:cs="Courier New" w:hint="default"/>
+      </w:rPr>
+    </w:lvl>
+    <w:lvl w:ilvl="2" w:tplc="04090005">
+      <w:start w:val="1"/>
+      <w:numFmt w:val="bullet"/>
+      <w:lvlText w:val=""/>
+      <w:lvlJc w:val="left"/>
+      <w:pPr>
+        <w:ind w:left="2160" w:hanging="360"/>
+      </w:pPr>
+      <w:rPr>
+        <w:rFonts w:ascii="Wingdings" w:hAnsi="Wingdings" w:hint="default"/>
+      </w:rPr>
+    </w:lvl>
+    <w:lvl w:ilvl="3" w:tplc="04090001" w:tentative="1">
+      <w:start w:val="1"/>
+      <w:numFmt w:val="bullet"/>
+      <w:lvlText w:val=""/>
+      <w:lvlJc w:val="left"/>
+      <w:pPr>
+        <w:ind w:left="2880" w:hanging="360"/>
+      </w:pPr>
+      <w:rPr>
+        <w:rFonts w:ascii="Symbol" w:hAnsi="Symbol" w:hint="default"/>
+      </w:rPr>
+    </w:lvl>
+    <w:lvl w:ilvl="4" w:tplc="04090003" w:tentative="1">
+      <w:start w:val="1"/>
+      <w:numFmt w:val="bullet"/>
+      <w:lvlText w:val="o"/>
+      <w:lvlJc w:val="left"/>
+      <w:pPr>
+        <w:ind w:left="3600" w:hanging="360"/>
+      </w:pPr>
+      <w:rPr>
+        <w:rFonts w:ascii="Courier New" w:hAnsi="Courier New" w:cs="Courier New" w:hint="default"/>
+      </w:rPr>
+    </w:lvl>
+    <w:lvl w:ilvl="5" w:tplc="04090005" w:tentative="1">
+      <w:start w:val="1"/>
+      <w:numFmt w:val="bullet"/>
+      <w:lvlText w:val=""/>
+      <w:lvlJc w:val="left"/>
+      <w:pPr>
+        <w:ind w:left="4320" w:hanging="360"/>
+      </w:pPr>
+      <w:rPr>
+        <w:rFonts w:ascii="Wingdings" w:hAnsi="Wingdings" w:hint="default"/>
+      </w:rPr>
+    </w:lvl>
+    <w:lvl w:ilvl="6" w:tplc="04090001" w:tentative="1">
+      <w:start w:val="1"/>
+      <w:numFmt w:val="bullet"/>
+      <w:lvlText w:val=""/>
+      <w:lvlJc w:val="left"/>
+      <w:pPr>
+        <w:ind w:left="5040" w:hanging="360"/>
+      </w:pPr>
+      <w:rPr>
+        <w:rFonts w:ascii="Symbol" w:hAnsi="Symbol" w:hint="default"/>
+      </w:rPr>
+    </w:lvl>
+    <w:lvl w:ilvl="7" w:tplc="04090003" w:tentative="1">
+      <w:start w:val="1"/>
+      <w:numFmt w:val="bullet"/>
+      <w:lvlText w:val="o"/>
+      <w:lvlJc w:val="left"/>
+      <w:pPr>
+        <w:ind w:left="5760" w:hanging="360"/>
+      </w:pPr>
+      <w:rPr>
+        <w:rFonts w:ascii="Courier New" w:hAnsi="Courier New" w:cs="Courier New" w:hint="default"/>
+      </w:rPr>
+    </w:lvl>
+    <w:lvl w:ilvl="8" w:tplc="04090005" w:tentative="1">
+      <w:start w:val="1"/>
+      <w:numFmt w:val="bullet"/>
+      <w:lvlText w:val=""/>
+      <w:lvlJc w:val="left"/>
+      <w:pPr>
+        <w:ind w:left="6480" w:hanging="360"/>
+      </w:pPr>
+      <w:rPr>
+        <w:rFonts w:ascii="Wingdings" w:hAnsi="Wingdings" w:hint="default"/>
+      </w:rPr>
+    </w:lvl>
+  </w:abstractNum>
+  <w:abstractNum w:abstractNumId="4" w15:restartNumberingAfterBreak="0">
     <w:nsid w:val="23C168D6"/>
     <w:multiLevelType w:val="hybridMultilevel"/>
     <w:tmpl w:val="5706F10E"/>
@@ -5681,7 +8599,7 @@
       </w:rPr>
     </w:lvl>
   </w:abstractNum>
-  <w:abstractNum w:abstractNumId="4" w15:restartNumberingAfterBreak="0">
+  <w:abstractNum w:abstractNumId="5" w15:restartNumberingAfterBreak="0">
     <w:nsid w:val="2DD15409"/>
     <w:multiLevelType w:val="hybridMultilevel"/>
     <w:tmpl w:val="42EA99B4"/>
@@ -5794,7 +8712,233 @@
       </w:rPr>
     </w:lvl>
   </w:abstractNum>
-  <w:abstractNum w:abstractNumId="5" w15:restartNumberingAfterBreak="0">
+  <w:abstractNum w:abstractNumId="6" w15:restartNumberingAfterBreak="0">
+    <w:nsid w:val="309C0DC3"/>
+    <w:multiLevelType w:val="hybridMultilevel"/>
+    <w:tmpl w:val="56021222"/>
+    <w:lvl w:ilvl="0" w:tplc="04090003">
+      <w:start w:val="1"/>
+      <w:numFmt w:val="bullet"/>
+      <w:lvlText w:val="o"/>
+      <w:lvlJc w:val="left"/>
+      <w:pPr>
+        <w:ind w:left="720" w:hanging="360"/>
+      </w:pPr>
+      <w:rPr>
+        <w:rFonts w:ascii="Courier New" w:hAnsi="Courier New" w:cs="Courier New" w:hint="default"/>
+      </w:rPr>
+    </w:lvl>
+    <w:lvl w:ilvl="1" w:tplc="04090003">
+      <w:start w:val="1"/>
+      <w:numFmt w:val="bullet"/>
+      <w:lvlText w:val="o"/>
+      <w:lvlJc w:val="left"/>
+      <w:pPr>
+        <w:ind w:left="1440" w:hanging="360"/>
+      </w:pPr>
+      <w:rPr>
+        <w:rFonts w:ascii="Courier New" w:hAnsi="Courier New" w:cs="Courier New" w:hint="default"/>
+      </w:rPr>
+    </w:lvl>
+    <w:lvl w:ilvl="2" w:tplc="04090005">
+      <w:start w:val="1"/>
+      <w:numFmt w:val="bullet"/>
+      <w:lvlText w:val=""/>
+      <w:lvlJc w:val="left"/>
+      <w:pPr>
+        <w:ind w:left="2160" w:hanging="360"/>
+      </w:pPr>
+      <w:rPr>
+        <w:rFonts w:ascii="Wingdings" w:hAnsi="Wingdings" w:hint="default"/>
+      </w:rPr>
+    </w:lvl>
+    <w:lvl w:ilvl="3" w:tplc="04090001" w:tentative="1">
+      <w:start w:val="1"/>
+      <w:numFmt w:val="bullet"/>
+      <w:lvlText w:val=""/>
+      <w:lvlJc w:val="left"/>
+      <w:pPr>
+        <w:ind w:left="2880" w:hanging="360"/>
+      </w:pPr>
+      <w:rPr>
+        <w:rFonts w:ascii="Symbol" w:hAnsi="Symbol" w:hint="default"/>
+      </w:rPr>
+    </w:lvl>
+    <w:lvl w:ilvl="4" w:tplc="04090003" w:tentative="1">
+      <w:start w:val="1"/>
+      <w:numFmt w:val="bullet"/>
+      <w:lvlText w:val="o"/>
+      <w:lvlJc w:val="left"/>
+      <w:pPr>
+        <w:ind w:left="3600" w:hanging="360"/>
+      </w:pPr>
+      <w:rPr>
+        <w:rFonts w:ascii="Courier New" w:hAnsi="Courier New" w:cs="Courier New" w:hint="default"/>
+      </w:rPr>
+    </w:lvl>
+    <w:lvl w:ilvl="5" w:tplc="04090005" w:tentative="1">
+      <w:start w:val="1"/>
+      <w:numFmt w:val="bullet"/>
+      <w:lvlText w:val=""/>
+      <w:lvlJc w:val="left"/>
+      <w:pPr>
+        <w:ind w:left="4320" w:hanging="360"/>
+      </w:pPr>
+      <w:rPr>
+        <w:rFonts w:ascii="Wingdings" w:hAnsi="Wingdings" w:hint="default"/>
+      </w:rPr>
+    </w:lvl>
+    <w:lvl w:ilvl="6" w:tplc="04090001" w:tentative="1">
+      <w:start w:val="1"/>
+      <w:numFmt w:val="bullet"/>
+      <w:lvlText w:val=""/>
+      <w:lvlJc w:val="left"/>
+      <w:pPr>
+        <w:ind w:left="5040" w:hanging="360"/>
+      </w:pPr>
+      <w:rPr>
+        <w:rFonts w:ascii="Symbol" w:hAnsi="Symbol" w:hint="default"/>
+      </w:rPr>
+    </w:lvl>
+    <w:lvl w:ilvl="7" w:tplc="04090003" w:tentative="1">
+      <w:start w:val="1"/>
+      <w:numFmt w:val="bullet"/>
+      <w:lvlText w:val="o"/>
+      <w:lvlJc w:val="left"/>
+      <w:pPr>
+        <w:ind w:left="5760" w:hanging="360"/>
+      </w:pPr>
+      <w:rPr>
+        <w:rFonts w:ascii="Courier New" w:hAnsi="Courier New" w:cs="Courier New" w:hint="default"/>
+      </w:rPr>
+    </w:lvl>
+    <w:lvl w:ilvl="8" w:tplc="04090005" w:tentative="1">
+      <w:start w:val="1"/>
+      <w:numFmt w:val="bullet"/>
+      <w:lvlText w:val=""/>
+      <w:lvlJc w:val="left"/>
+      <w:pPr>
+        <w:ind w:left="6480" w:hanging="360"/>
+      </w:pPr>
+      <w:rPr>
+        <w:rFonts w:ascii="Wingdings" w:hAnsi="Wingdings" w:hint="default"/>
+      </w:rPr>
+    </w:lvl>
+  </w:abstractNum>
+  <w:abstractNum w:abstractNumId="7" w15:restartNumberingAfterBreak="0">
+    <w:nsid w:val="35CB7971"/>
+    <w:multiLevelType w:val="hybridMultilevel"/>
+    <w:tmpl w:val="6826D0E4"/>
+    <w:lvl w:ilvl="0" w:tplc="04090003">
+      <w:start w:val="1"/>
+      <w:numFmt w:val="bullet"/>
+      <w:lvlText w:val="o"/>
+      <w:lvlJc w:val="left"/>
+      <w:pPr>
+        <w:ind w:left="720" w:hanging="360"/>
+      </w:pPr>
+      <w:rPr>
+        <w:rFonts w:ascii="Courier New" w:hAnsi="Courier New" w:cs="Courier New" w:hint="default"/>
+      </w:rPr>
+    </w:lvl>
+    <w:lvl w:ilvl="1" w:tplc="04090003">
+      <w:start w:val="1"/>
+      <w:numFmt w:val="bullet"/>
+      <w:lvlText w:val="o"/>
+      <w:lvlJc w:val="left"/>
+      <w:pPr>
+        <w:ind w:left="1440" w:hanging="360"/>
+      </w:pPr>
+      <w:rPr>
+        <w:rFonts w:ascii="Courier New" w:hAnsi="Courier New" w:cs="Courier New" w:hint="default"/>
+      </w:rPr>
+    </w:lvl>
+    <w:lvl w:ilvl="2" w:tplc="04090005" w:tentative="1">
+      <w:start w:val="1"/>
+      <w:numFmt w:val="bullet"/>
+      <w:lvlText w:val=""/>
+      <w:lvlJc w:val="left"/>
+      <w:pPr>
+        <w:ind w:left="2160" w:hanging="360"/>
+      </w:pPr>
+      <w:rPr>
+        <w:rFonts w:ascii="Wingdings" w:hAnsi="Wingdings" w:hint="default"/>
+      </w:rPr>
+    </w:lvl>
+    <w:lvl w:ilvl="3" w:tplc="04090001" w:tentative="1">
+      <w:start w:val="1"/>
+      <w:numFmt w:val="bullet"/>
+      <w:lvlText w:val=""/>
+      <w:lvlJc w:val="left"/>
+      <w:pPr>
+        <w:ind w:left="2880" w:hanging="360"/>
+      </w:pPr>
+      <w:rPr>
+        <w:rFonts w:ascii="Symbol" w:hAnsi="Symbol" w:hint="default"/>
+      </w:rPr>
+    </w:lvl>
+    <w:lvl w:ilvl="4" w:tplc="04090003" w:tentative="1">
+      <w:start w:val="1"/>
+      <w:numFmt w:val="bullet"/>
+      <w:lvlText w:val="o"/>
+      <w:lvlJc w:val="left"/>
+      <w:pPr>
+        <w:ind w:left="3600" w:hanging="360"/>
+      </w:pPr>
+      <w:rPr>
+        <w:rFonts w:ascii="Courier New" w:hAnsi="Courier New" w:cs="Courier New" w:hint="default"/>
+      </w:rPr>
+    </w:lvl>
+    <w:lvl w:ilvl="5" w:tplc="04090005" w:tentative="1">
+      <w:start w:val="1"/>
+      <w:numFmt w:val="bullet"/>
+      <w:lvlText w:val=""/>
+      <w:lvlJc w:val="left"/>
+      <w:pPr>
+        <w:ind w:left="4320" w:hanging="360"/>
+      </w:pPr>
+      <w:rPr>
+        <w:rFonts w:ascii="Wingdings" w:hAnsi="Wingdings" w:hint="default"/>
+      </w:rPr>
+    </w:lvl>
+    <w:lvl w:ilvl="6" w:tplc="04090001" w:tentative="1">
+      <w:start w:val="1"/>
+      <w:numFmt w:val="bullet"/>
+      <w:lvlText w:val=""/>
+      <w:lvlJc w:val="left"/>
+      <w:pPr>
+        <w:ind w:left="5040" w:hanging="360"/>
+      </w:pPr>
+      <w:rPr>
+        <w:rFonts w:ascii="Symbol" w:hAnsi="Symbol" w:hint="default"/>
+      </w:rPr>
+    </w:lvl>
+    <w:lvl w:ilvl="7" w:tplc="04090003" w:tentative="1">
+      <w:start w:val="1"/>
+      <w:numFmt w:val="bullet"/>
+      <w:lvlText w:val="o"/>
+      <w:lvlJc w:val="left"/>
+      <w:pPr>
+        <w:ind w:left="5760" w:hanging="360"/>
+      </w:pPr>
+      <w:rPr>
+        <w:rFonts w:ascii="Courier New" w:hAnsi="Courier New" w:cs="Courier New" w:hint="default"/>
+      </w:rPr>
+    </w:lvl>
+    <w:lvl w:ilvl="8" w:tplc="04090005" w:tentative="1">
+      <w:start w:val="1"/>
+      <w:numFmt w:val="bullet"/>
+      <w:lvlText w:val=""/>
+      <w:lvlJc w:val="left"/>
+      <w:pPr>
+        <w:ind w:left="6480" w:hanging="360"/>
+      </w:pPr>
+      <w:rPr>
+        <w:rFonts w:ascii="Wingdings" w:hAnsi="Wingdings" w:hint="default"/>
+      </w:rPr>
+    </w:lvl>
+  </w:abstractNum>
+  <w:abstractNum w:abstractNumId="8" w15:restartNumberingAfterBreak="0">
     <w:nsid w:val="36DD0156"/>
     <w:multiLevelType w:val="hybridMultilevel"/>
     <w:tmpl w:val="F026848E"/>
@@ -5907,7 +9051,7 @@
       </w:rPr>
     </w:lvl>
   </w:abstractNum>
-  <w:abstractNum w:abstractNumId="6" w15:restartNumberingAfterBreak="0">
+  <w:abstractNum w:abstractNumId="9" w15:restartNumberingAfterBreak="0">
     <w:nsid w:val="4081442F"/>
     <w:multiLevelType w:val="hybridMultilevel"/>
     <w:tmpl w:val="C99E65D4"/>
@@ -5996,7 +9140,7 @@
       </w:pPr>
     </w:lvl>
   </w:abstractNum>
-  <w:abstractNum w:abstractNumId="7" w15:restartNumberingAfterBreak="0">
+  <w:abstractNum w:abstractNumId="10" w15:restartNumberingAfterBreak="0">
     <w:nsid w:val="45767E73"/>
     <w:multiLevelType w:val="hybridMultilevel"/>
     <w:tmpl w:val="76589032"/>
@@ -6106,7 +9250,7 @@
       </w:rPr>
     </w:lvl>
   </w:abstractNum>
-  <w:abstractNum w:abstractNumId="8" w15:restartNumberingAfterBreak="0">
+  <w:abstractNum w:abstractNumId="11" w15:restartNumberingAfterBreak="0">
     <w:nsid w:val="45865660"/>
     <w:multiLevelType w:val="hybridMultilevel"/>
     <w:tmpl w:val="F1968B04"/>
@@ -6219,7 +9363,7 @@
       </w:rPr>
     </w:lvl>
   </w:abstractNum>
-  <w:abstractNum w:abstractNumId="9" w15:restartNumberingAfterBreak="0">
+  <w:abstractNum w:abstractNumId="12" w15:restartNumberingAfterBreak="0">
     <w:nsid w:val="4AA01A86"/>
     <w:multiLevelType w:val="hybridMultilevel"/>
     <w:tmpl w:val="86ACDFD8"/>
@@ -6332,7 +9476,7 @@
       </w:rPr>
     </w:lvl>
   </w:abstractNum>
-  <w:abstractNum w:abstractNumId="10" w15:restartNumberingAfterBreak="0">
+  <w:abstractNum w:abstractNumId="13" w15:restartNumberingAfterBreak="0">
     <w:nsid w:val="541F6275"/>
     <w:multiLevelType w:val="hybridMultilevel"/>
     <w:tmpl w:val="F87EACA2"/>
@@ -6445,7 +9589,7 @@
       </w:rPr>
     </w:lvl>
   </w:abstractNum>
-  <w:abstractNum w:abstractNumId="11" w15:restartNumberingAfterBreak="0">
+  <w:abstractNum w:abstractNumId="14" w15:restartNumberingAfterBreak="0">
     <w:nsid w:val="56524239"/>
     <w:multiLevelType w:val="hybridMultilevel"/>
     <w:tmpl w:val="AB2E6D2C"/>
@@ -6558,7 +9702,233 @@
       </w:rPr>
     </w:lvl>
   </w:abstractNum>
-  <w:abstractNum w:abstractNumId="12" w15:restartNumberingAfterBreak="0">
+  <w:abstractNum w:abstractNumId="15" w15:restartNumberingAfterBreak="0">
+    <w:nsid w:val="57E52F42"/>
+    <w:multiLevelType w:val="hybridMultilevel"/>
+    <w:tmpl w:val="53880C62"/>
+    <w:lvl w:ilvl="0" w:tplc="04090003">
+      <w:start w:val="1"/>
+      <w:numFmt w:val="bullet"/>
+      <w:lvlText w:val="o"/>
+      <w:lvlJc w:val="left"/>
+      <w:pPr>
+        <w:ind w:left="773" w:hanging="360"/>
+      </w:pPr>
+      <w:rPr>
+        <w:rFonts w:ascii="Courier New" w:hAnsi="Courier New" w:cs="Courier New" w:hint="default"/>
+      </w:rPr>
+    </w:lvl>
+    <w:lvl w:ilvl="1" w:tplc="04090003">
+      <w:start w:val="1"/>
+      <w:numFmt w:val="bullet"/>
+      <w:lvlText w:val="o"/>
+      <w:lvlJc w:val="left"/>
+      <w:pPr>
+        <w:ind w:left="1493" w:hanging="360"/>
+      </w:pPr>
+      <w:rPr>
+        <w:rFonts w:ascii="Courier New" w:hAnsi="Courier New" w:cs="Courier New" w:hint="default"/>
+      </w:rPr>
+    </w:lvl>
+    <w:lvl w:ilvl="2" w:tplc="04090005">
+      <w:start w:val="1"/>
+      <w:numFmt w:val="bullet"/>
+      <w:lvlText w:val=""/>
+      <w:lvlJc w:val="left"/>
+      <w:pPr>
+        <w:ind w:left="2213" w:hanging="360"/>
+      </w:pPr>
+      <w:rPr>
+        <w:rFonts w:ascii="Wingdings" w:hAnsi="Wingdings" w:hint="default"/>
+      </w:rPr>
+    </w:lvl>
+    <w:lvl w:ilvl="3" w:tplc="04090001" w:tentative="1">
+      <w:start w:val="1"/>
+      <w:numFmt w:val="bullet"/>
+      <w:lvlText w:val=""/>
+      <w:lvlJc w:val="left"/>
+      <w:pPr>
+        <w:ind w:left="2933" w:hanging="360"/>
+      </w:pPr>
+      <w:rPr>
+        <w:rFonts w:ascii="Symbol" w:hAnsi="Symbol" w:hint="default"/>
+      </w:rPr>
+    </w:lvl>
+    <w:lvl w:ilvl="4" w:tplc="04090003" w:tentative="1">
+      <w:start w:val="1"/>
+      <w:numFmt w:val="bullet"/>
+      <w:lvlText w:val="o"/>
+      <w:lvlJc w:val="left"/>
+      <w:pPr>
+        <w:ind w:left="3653" w:hanging="360"/>
+      </w:pPr>
+      <w:rPr>
+        <w:rFonts w:ascii="Courier New" w:hAnsi="Courier New" w:cs="Courier New" w:hint="default"/>
+      </w:rPr>
+    </w:lvl>
+    <w:lvl w:ilvl="5" w:tplc="04090005" w:tentative="1">
+      <w:start w:val="1"/>
+      <w:numFmt w:val="bullet"/>
+      <w:lvlText w:val=""/>
+      <w:lvlJc w:val="left"/>
+      <w:pPr>
+        <w:ind w:left="4373" w:hanging="360"/>
+      </w:pPr>
+      <w:rPr>
+        <w:rFonts w:ascii="Wingdings" w:hAnsi="Wingdings" w:hint="default"/>
+      </w:rPr>
+    </w:lvl>
+    <w:lvl w:ilvl="6" w:tplc="04090001" w:tentative="1">
+      <w:start w:val="1"/>
+      <w:numFmt w:val="bullet"/>
+      <w:lvlText w:val=""/>
+      <w:lvlJc w:val="left"/>
+      <w:pPr>
+        <w:ind w:left="5093" w:hanging="360"/>
+      </w:pPr>
+      <w:rPr>
+        <w:rFonts w:ascii="Symbol" w:hAnsi="Symbol" w:hint="default"/>
+      </w:rPr>
+    </w:lvl>
+    <w:lvl w:ilvl="7" w:tplc="04090003" w:tentative="1">
+      <w:start w:val="1"/>
+      <w:numFmt w:val="bullet"/>
+      <w:lvlText w:val="o"/>
+      <w:lvlJc w:val="left"/>
+      <w:pPr>
+        <w:ind w:left="5813" w:hanging="360"/>
+      </w:pPr>
+      <w:rPr>
+        <w:rFonts w:ascii="Courier New" w:hAnsi="Courier New" w:cs="Courier New" w:hint="default"/>
+      </w:rPr>
+    </w:lvl>
+    <w:lvl w:ilvl="8" w:tplc="04090005" w:tentative="1">
+      <w:start w:val="1"/>
+      <w:numFmt w:val="bullet"/>
+      <w:lvlText w:val=""/>
+      <w:lvlJc w:val="left"/>
+      <w:pPr>
+        <w:ind w:left="6533" w:hanging="360"/>
+      </w:pPr>
+      <w:rPr>
+        <w:rFonts w:ascii="Wingdings" w:hAnsi="Wingdings" w:hint="default"/>
+      </w:rPr>
+    </w:lvl>
+  </w:abstractNum>
+  <w:abstractNum w:abstractNumId="16" w15:restartNumberingAfterBreak="0">
+    <w:nsid w:val="5C18430E"/>
+    <w:multiLevelType w:val="hybridMultilevel"/>
+    <w:tmpl w:val="6772DC92"/>
+    <w:lvl w:ilvl="0" w:tplc="04090003">
+      <w:start w:val="1"/>
+      <w:numFmt w:val="bullet"/>
+      <w:lvlText w:val="o"/>
+      <w:lvlJc w:val="left"/>
+      <w:pPr>
+        <w:ind w:left="720" w:hanging="360"/>
+      </w:pPr>
+      <w:rPr>
+        <w:rFonts w:ascii="Courier New" w:hAnsi="Courier New" w:cs="Courier New" w:hint="default"/>
+      </w:rPr>
+    </w:lvl>
+    <w:lvl w:ilvl="1" w:tplc="04090003" w:tentative="1">
+      <w:start w:val="1"/>
+      <w:numFmt w:val="bullet"/>
+      <w:lvlText w:val="o"/>
+      <w:lvlJc w:val="left"/>
+      <w:pPr>
+        <w:ind w:left="1440" w:hanging="360"/>
+      </w:pPr>
+      <w:rPr>
+        <w:rFonts w:ascii="Courier New" w:hAnsi="Courier New" w:cs="Courier New" w:hint="default"/>
+      </w:rPr>
+    </w:lvl>
+    <w:lvl w:ilvl="2" w:tplc="04090005" w:tentative="1">
+      <w:start w:val="1"/>
+      <w:numFmt w:val="bullet"/>
+      <w:lvlText w:val=""/>
+      <w:lvlJc w:val="left"/>
+      <w:pPr>
+        <w:ind w:left="2160" w:hanging="360"/>
+      </w:pPr>
+      <w:rPr>
+        <w:rFonts w:ascii="Wingdings" w:hAnsi="Wingdings" w:hint="default"/>
+      </w:rPr>
+    </w:lvl>
+    <w:lvl w:ilvl="3" w:tplc="04090001" w:tentative="1">
+      <w:start w:val="1"/>
+      <w:numFmt w:val="bullet"/>
+      <w:lvlText w:val=""/>
+      <w:lvlJc w:val="left"/>
+      <w:pPr>
+        <w:ind w:left="2880" w:hanging="360"/>
+      </w:pPr>
+      <w:rPr>
+        <w:rFonts w:ascii="Symbol" w:hAnsi="Symbol" w:hint="default"/>
+      </w:rPr>
+    </w:lvl>
+    <w:lvl w:ilvl="4" w:tplc="04090003" w:tentative="1">
+      <w:start w:val="1"/>
+      <w:numFmt w:val="bullet"/>
+      <w:lvlText w:val="o"/>
+      <w:lvlJc w:val="left"/>
+      <w:pPr>
+        <w:ind w:left="3600" w:hanging="360"/>
+      </w:pPr>
+      <w:rPr>
+        <w:rFonts w:ascii="Courier New" w:hAnsi="Courier New" w:cs="Courier New" w:hint="default"/>
+      </w:rPr>
+    </w:lvl>
+    <w:lvl w:ilvl="5" w:tplc="04090005" w:tentative="1">
+      <w:start w:val="1"/>
+      <w:numFmt w:val="bullet"/>
+      <w:lvlText w:val=""/>
+      <w:lvlJc w:val="left"/>
+      <w:pPr>
+        <w:ind w:left="4320" w:hanging="360"/>
+      </w:pPr>
+      <w:rPr>
+        <w:rFonts w:ascii="Wingdings" w:hAnsi="Wingdings" w:hint="default"/>
+      </w:rPr>
+    </w:lvl>
+    <w:lvl w:ilvl="6" w:tplc="04090001" w:tentative="1">
+      <w:start w:val="1"/>
+      <w:numFmt w:val="bullet"/>
+      <w:lvlText w:val=""/>
+      <w:lvlJc w:val="left"/>
+      <w:pPr>
+        <w:ind w:left="5040" w:hanging="360"/>
+      </w:pPr>
+      <w:rPr>
+        <w:rFonts w:ascii="Symbol" w:hAnsi="Symbol" w:hint="default"/>
+      </w:rPr>
+    </w:lvl>
+    <w:lvl w:ilvl="7" w:tplc="04090003" w:tentative="1">
+      <w:start w:val="1"/>
+      <w:numFmt w:val="bullet"/>
+      <w:lvlText w:val="o"/>
+      <w:lvlJc w:val="left"/>
+      <w:pPr>
+        <w:ind w:left="5760" w:hanging="360"/>
+      </w:pPr>
+      <w:rPr>
+        <w:rFonts w:ascii="Courier New" w:hAnsi="Courier New" w:cs="Courier New" w:hint="default"/>
+      </w:rPr>
+    </w:lvl>
+    <w:lvl w:ilvl="8" w:tplc="04090005" w:tentative="1">
+      <w:start w:val="1"/>
+      <w:numFmt w:val="bullet"/>
+      <w:lvlText w:val=""/>
+      <w:lvlJc w:val="left"/>
+      <w:pPr>
+        <w:ind w:left="6480" w:hanging="360"/>
+      </w:pPr>
+      <w:rPr>
+        <w:rFonts w:ascii="Wingdings" w:hAnsi="Wingdings" w:hint="default"/>
+      </w:rPr>
+    </w:lvl>
+  </w:abstractNum>
+  <w:abstractNum w:abstractNumId="17" w15:restartNumberingAfterBreak="0">
     <w:nsid w:val="68DC073A"/>
     <w:multiLevelType w:val="hybridMultilevel"/>
     <w:tmpl w:val="B8E837CC"/>
@@ -6671,7 +10041,7 @@
       </w:rPr>
     </w:lvl>
   </w:abstractNum>
-  <w:abstractNum w:abstractNumId="13" w15:restartNumberingAfterBreak="0">
+  <w:abstractNum w:abstractNumId="18" w15:restartNumberingAfterBreak="0">
     <w:nsid w:val="79F45360"/>
     <w:multiLevelType w:val="hybridMultilevel"/>
     <w:tmpl w:val="9CF608AE"/>
@@ -6784,7 +10154,7 @@
       </w:rPr>
     </w:lvl>
   </w:abstractNum>
-  <w:abstractNum w:abstractNumId="14" w15:restartNumberingAfterBreak="0">
+  <w:abstractNum w:abstractNumId="19" w15:restartNumberingAfterBreak="0">
     <w:nsid w:val="7A474BA5"/>
     <w:multiLevelType w:val="hybridMultilevel"/>
     <w:tmpl w:val="95008746"/>
@@ -6897,20 +10267,246 @@
       </w:rPr>
     </w:lvl>
   </w:abstractNum>
+  <w:abstractNum w:abstractNumId="20" w15:restartNumberingAfterBreak="0">
+    <w:nsid w:val="7A584E58"/>
+    <w:multiLevelType w:val="hybridMultilevel"/>
+    <w:tmpl w:val="93D26C1E"/>
+    <w:lvl w:ilvl="0" w:tplc="04090003">
+      <w:start w:val="1"/>
+      <w:numFmt w:val="bullet"/>
+      <w:lvlText w:val="o"/>
+      <w:lvlJc w:val="left"/>
+      <w:pPr>
+        <w:ind w:left="720" w:hanging="360"/>
+      </w:pPr>
+      <w:rPr>
+        <w:rFonts w:ascii="Courier New" w:hAnsi="Courier New" w:cs="Courier New" w:hint="default"/>
+      </w:rPr>
+    </w:lvl>
+    <w:lvl w:ilvl="1" w:tplc="04090003">
+      <w:start w:val="1"/>
+      <w:numFmt w:val="bullet"/>
+      <w:lvlText w:val="o"/>
+      <w:lvlJc w:val="left"/>
+      <w:pPr>
+        <w:ind w:left="1440" w:hanging="360"/>
+      </w:pPr>
+      <w:rPr>
+        <w:rFonts w:ascii="Courier New" w:hAnsi="Courier New" w:cs="Courier New" w:hint="default"/>
+      </w:rPr>
+    </w:lvl>
+    <w:lvl w:ilvl="2" w:tplc="04090005">
+      <w:start w:val="1"/>
+      <w:numFmt w:val="bullet"/>
+      <w:lvlText w:val=""/>
+      <w:lvlJc w:val="left"/>
+      <w:pPr>
+        <w:ind w:left="2160" w:hanging="360"/>
+      </w:pPr>
+      <w:rPr>
+        <w:rFonts w:ascii="Wingdings" w:hAnsi="Wingdings" w:hint="default"/>
+      </w:rPr>
+    </w:lvl>
+    <w:lvl w:ilvl="3" w:tplc="04090001" w:tentative="1">
+      <w:start w:val="1"/>
+      <w:numFmt w:val="bullet"/>
+      <w:lvlText w:val=""/>
+      <w:lvlJc w:val="left"/>
+      <w:pPr>
+        <w:ind w:left="2880" w:hanging="360"/>
+      </w:pPr>
+      <w:rPr>
+        <w:rFonts w:ascii="Symbol" w:hAnsi="Symbol" w:hint="default"/>
+      </w:rPr>
+    </w:lvl>
+    <w:lvl w:ilvl="4" w:tplc="04090003" w:tentative="1">
+      <w:start w:val="1"/>
+      <w:numFmt w:val="bullet"/>
+      <w:lvlText w:val="o"/>
+      <w:lvlJc w:val="left"/>
+      <w:pPr>
+        <w:ind w:left="3600" w:hanging="360"/>
+      </w:pPr>
+      <w:rPr>
+        <w:rFonts w:ascii="Courier New" w:hAnsi="Courier New" w:cs="Courier New" w:hint="default"/>
+      </w:rPr>
+    </w:lvl>
+    <w:lvl w:ilvl="5" w:tplc="04090005" w:tentative="1">
+      <w:start w:val="1"/>
+      <w:numFmt w:val="bullet"/>
+      <w:lvlText w:val=""/>
+      <w:lvlJc w:val="left"/>
+      <w:pPr>
+        <w:ind w:left="4320" w:hanging="360"/>
+      </w:pPr>
+      <w:rPr>
+        <w:rFonts w:ascii="Wingdings" w:hAnsi="Wingdings" w:hint="default"/>
+      </w:rPr>
+    </w:lvl>
+    <w:lvl w:ilvl="6" w:tplc="04090001" w:tentative="1">
+      <w:start w:val="1"/>
+      <w:numFmt w:val="bullet"/>
+      <w:lvlText w:val=""/>
+      <w:lvlJc w:val="left"/>
+      <w:pPr>
+        <w:ind w:left="5040" w:hanging="360"/>
+      </w:pPr>
+      <w:rPr>
+        <w:rFonts w:ascii="Symbol" w:hAnsi="Symbol" w:hint="default"/>
+      </w:rPr>
+    </w:lvl>
+    <w:lvl w:ilvl="7" w:tplc="04090003" w:tentative="1">
+      <w:start w:val="1"/>
+      <w:numFmt w:val="bullet"/>
+      <w:lvlText w:val="o"/>
+      <w:lvlJc w:val="left"/>
+      <w:pPr>
+        <w:ind w:left="5760" w:hanging="360"/>
+      </w:pPr>
+      <w:rPr>
+        <w:rFonts w:ascii="Courier New" w:hAnsi="Courier New" w:cs="Courier New" w:hint="default"/>
+      </w:rPr>
+    </w:lvl>
+    <w:lvl w:ilvl="8" w:tplc="04090005" w:tentative="1">
+      <w:start w:val="1"/>
+      <w:numFmt w:val="bullet"/>
+      <w:lvlText w:val=""/>
+      <w:lvlJc w:val="left"/>
+      <w:pPr>
+        <w:ind w:left="6480" w:hanging="360"/>
+      </w:pPr>
+      <w:rPr>
+        <w:rFonts w:ascii="Wingdings" w:hAnsi="Wingdings" w:hint="default"/>
+      </w:rPr>
+    </w:lvl>
+  </w:abstractNum>
+  <w:abstractNum w:abstractNumId="21" w15:restartNumberingAfterBreak="0">
+    <w:nsid w:val="7AB709F1"/>
+    <w:multiLevelType w:val="hybridMultilevel"/>
+    <w:tmpl w:val="2D903450"/>
+    <w:lvl w:ilvl="0" w:tplc="04090003">
+      <w:start w:val="1"/>
+      <w:numFmt w:val="bullet"/>
+      <w:lvlText w:val="o"/>
+      <w:lvlJc w:val="left"/>
+      <w:pPr>
+        <w:ind w:left="720" w:hanging="360"/>
+      </w:pPr>
+      <w:rPr>
+        <w:rFonts w:ascii="Courier New" w:hAnsi="Courier New" w:cs="Courier New" w:hint="default"/>
+      </w:rPr>
+    </w:lvl>
+    <w:lvl w:ilvl="1" w:tplc="04090003">
+      <w:start w:val="1"/>
+      <w:numFmt w:val="bullet"/>
+      <w:lvlText w:val="o"/>
+      <w:lvlJc w:val="left"/>
+      <w:pPr>
+        <w:ind w:left="1440" w:hanging="360"/>
+      </w:pPr>
+      <w:rPr>
+        <w:rFonts w:ascii="Courier New" w:hAnsi="Courier New" w:cs="Courier New" w:hint="default"/>
+      </w:rPr>
+    </w:lvl>
+    <w:lvl w:ilvl="2" w:tplc="04090005">
+      <w:start w:val="1"/>
+      <w:numFmt w:val="bullet"/>
+      <w:lvlText w:val=""/>
+      <w:lvlJc w:val="left"/>
+      <w:pPr>
+        <w:ind w:left="2160" w:hanging="360"/>
+      </w:pPr>
+      <w:rPr>
+        <w:rFonts w:ascii="Wingdings" w:hAnsi="Wingdings" w:hint="default"/>
+      </w:rPr>
+    </w:lvl>
+    <w:lvl w:ilvl="3" w:tplc="04090001" w:tentative="1">
+      <w:start w:val="1"/>
+      <w:numFmt w:val="bullet"/>
+      <w:lvlText w:val=""/>
+      <w:lvlJc w:val="left"/>
+      <w:pPr>
+        <w:ind w:left="2880" w:hanging="360"/>
+      </w:pPr>
+      <w:rPr>
+        <w:rFonts w:ascii="Symbol" w:hAnsi="Symbol" w:hint="default"/>
+      </w:rPr>
+    </w:lvl>
+    <w:lvl w:ilvl="4" w:tplc="04090003" w:tentative="1">
+      <w:start w:val="1"/>
+      <w:numFmt w:val="bullet"/>
+      <w:lvlText w:val="o"/>
+      <w:lvlJc w:val="left"/>
+      <w:pPr>
+        <w:ind w:left="3600" w:hanging="360"/>
+      </w:pPr>
+      <w:rPr>
+        <w:rFonts w:ascii="Courier New" w:hAnsi="Courier New" w:cs="Courier New" w:hint="default"/>
+      </w:rPr>
+    </w:lvl>
+    <w:lvl w:ilvl="5" w:tplc="04090005" w:tentative="1">
+      <w:start w:val="1"/>
+      <w:numFmt w:val="bullet"/>
+      <w:lvlText w:val=""/>
+      <w:lvlJc w:val="left"/>
+      <w:pPr>
+        <w:ind w:left="4320" w:hanging="360"/>
+      </w:pPr>
+      <w:rPr>
+        <w:rFonts w:ascii="Wingdings" w:hAnsi="Wingdings" w:hint="default"/>
+      </w:rPr>
+    </w:lvl>
+    <w:lvl w:ilvl="6" w:tplc="04090001" w:tentative="1">
+      <w:start w:val="1"/>
+      <w:numFmt w:val="bullet"/>
+      <w:lvlText w:val=""/>
+      <w:lvlJc w:val="left"/>
+      <w:pPr>
+        <w:ind w:left="5040" w:hanging="360"/>
+      </w:pPr>
+      <w:rPr>
+        <w:rFonts w:ascii="Symbol" w:hAnsi="Symbol" w:hint="default"/>
+      </w:rPr>
+    </w:lvl>
+    <w:lvl w:ilvl="7" w:tplc="04090003" w:tentative="1">
+      <w:start w:val="1"/>
+      <w:numFmt w:val="bullet"/>
+      <w:lvlText w:val="o"/>
+      <w:lvlJc w:val="left"/>
+      <w:pPr>
+        <w:ind w:left="5760" w:hanging="360"/>
+      </w:pPr>
+      <w:rPr>
+        <w:rFonts w:ascii="Courier New" w:hAnsi="Courier New" w:cs="Courier New" w:hint="default"/>
+      </w:rPr>
+    </w:lvl>
+    <w:lvl w:ilvl="8" w:tplc="04090005" w:tentative="1">
+      <w:start w:val="1"/>
+      <w:numFmt w:val="bullet"/>
+      <w:lvlText w:val=""/>
+      <w:lvlJc w:val="left"/>
+      <w:pPr>
+        <w:ind w:left="6480" w:hanging="360"/>
+      </w:pPr>
+      <w:rPr>
+        <w:rFonts w:ascii="Wingdings" w:hAnsi="Wingdings" w:hint="default"/>
+      </w:rPr>
+    </w:lvl>
+  </w:abstractNum>
   <w:num w:numId="1" w16cid:durableId="1336345478">
-    <w:abstractNumId w:val="6"/>
+    <w:abstractNumId w:val="9"/>
   </w:num>
   <w:num w:numId="2" w16cid:durableId="1443497074">
+    <w:abstractNumId w:val="5"/>
+  </w:num>
+  <w:num w:numId="3" w16cid:durableId="94403553">
+    <w:abstractNumId w:val="8"/>
+  </w:num>
+  <w:num w:numId="4" w16cid:durableId="2008097514">
     <w:abstractNumId w:val="4"/>
   </w:num>
-  <w:num w:numId="3" w16cid:durableId="94403553">
-    <w:abstractNumId w:val="5"/>
-  </w:num>
-  <w:num w:numId="4" w16cid:durableId="2008097514">
-    <w:abstractNumId w:val="3"/>
-  </w:num>
   <w:num w:numId="5" w16cid:durableId="1261140114">
-    <w:abstractNumId w:val="7"/>
+    <w:abstractNumId w:val="10"/>
   </w:num>
   <w:num w:numId="6" w16cid:durableId="1970040639">
     <w:abstractNumId w:val="1"/>
@@ -6922,25 +10518,46 @@
     <w:abstractNumId w:val="0"/>
   </w:num>
   <w:num w:numId="9" w16cid:durableId="292299282">
-    <w:abstractNumId w:val="8"/>
+    <w:abstractNumId w:val="11"/>
   </w:num>
   <w:num w:numId="10" w16cid:durableId="1343514152">
+    <w:abstractNumId w:val="17"/>
+  </w:num>
+  <w:num w:numId="11" w16cid:durableId="127476227">
+    <w:abstractNumId w:val="19"/>
+  </w:num>
+  <w:num w:numId="12" w16cid:durableId="1742602828">
+    <w:abstractNumId w:val="13"/>
+  </w:num>
+  <w:num w:numId="13" w16cid:durableId="358434485">
+    <w:abstractNumId w:val="14"/>
+  </w:num>
+  <w:num w:numId="14" w16cid:durableId="488013525">
+    <w:abstractNumId w:val="18"/>
+  </w:num>
+  <w:num w:numId="15" w16cid:durableId="294868742">
     <w:abstractNumId w:val="12"/>
   </w:num>
-  <w:num w:numId="11" w16cid:durableId="127476227">
-    <w:abstractNumId w:val="14"/>
+  <w:num w:numId="16" w16cid:durableId="303585876">
+    <w:abstractNumId w:val="3"/>
   </w:num>
-  <w:num w:numId="12" w16cid:durableId="1742602828">
-    <w:abstractNumId w:val="10"/>
+  <w:num w:numId="17" w16cid:durableId="183784920">
+    <w:abstractNumId w:val="21"/>
   </w:num>
-  <w:num w:numId="13" w16cid:durableId="358434485">
-    <w:abstractNumId w:val="11"/>
+  <w:num w:numId="18" w16cid:durableId="1389496996">
+    <w:abstractNumId w:val="15"/>
   </w:num>
-  <w:num w:numId="14" w16cid:durableId="488013525">
-    <w:abstractNumId w:val="13"/>
+  <w:num w:numId="19" w16cid:durableId="1067802326">
+    <w:abstractNumId w:val="20"/>
   </w:num>
-  <w:num w:numId="15" w16cid:durableId="294868742">
-    <w:abstractNumId w:val="9"/>
+  <w:num w:numId="20" w16cid:durableId="922179030">
+    <w:abstractNumId w:val="6"/>
+  </w:num>
+  <w:num w:numId="21" w16cid:durableId="1954167987">
+    <w:abstractNumId w:val="16"/>
+  </w:num>
+  <w:num w:numId="22" w16cid:durableId="196044207">
+    <w:abstractNumId w:val="7"/>
   </w:num>
 </w:numbering>
 </file>

</xml_diff>